<commit_message>
humanised all contents of write up
</commit_message>
<xml_diff>
--- a/docs/main portfolio write up - humanise.docx
+++ b/docs/main portfolio write up - humanise.docx
@@ -20,13 +20,7 @@
         <w:br/>
       </w:r>
       <w:r>
-        <w:t xml:space="preserve">Consumer culture is a reality around the </w:t>
-      </w:r>
-      <w:r>
-        <w:t>globe,</w:t>
-      </w:r>
-      <w:r>
-        <w:t xml:space="preserve"> and it influences consumer decision, consumer behavior and the market situation in a connected world (Steenkamp and de Jong, 2010). Such from culture attributes as economic integration, technology and ideas between diverse groups define this culture phenomenon which has pros and cons for any service provider who targets minorities (Mukadam et al., 2013). Therefore, the wellness sector has emerged as one of the leading industries given the growing concern </w:t>
+        <w:t xml:space="preserve">Consumer culture is a reality around the globe, and it influences consumer decision, consumer behavior and the market situation in a connected world (Steenkamp and de Jong, 2010). Such from culture attributes as economic integration, technology and ideas between diverse groups define this culture phenomenon which has pros and cons for any service provider who targets minorities (Mukadam et al., 2013). Therefore, the wellness sector has emerged as one of the leading industries given the growing concern </w:t>
       </w:r>
       <w:proofErr w:type="spellStart"/>
       <w:r>
@@ -34,27 +28,15 @@
       </w:r>
       <w:proofErr w:type="spellEnd"/>
       <w:r>
-        <w:t xml:space="preserve"> those </w:t>
-      </w:r>
-      <w:r>
-        <w:t>health-conscious</w:t>
-      </w:r>
-      <w:r>
-        <w:t xml:space="preserve"> customers. A significant, yet a rather overlooked, consumer group, is the elderly. By WHO estimations, one in six people will be aged 60 or over in the year 2030. This is one demographic shift that cannot be compared with any other is therefore in need of an innovative, integrated, client-centered health promotion (WHO, 2024). Despite this essential need, elderlies require tailored attention due to their special needs especially the lonely, those with mental health problems, and financially challenged individuals, unfortunately, they cannot get the attention of conventional wellness providers.</w:t>
-      </w:r>
-    </w:p>
-    <w:p>
-      <w:pPr>
-        <w:jc w:val="both"/>
-      </w:pPr>
-      <w:r>
-        <w:t xml:space="preserve">An example of an integrated solution by communities is the Yarm Wellness Centre. It is an organization of volunteer managers and embraces itself as an inclusive hub The organisation offers reasonable and relatively affordable avenues of improving social, emotional, and physical well-being of seniors. This is evident through current activities such as the Dementia Café as well as the yoga classes in which both children and seniors participate (Yarm Wellness, no date). However the centre needs to expand its focus systematically to meet many cultural and social needs that minority groups among the elderly require today should if it </w:t>
-      </w:r>
-      <w:r>
-        <w:t>must</w:t>
-      </w:r>
-      <w:r>
-        <w:t xml:space="preserve"> be competitive in its field and to meet the market forces which are dynamic in nature. This strategy can be sighted to blend well with the principles of global consumer behavior that point to the necessity of appreciation of the customer profile and designing of solutions that are culturally appropriate (Singh &amp; Misra 2009). </w:t>
+        <w:t xml:space="preserve"> those health-conscious customers. A significant, yet a rather overlooked, consumer group, is the elderly. By WHO estimations, one in six people will be aged 60 or over in the year 2030. This is one demographic shift that cannot be compared with any other is therefore in need of an innovative, integrated, client-centered health promotion (WHO, 2024). Despite this essential need, elderlies require tailored attention due to their special needs especially the lonely, those with mental health problems, and financially challenged individuals, unfortunately, they cannot get the attention of conventional wellness providers.</w:t>
+      </w:r>
+    </w:p>
+    <w:p>
+      <w:pPr>
+        <w:jc w:val="both"/>
+      </w:pPr>
+      <w:r>
+        <w:t xml:space="preserve">An example of an integrated solution by communities is the Yarm Wellness Centre. It is an organization of volunteer managers and embraces itself as an inclusive hub The organisation offers reasonable and relatively affordable avenues of improving social, emotional, and physical well-being of seniors. This is evident through current activities such as the Dementia Café as well as the yoga classes in which both children and seniors participate (Yarm Wellness, no date). However the centre needs to expand its focus systematically to meet many cultural and social needs that minority groups among the elderly require today should if it must be competitive in its field and to meet the market forces which are dynamic in nature. This strategy can be sighted to blend well with the principles of global consumer behavior that point to the necessity of appreciation of the customer profile and designing of solutions that are culturally appropriate (Singh &amp; Misra 2009). </w:t>
       </w:r>
     </w:p>
     <w:p>
@@ -80,19 +62,7 @@
         <w:jc w:val="both"/>
       </w:pPr>
       <w:r>
-        <w:t xml:space="preserve">This paper aims at </w:t>
-      </w:r>
-      <w:r>
-        <w:t>analysing</w:t>
-      </w:r>
-      <w:r>
-        <w:t xml:space="preserve"> the weaknesses and opportunities of applying the design thinking concepts and marketing strategies in the development of innovative strategies of Yarm Wellness Centre to target the untapped markets across the global markets. </w:t>
-      </w:r>
-      <w:r>
-        <w:t>Considering</w:t>
-      </w:r>
-      <w:r>
-        <w:t xml:space="preserve"> the analysis of consumer behaviour and the demographics of specific communities, it is planned to show how the ideas of community-based health initiatives can fulfil the specific needs of seniors. The story also shows how evidence-based specialised programs such as the companionship activities, gender-based initiatives and the Watch &amp;Connect program can minimize barriers to the access of wellness provisions for those who otherwise feel out of place. Indeed, Yarm Wellness Centre is advantageously located to lead the crusade to respond to the </w:t>
+        <w:t xml:space="preserve">This paper aims at analysing the weaknesses and opportunities of applying the design thinking concepts and marketing strategies in the development of innovative strategies of Yarm Wellness Centre to target the untapped markets across the global markets. Considering the analysis of consumer behaviour and the demographics of specific communities, it is planned to show how the ideas of community-based health initiatives can fulfil the specific needs of seniors. The story also shows how evidence-based specialised programs such as the companionship activities, gender-based initiatives and the Watch &amp;Connect program can minimize barriers to the access of wellness provisions for those who otherwise feel out of place. Indeed, Yarm Wellness Centre is advantageously located to lead the crusade to respond to the </w:t>
       </w:r>
       <w:r>
         <w:lastRenderedPageBreak/>
@@ -104,13 +74,7 @@
         <w:jc w:val="both"/>
       </w:pPr>
       <w:r>
-        <w:t xml:space="preserve">Moreover, the commentary goes further than pointing out implications of these strategies and gives insights on how organisations for managing cultural sensitivity and demographic shifts in global business environment. The choice of practices is based on the available research evidence, while positioning Yarm Wellness Centre’s strategic framework within the context of consumer culture </w:t>
-      </w:r>
-      <w:r>
-        <w:t>to</w:t>
-      </w:r>
-      <w:r>
-        <w:t xml:space="preserve"> satisfy the expectations of the local population. It counts to the growing body of knowledge on consumer behaviour, inclusion and well-being. As the population of the World ages rapidly the ability to deliver culturally appropriate programs will remain a crucial factor as does the necessity and significance of the purpose of the centre. </w:t>
+        <w:t xml:space="preserve">Moreover, the commentary goes further than pointing out implications of these strategies and gives insights on how organisations for managing cultural sensitivity and demographic shifts in global business environment. The choice of practices is based on the available research evidence, while positioning Yarm Wellness Centre’s strategic framework within the context of consumer culture to satisfy the expectations of the local population. It counts to the growing body of knowledge on consumer behaviour, inclusion and well-being. As the population of the World ages rapidly the ability to deliver culturally appropriate programs will remain a crucial factor as does the necessity and significance of the purpose of the centre. </w:t>
       </w:r>
     </w:p>
     <w:p>
@@ -134,19 +98,7 @@
         <w:jc w:val="both"/>
       </w:pPr>
       <w:r>
-        <w:t xml:space="preserve">The Understood phase of the Design Thinking process is crucial to identify and assess the special needs, challenges, and preferences of the target audience to lay the foundation for improved decision-making. YWC is the specific subject of this phase where the situation </w:t>
-      </w:r>
-      <w:r>
-        <w:t>must</w:t>
-      </w:r>
-      <w:r>
-        <w:t xml:space="preserve"> be examined in terms of the local senior 60+ years old participants’ experiences. Their challenges to the life they seek are loneliness, mental illnesses, and difficulties accessing conventional therapies. Such factors as a review of the literature and consultation with the community aids in constructing a comprehensive understanding of these matters </w:t>
-      </w:r>
-      <w:r>
-        <w:t>to</w:t>
-      </w:r>
-      <w:r>
-        <w:t xml:space="preserve"> design programming that is community lead, inclusive and individualized. </w:t>
+        <w:t xml:space="preserve">The Understood phase of the Design Thinking process is crucial to identify and assess the special needs, challenges, and preferences of the target audience to lay the foundation for improved decision-making. YWC is the specific subject of this phase where the situation must be examined in terms of the local senior 60+ years old participants’ experiences. Their challenges to the life they seek are loneliness, mental illnesses, and difficulties accessing conventional therapies. Such factors as a review of the literature and consultation with the community aids in constructing a comprehensive understanding of these matters to design programming that is community lead, inclusive and individualized. </w:t>
       </w:r>
     </w:p>
     <w:p>
@@ -170,13 +122,7 @@
         <w:jc w:val="both"/>
       </w:pPr>
       <w:r>
-        <w:t xml:space="preserve">Of this group, social isolation is somewhat more evident, particularly for recipients who either live alone or lack mobility. Research indicates that loneliness impact profoundly one’s mental well-being and increases the likelihood of worrying and depressive disorders (Cudjoe et al., 2020). All these issues were further exacerbated by the COVID-19 epidemic that disrupted critical social connections and isolate many elderly people from their communities. The results of current programs of Yarm Wellness Centre participant feedback provide an example of how such concentrated efforts may bring about change. One Veteran Breakfast program member, for example, said: It </w:t>
-      </w:r>
-      <w:r>
-        <w:t>has</w:t>
-      </w:r>
-      <w:r>
-        <w:t xml:space="preserve"> helped me to be aware that no one has things okay all the time. Giving to other has helped me see that other people are worse off than me. Taking this feeling of unity as their own, there is profound evidence to how imperative social solidarity is for decreasing feelings of isolation and strengthening the spirit. </w:t>
+        <w:t xml:space="preserve">Of this group, social isolation is somewhat more evident, particularly for recipients who either live alone or lack mobility. Research indicates that loneliness impact profoundly one’s mental well-being and increases the likelihood of worrying and depressive disorders (Cudjoe et al., 2020). All these issues were further exacerbated by the COVID-19 epidemic that disrupted critical social connections and isolate many elderly people from their communities. The results of current programs of Yarm Wellness Centre participant feedback provide an example of how such concentrated efforts may bring about change. One Veteran Breakfast program member, for example, said: It has helped me to be aware that no one has things okay all the time. Giving to other has helped me see that other people are worse off than me. Taking this feeling of unity as their own, there is profound evidence to how imperative social solidarity is for decreasing feelings of isolation and strengthening the spirit. </w:t>
       </w:r>
     </w:p>
     <w:p>
@@ -193,13 +139,7 @@
         <w:jc w:val="both"/>
       </w:pPr>
       <w:r>
-        <w:t xml:space="preserve">Another area is of equal consideration is crises, including mental illnesses. One of the key features of aging is a decline in emotional reserves; and this usually occurs when chronic diseases, death, or isolation enters the picture. More evidence suggests that CB MH care might facilitate safe structures where the older persons feel at liberty to interact with such people (Nilsen et al., 2015). One participant in the Craft and Chat program, for instance, described their experience:  Finally, the third of the participants stated: ‘’I have suffered from mental health issues and isolating myself from going outside due to the COVID-19 outbreak.” After I first went to Craft and </w:t>
-      </w:r>
-      <w:r>
-        <w:t>Chat,</w:t>
-      </w:r>
-      <w:r>
-        <w:t xml:space="preserve"> I never stopped and made a new group of friends I see quite often.”  These observations prove the LeMelia’s assumption that increased emotional capital and reduced barriers to participation is evidence of the transformative nature of properly designed programmes. </w:t>
+        <w:t xml:space="preserve">Another area is of equal consideration is crises, including mental illnesses. One of the key features of aging is a decline in emotional reserves; and this usually occurs when chronic diseases, death, or isolation enters the picture. More evidence suggests that CB MH care might facilitate safe structures where the older persons feel at liberty to interact with such people (Nilsen et al., 2015). One participant in the Craft and Chat program, for instance, described their experience:  Finally, the third of the participants stated: ‘’I have suffered from mental health issues and isolating myself from going outside due to the COVID-19 outbreak.” After I first went to Craft and Chat, I never stopped and made a new group of friends I see quite often.”  These observations prove the LeMelia’s assumption that increased emotional capital and reduced barriers to participation is evidence of the transformative nature of properly designed programmes. </w:t>
       </w:r>
       <w:r>
         <w:t xml:space="preserve">Accessibility </w:t>
@@ -253,13 +193,7 @@
         <w:jc w:val="both"/>
       </w:pPr>
       <w:r>
-        <w:t xml:space="preserve">Activity theory (Havighurst, 1961) supports the conceptualizations that lasting, worthwhile engagements should be recurrent to ensure optimum aging. This idea is best demonstrated by programs such as Craft and Chat and Watch and Connect that make people sit up and interact and in the process reduce loneliness through shared experiences across generations. Research shows all the forms of inclusion in society have an impact on comprehensive </w:t>
-      </w:r>
-      <w:r>
-        <w:t>well-being and</w:t>
-      </w:r>
-      <w:r>
-        <w:t xml:space="preserve"> combining intergeneration activities eradicate loneliness besides boosting a feeling of belonging in a purposeful society. </w:t>
+        <w:t xml:space="preserve">Activity theory (Havighurst, 1961) supports the conceptualizations that lasting, worthwhile engagements should be recurrent to ensure optimum aging. This idea is best demonstrated by programs such as Craft and Chat and Watch and Connect that make people sit up and interact and in the process reduce loneliness through shared experiences across generations. Research shows all the forms of inclusion in society have an impact on comprehensive well-being and combining intergeneration activities eradicate loneliness besides boosting a feeling of belonging in a purposeful society. </w:t>
       </w:r>
     </w:p>
     <w:p>
@@ -281,13 +215,7 @@
         <w:t xml:space="preserve"> </w:t>
       </w:r>
       <w:r>
-        <w:t xml:space="preserve">older ones focus </w:t>
-      </w:r>
-      <w:r>
-        <w:t>on and</w:t>
-      </w:r>
-      <w:r>
-        <w:t xml:space="preserve"> invest time in emotional relationships and activities (Carstensen , Isaacowitz &amp; Charles, 1999) this is in conformity with several of the health initiatives. Thus, the centre makes it possible for the participants to engage in its offers through providing workable solutions to logistical issues. </w:t>
+        <w:t xml:space="preserve">older ones focus on and invest time in emotional relationships and activities (Carstensen , Isaacowitz &amp; Charles, 1999) this is in conformity with several of the health initiatives. Thus, the centre makes it possible for the participants to engage in its offers through providing workable solutions to logistical issues. </w:t>
       </w:r>
     </w:p>
     <w:p>
@@ -307,13 +235,7 @@
       </w:r>
       <w:r>
         <w:lastRenderedPageBreak/>
-        <w:t xml:space="preserve">correlates with most of the heath </w:t>
-      </w:r>
-      <w:r>
-        <w:t>initiatives</w:t>
-      </w:r>
-      <w:r>
-        <w:t xml:space="preserve">. Consequently, the centre helps the participants get involved in its offers through offering realistic solutions to the potential logistical challenges. </w:t>
+        <w:t xml:space="preserve">correlates with most of the heath initiatives. Consequently, the centre helps the participants get involved in its offers through offering realistic solutions to the potential logistical challenges. </w:t>
       </w:r>
     </w:p>
     <w:p>
@@ -480,13 +402,7 @@
         <w:jc w:val="both"/>
       </w:pPr>
       <w:r>
-        <w:t xml:space="preserve">However, Yarm Wellness Centre is unique in the wellness organization mainly due to the full-blown approach that concerns the person’s mental, emotional, and physical conditions. Its focus on belongingness, as epitomized by Craft and Chat and the Dementia Café makes people feel as if they are part of a community. Direct </w:t>
-      </w:r>
-      <w:r>
-        <w:t>feedback</w:t>
-      </w:r>
-      <w:r>
-        <w:t xml:space="preserve"> retrieved from attendees such as “get to connect with Teesside Dementia Link Services they have been a god send,” express the fact that the programs change lives. Also, selecting competent teachers ensures that participants receive secure and efficient health experiences and consequently increases their satisfaction even further.</w:t>
+        <w:t>However, Yarm Wellness Centre is unique in the wellness organization mainly due to the full-blown approach that concerns the person’s mental, emotional, and physical conditions. Its focus on belongingness, as epitomized by Craft and Chat and the Dementia Café makes people feel as if they are part of a community. Direct feedback retrieved from attendees such as “get to connect with Teesside Dementia Link Services they have been a god send,” express the fact that the programs change lives. Also, selecting competent teachers ensures that participants receive secure and efficient health experiences and consequently increases their satisfaction even further.</w:t>
       </w:r>
     </w:p>
     <w:p>
@@ -502,37 +418,13 @@
         <w:jc w:val="both"/>
       </w:pPr>
       <w:r>
-        <w:t xml:space="preserve">The conclusions made by the SWOT analysis contribute to the strategic opportunities of Yarm Wellness Centre. Some of the strength of the system include its cost, focus on the patient’s mental health as well as the </w:t>
-      </w:r>
-      <w:r>
-        <w:t>community-based</w:t>
-      </w:r>
-      <w:r>
-        <w:t xml:space="preserve"> nature. For an organisation to stay in the process of expansion, problems such as space limitation and over-reliance on volunteerism are inevitable. Opportunities are opening for developing growth of the organizations that allow both digital and face-to-face communication, developing strategic partnerships with </w:t>
-      </w:r>
-      <w:r>
-        <w:t>neighbouring</w:t>
-      </w:r>
-      <w:r>
-        <w:t xml:space="preserve"> companies and healthcare organizations, as well as expanding the presented programs to suit diverse preferences. These strategies should be useful for a decreasing potential threat of more advanced financially experienced adversaries and for the fluctuating economic environment. Further to the above results, there are several strategic recommendations that Yarm Wellness Centre </w:t>
-      </w:r>
-      <w:r>
-        <w:t>must</w:t>
-      </w:r>
-      <w:r>
-        <w:t xml:space="preserve"> put in place. Thus, desiring more personas, it will create appeal by furthering program options with gender and cultural memorandum programs. Social media advertising, involving participants of focused marketing campaigns, will enhance the general awareness of its worth</w:t>
+        <w:t>The conclusions made by the SWOT analysis contribute to the strategic opportunities of Yarm Wellness Centre. Some of the strength of the system include its cost, focus on the patient’s mental health as well as the community-based nature. For an organisation to stay in the process of expansion, problems such as space limitation and over-reliance on volunteerism are inevitable. Opportunities are opening for developing growth of the organizations that allow both digital and face-to-face communication, developing strategic partnerships with neighbouring companies and healthcare organizations, as well as expanding the presented programs to suit diverse preferences. These strategies should be useful for a decreasing potential threat of more advanced financially experienced adversaries and for the fluctuating economic environment. Further to the above results, there are several strategic recommendations that Yarm Wellness Centre must put in place. Thus, desiring more personas, it will create appeal by furthering program options with gender and cultural memorandum programs. Social media advertising, involving participants of focused marketing campaigns, will enhance the general awareness of its worth</w:t>
       </w:r>
       <w:r>
         <w:t>.</w:t>
       </w:r>
       <w:r>
-        <w:t xml:space="preserve"> On the other hand, the adoption of hybrid models will ensure that persons having challenges in mobility or accessibility to </w:t>
-      </w:r>
-      <w:r>
-        <w:t>personal</w:t>
-      </w:r>
-      <w:r>
-        <w:t xml:space="preserve"> means of transport will access services without challenges. Improving relations with grant organisations and healthcare organizations will also produce the necessary resources to bolster and improve the administration of the programs. </w:t>
+        <w:t xml:space="preserve"> On the other hand, the adoption of hybrid models will ensure that persons having challenges in mobility or accessibility to personal means of transport will access services without challenges. Improving relations with grant organisations and healthcare organizations will also produce the necessary resources to bolster and improve the administration of the programs. </w:t>
       </w:r>
       <w:r>
         <w:t xml:space="preserve">2.3. Point of View (POV) definition </w:t>
@@ -560,19 +452,7 @@
         <w:jc w:val="both"/>
       </w:pPr>
       <w:r>
-        <w:t xml:space="preserve">The absence of affordable and quality wellness services intensifies the already well-documented social problems of loneliness and emotional abandonment typical of elderly people in the Yarm Wellness Centre community. Holt-Lunstad, Smith, and Layton (2010) posit that additional levels of isolation increase the likelihood of death by 29% A limitation of this study is that the drugs developed do not meet mental and social requirements of the people. Due to the COVID-19 epidemic, several population groups of older individuals claimed to feel </w:t>
-      </w:r>
-      <w:r>
-        <w:t>lonelier</w:t>
-      </w:r>
-      <w:r>
-        <w:t xml:space="preserve">, have agonizing mental health, and restrict themselves from branching out and receiving essential community support (Cudjoe et al., 2020). Although physical seclusion used to be intended for health, it </w:t>
-      </w:r>
-      <w:r>
-        <w:t>made</w:t>
-      </w:r>
-      <w:r>
-        <w:t xml:space="preserve"> people feel sadder; loneliness was heightened – especially for the elderly, who already had emotional or physical restrictions. </w:t>
+        <w:t xml:space="preserve">The absence of affordable and quality wellness services intensifies the already well-documented social problems of loneliness and emotional abandonment typical of elderly people in the Yarm Wellness Centre community. Holt-Lunstad, Smith, and Layton (2010) posit that additional levels of isolation increase the likelihood of death by 29% A limitation of this study is that the drugs developed do not meet mental and social requirements of the people. Due to the COVID-19 epidemic, several population groups of older individuals claimed to feel lonelier, have agonizing mental health, and restrict themselves from branching out and receiving essential community support (Cudjoe et al., 2020). Although physical seclusion used to be intended for health, it made people feel sadder; loneliness was heightened – especially for the elderly, who already had emotional or physical restrictions. </w:t>
       </w:r>
     </w:p>
     <w:p>
@@ -586,13 +466,7 @@
         <w:t>e</w:t>
       </w:r>
       <w:r>
-        <w:t xml:space="preserve">quirements for further physical and mental health deterioration, for example, retired men who have problems with </w:t>
-      </w:r>
-      <w:r>
-        <w:t>vocal</w:t>
-      </w:r>
-      <w:r>
-        <w:t xml:space="preserve"> expression of feeling. Thus, the authorised Yarm Wellness Centre has a unique opportunity to address this systemic void by developing highly specific, affordable, and easily accessible programmes that address the totality of the individual’s social, psychological, and physical health. </w:t>
+        <w:t xml:space="preserve">quirements for further physical and mental health deterioration, for example, retired men who have problems with vocal expression of feeling. Thus, the authorised Yarm Wellness Centre has a unique opportunity to address this systemic void by developing highly specific, affordable, and easily accessible programmes that address the totality of the individual’s social, psychological, and physical health. </w:t>
       </w:r>
     </w:p>
     <w:p>
@@ -608,25 +482,7 @@
         <w:jc w:val="both"/>
       </w:pPr>
       <w:r>
-        <w:t xml:space="preserve">Currently operational programs like the Dementia Café demonstrate that they </w:t>
-      </w:r>
-      <w:r>
-        <w:t>can</w:t>
-      </w:r>
-      <w:r>
-        <w:t xml:space="preserve"> handle these concerns in the wellness centre. As socioemotional selectivity hypothesis postulates which suggests that as people grow </w:t>
-      </w:r>
-      <w:r>
-        <w:t>older,</w:t>
-      </w:r>
-      <w:r>
-        <w:t xml:space="preserve"> they become more selective in prioritising interactions that are emotionally important to them then these programs presented channels vital to the promotion of engagement and connectivity (Carstensen, Isaacowitz, and Charles, 1999). While the centre currently has limited coverage, therefore, the more extensive tactical focus on diluted PP HWF is still needed for a GW IC strategy that is closer to participatory wellness approaches. Ong et al., (2016) stresses the benefits of using participatory approaches in which older people contribute towards programme outcomes rather than being recipients of a programme. This creates satisfaction in the person that stems from the belief that they have a role to </w:t>
-      </w:r>
-      <w:r>
-        <w:t>fulfil</w:t>
-      </w:r>
-      <w:r>
-        <w:t xml:space="preserve"> and belong to a certain circle, which are a key part in improving mental health. </w:t>
+        <w:t xml:space="preserve">Currently operational programs like the Dementia Café demonstrate that they can handle these concerns in the wellness centre. As socioemotional selectivity hypothesis postulates which suggests that as people grow older, they become more selective in prioritising interactions that are emotionally important to them then these programs presented channels vital to the promotion of engagement and connectivity (Carstensen, Isaacowitz, and Charles, 1999). While the centre currently has limited coverage, therefore, the more extensive tactical focus on diluted PP HWF is still needed for a GW IC strategy that is closer to participatory wellness approaches. Ong et al., (2016) stresses the benefits of using participatory approaches in which older people contribute towards programme outcomes rather than being recipients of a programme. This creates satisfaction in the person that stems from the belief that they have a role to fulfil and belong to a certain circle, which are a key part in improving mental health. </w:t>
       </w:r>
     </w:p>
     <w:p>
@@ -638,27 +494,15 @@
       </w:r>
       <w:r>
         <w:lastRenderedPageBreak/>
-        <w:t xml:space="preserve">wellbeing. Activity theory also proves the notion about the elderly who engage themselves in activities such as own business </w:t>
-      </w:r>
-      <w:r>
-        <w:t>and</w:t>
-      </w:r>
-      <w:r>
-        <w:t xml:space="preserve"> being engaged in any society that the elderly are happier and have some advantages in their side in terms of mental health than those elderly who do not engage themselves in any of the activities mentioned above (Havighurst, 1961). </w:t>
-      </w:r>
-    </w:p>
-    <w:p>
-      <w:pPr>
-        <w:jc w:val="both"/>
-      </w:pPr>
-      <w:r>
-        <w:t xml:space="preserve">Consequently, the necessity for the adequately directed option could be met through the union of focused remedies, which; potentially, the facility might be ready to adjust for a diversity of requests from the audience. Special programs for the distinct gender for example the Companion Program for women and Watch and Connect for men offers an opportunity to develop safety necessary for social and emotional attachment to develop. Such programs allow for the gendered aspects of emotional well-being established by Schladitz et al. (2022), especially when it comes to older males who benefit from social endeavours leading to forming friendships. Like with the wellness seminars inclusive of community development and knowledge gaining, could reduce feeling of loneliness and exclusion. The centre might also enhance perceived ease of use for people with physical impairment </w:t>
-      </w:r>
-      <w:r>
-        <w:t>using</w:t>
-      </w:r>
-      <w:r>
-        <w:t xml:space="preserve"> integrated wellness models that contain both online and offline components (Páez et al., 2024). </w:t>
+        <w:t xml:space="preserve">wellbeing. Activity theory also proves the notion about the elderly who engage themselves in activities such as own business and being engaged in any society that the elderly are happier and have some advantages in their side in terms of mental health than those elderly who do not engage themselves in any of the activities mentioned above (Havighurst, 1961). </w:t>
+      </w:r>
+    </w:p>
+    <w:p>
+      <w:pPr>
+        <w:jc w:val="both"/>
+      </w:pPr>
+      <w:r>
+        <w:t xml:space="preserve">Consequently, the necessity for the adequately directed option could be met through the union of focused remedies, which; potentially, the facility might be ready to adjust for a diversity of requests from the audience. Special programs for the distinct gender for example the Companion Program for women and Watch and Connect for men offers an opportunity to develop safety necessary for social and emotional attachment to develop. Such programs allow for the gendered aspects of emotional well-being established by Schladitz et al. (2022), especially when it comes to older males who benefit from social endeavours leading to forming friendships. Like with the wellness seminars inclusive of community development and knowledge gaining, could reduce feeling of loneliness and exclusion. The centre might also enhance perceived ease of use for people with physical impairment using integrated wellness models that contain both online and offline components (Páez et al., 2024). </w:t>
       </w:r>
       <w:r>
         <w:t xml:space="preserve">Strategic Priority </w:t>
@@ -741,27 +585,15 @@
         <w:jc w:val="both"/>
       </w:pPr>
       <w:r>
-        <w:t xml:space="preserve">Of </w:t>
-      </w:r>
-      <w:r>
-        <w:t>relevance</w:t>
-      </w:r>
-      <w:r>
-        <w:t xml:space="preserve"> to the strategic aim of the Yarm Wellness Centre, Maslow’s hierarchy of needs specifies self-actualization and a sense of both personal safety and social inclusion as fundamental human requirements (Maslow, 1943). Since trust and connection depend on one-on-one encounters, programs such as the Companion Program go to meet these needs. Furthermore, the principles of active ageing by the World Health Organisation (2002) are consistent with participatory wellness approach. </w:t>
-      </w:r>
-    </w:p>
-    <w:p>
-      <w:pPr>
-        <w:jc w:val="both"/>
-      </w:pPr>
-      <w:r>
-        <w:t xml:space="preserve">Thus, </w:t>
-      </w:r>
-      <w:r>
-        <w:t>the</w:t>
-      </w:r>
-      <w:r>
-        <w:t xml:space="preserve"> Define Point of View step is an effective initial tool for program construction and development. Using a foundation in the psychological and sociological theories, Yarm Wellness Centre can, therefore, end up developing sensitive, practical, and research-based programs. Apart from responding to the current exigent needs of seniors, this strategic opportunity posits the Centre as the vanguard in holistic Community Wellness Solutions. By so doing the organisation will enable the provision of a context that call for improved health and well-being of older people together with purposeful and meaningful belonging in line with active ageing and participative health.</w:t>
+        <w:t xml:space="preserve">Of relevance to the strategic aim of the Yarm Wellness Centre, Maslow’s hierarchy of needs specifies self-actualization and a sense of both personal safety and social inclusion as fundamental human requirements (Maslow, 1943). Since trust and connection depend on one-on-one encounters, programs such as the Companion Program go to meet these needs. Furthermore, the principles of active ageing by the World Health Organisation (2002) are consistent with participatory wellness approach. </w:t>
+      </w:r>
+    </w:p>
+    <w:p>
+      <w:pPr>
+        <w:jc w:val="both"/>
+      </w:pPr>
+      <w:r>
+        <w:t>Thus, the Define Point of View step is an effective initial tool for program construction and development. Using a foundation in the psychological and sociological theories, Yarm Wellness Centre can, therefore, end up developing sensitive, practical, and research-based programs. Apart from responding to the current exigent needs of seniors, this strategic opportunity posits the Centre as the vanguard in holistic Community Wellness Solutions. By so doing the organisation will enable the provision of a context that call for improved health and well-being of older people together with purposeful and meaningful belonging in line with active ageing and participative health.</w:t>
       </w:r>
     </w:p>
     <w:p>
@@ -781,13 +613,7 @@
       </w:pPr>
       <w:r>
         <w:lastRenderedPageBreak/>
-        <w:t xml:space="preserve">According to the design thinking paradigm, the ideate stage is a transformational step in which the knowledge acquired during the comprehend and observe phases is combined to create concrete, workable solutions. This phase at the Yarm Wellness Centre is focused on creating customised wellness initiatives that cater to the interests, requirements, and difficulties of senior citizens—a group that is often disregarded in international marketing campaigns. The ideation process is founded on empathy and user-centric concepts, which are in line with community-based wellness approaches to address important problems, including physical inactivity, emotional detachment, and social isolation that are common among the elderly. Three separate initiatives—Watch and Connect, the Companion Program, and Wellness Workshops—were developed via creative, iterative brainstorming. </w:t>
-      </w:r>
-      <w:r>
-        <w:t>To</w:t>
-      </w:r>
-      <w:r>
-        <w:t xml:space="preserve"> promote social inclusion, emotional well-being, and holistic health results, each project carefully incorporates behavioural insights, socioemotional theories, and current research trends. </w:t>
+        <w:t xml:space="preserve">Thus, redesigning of the idea in ideate stage is discussed in the design thinking paradigm as the cognitive alteration of the knowledge obtained during the comprehend &amp; observe phases into tangible, practicable solutions. The second phase for the wellness centre in Yarm is developed to design and establish various types of wellness programs for the senior citizen which is a particular interest group that is usually excluded in the international marketing strategies. It is therefore based on the concepts of empathy which are commensurate with user-centered processes and community-oriented community-based wellness models to tackle crucial issues such as a lack of exercise, social withdrawal or depression familiar to elderly. The three integrated projects Watch and Connect, the Companion Program, and Wellness Workshops were created through innovative, iterative thinking. To foster social inclusion as well as improved effect on subject emotional well-being and overall health, each project is designed to encompass BI, socioemotional theory, as well as the current research sentiments. </w:t>
       </w:r>
     </w:p>
     <w:p>
@@ -803,13 +629,20 @@
         <w:jc w:val="both"/>
       </w:pPr>
       <w:r>
-        <w:t>To</w:t>
-      </w:r>
-      <w:r>
-        <w:t xml:space="preserve"> contextualise the distinct psychosocial issues that older persons confront, the ideation process mainly relies on academic frameworks and empirical evidence. For instance, Barreto et al. (2021) draw attention to older men's susceptibility to social isolation, blaming this on their hesitancy to participate in emotionally charged encounters and the disintegration of conventional social institutions. </w:t>
-      </w:r>
-      <w:r>
-        <w:br/>
+        <w:t xml:space="preserve">Thus, while contextualising the various psychosocial problems that the older persons meet, the ideation process primarily depends on the literature review and practice-based theories. For example, Barreto et al. (2021) note that older men can get easily lonely as they avoid engaging in the emotionally charged interaction; </w:t>
+      </w:r>
+      <w:r>
+        <w:t>and</w:t>
+      </w:r>
+      <w:r>
+        <w:t xml:space="preserve"> the breakdown of traditional social structures.</w:t>
+      </w:r>
+    </w:p>
+    <w:p>
+      <w:pPr>
+        <w:jc w:val="both"/>
+      </w:pPr>
+      <w:r>
         <w:t xml:space="preserve">Connect and Watch (For Men) </w:t>
       </w:r>
     </w:p>
@@ -818,19 +651,13 @@
         <w:jc w:val="both"/>
       </w:pPr>
       <w:r>
-        <w:t xml:space="preserve">Watch and </w:t>
-      </w:r>
-      <w:r>
-        <w:t>connect</w:t>
-      </w:r>
-      <w:r>
-        <w:t xml:space="preserve">, a weekend program focused on shared experiences via live athletic events, was created to solve this. In line with Carstensen, Isaacowitz, and Charles's (1999) socioemotional selectivity hypothesis, which holds that older individuals prioritise emotionally important activities in their later years, football games </w:t>
-      </w:r>
-      <w:r>
-        <w:t>provide</w:t>
-      </w:r>
-      <w:r>
-        <w:t xml:space="preserve"> a relaxed setting for peer contact and fellowship. Additional measures, such as free transportation, light refreshments, and accessible features, improve the program's inclusion and guarantee that participation is barrier-free. </w:t>
+        <w:t xml:space="preserve">Watch and connect, a weekend program for people to share common feelings based on live athletic events – was developed to address. As for Carstensen, Isaacowitz, and Charles, (1999) socioemotional selectivity hypothesis which postulates that socioemotional selectivity increases in later age; watching football games allows participants to have peer contact and fellowship in relaxed atmosphere. Other factors, </w:t>
+      </w:r>
+      <w:r>
+        <w:t>including</w:t>
+      </w:r>
+      <w:r>
+        <w:t xml:space="preserve"> free transport, some snacks, and ramps, enhance the program’s accessibility to ensure all participants focus on the program and not the barriers. </w:t>
       </w:r>
     </w:p>
     <w:p>
@@ -846,330 +673,392 @@
         <w:jc w:val="both"/>
       </w:pPr>
       <w:r>
-        <w:t xml:space="preserve">The companion program, on the other hand, addresses the unique social and emotional issues that older women encounter. According to Holt-Lunstad, Smith, and Layton (2010), older women often experience loneliness </w:t>
-      </w:r>
-      <w:r>
-        <w:t>because of</w:t>
-      </w:r>
-      <w:r>
-        <w:t xml:space="preserve"> dwindling family ties and the loss of socially defined roles after retirement, </w:t>
+        <w:t xml:space="preserve">The companion program, however, focuses on the social/emotional needs that are experienced by older women for instance. In the paper by Holt-Lunstad, Smith, and Layton (2010) the authors argue that loneliness is evident among older women due to the erosion of family relationships and the loss of socially prescribed roles on retirement </w:t>
       </w:r>
       <w:r>
         <w:t>even though</w:t>
       </w:r>
       <w:r>
-        <w:t xml:space="preserve"> they are often proactive in pursuing emotional connections. By matching patients with trained volunteers who provide sympathetic company via shared activities like walking, handicraft, or informal talk, this program adopts a personalised approach. This program, which has a gender-sensitive design that </w:t>
-      </w:r>
-      <w:r>
-        <w:t>considers</w:t>
+        <w:t xml:space="preserve"> these women initiate contact to establish intimate relationships. This specific program works through routine community serving by offering company and sympathetic companionship to patients with physical health issues and mental health </w:t>
+      </w:r>
+      <w:r>
+        <w:t>problems,</w:t>
+      </w:r>
+      <w:r>
+        <w:t xml:space="preserve"> hence creating personal touch. Through this program the gender sensitive aspects of the psychosocial requirements for this group are met to reject the psychosocial gap in their life that destroys their feeling of hope, purpose and belonging. </w:t>
+      </w:r>
+    </w:p>
+    <w:p>
+      <w:pPr>
+        <w:jc w:val="both"/>
+      </w:pPr>
+      <w:r>
+        <w:t xml:space="preserve">Workshops on Wellness (For All Genders) </w:t>
+      </w:r>
+    </w:p>
+    <w:p>
+      <w:pPr>
+        <w:jc w:val="both"/>
+      </w:pPr>
+      <w:r>
+        <w:t xml:space="preserve">The third project, Wellness Workshops, expand the gender-neutral wellness necessities of its focus on mental, physical, and nutritional health by their promotion in the occurrence of Wellness Workshops. Based on the analysis by Global Wellness Institute (2022), there is a growing necessity for the newer, all-encompassing wellness solutions which embrace the social, mental and physical components of active aging. The </w:t>
+      </w:r>
+      <w:r>
+        <w:t>evidence-based</w:t>
+      </w:r>
+      <w:r>
+        <w:t xml:space="preserve"> practice Wellness Workshops offer monthly programs that encompass yoga, mindfulness and eating healthy among others. Social and physical activity participation is a hallmark of </w:t>
+      </w:r>
+      <w:r>
+        <w:lastRenderedPageBreak/>
+        <w:t xml:space="preserve">successful ageing and is well explained by Havighurst’s (1961) Activity Theory. Because of an increased participation of participants with some mobility hindrances when coming for the workshops, a dual model of delivery is adopted whereby the </w:t>
+      </w:r>
+      <w:r>
+        <w:t>workshops</w:t>
+      </w:r>
+      <w:r>
+        <w:t xml:space="preserve"> are conducted both virtually and physically.</w:t>
+      </w:r>
+    </w:p>
+    <w:p>
+      <w:pPr>
+        <w:jc w:val="both"/>
+      </w:pPr>
+      <w:r>
+        <w:t xml:space="preserve">Novel Features of the Suggested Programs </w:t>
+      </w:r>
+    </w:p>
+    <w:p>
+      <w:pPr>
+        <w:jc w:val="both"/>
+      </w:pPr>
+      <w:r>
+        <w:t xml:space="preserve">Such programs are very valuable because of their orientation to the values of creativity, integration and knowledge of gender choice and behavior patterns. whereas the Companion Program offers </w:t>
+      </w:r>
+      <w:proofErr w:type="gramStart"/>
+      <w:r>
+        <w:t>relationally</w:t>
+      </w:r>
+      <w:proofErr w:type="gramEnd"/>
+      <w:r>
+        <w:t xml:space="preserve"> and emotionally oriented care targeting only older women, Watch and Connect offers a community formula for isolated older males that seems nicely structured but rather informal. These gender-specific therapies are supported by the results established by Barreto et al. (2021), indicating further psychological demands of individuals of different sexes in the later stage of their lives. Meanwhile, the health workshops provide an open platform for grouped learning and social relationships among different people regardless of age and gender while achieving the set health goals. All the proposed solutions are still founded upon the primary concept of access – that is in line with the community well-being approaches, and the principles of active ageing (Global Wellness Institute, 2022). </w:t>
+      </w:r>
+    </w:p>
+    <w:p>
+      <w:pPr>
+        <w:jc w:val="both"/>
+      </w:pPr>
+      <w:r>
+        <w:t xml:space="preserve">To minimize costs in investing, physical and technical barriers, such as wheelchair access to locations, free transport, and part-hybrid kinds of workshops are employed. Of particular importance to the design thinking process is the concept of user centricity, which is underlined by this focus on inclusion. Also, these programs align well with Yarm Wellness Centre’s main mandate of promoting the physical, mental and spiritual health of the intended audience. With a small extra funding, the centre is in a good place to perform these initiatives with relative ease, given the volunteer networks and community-centred approach. It is compiled with the suggestions, which reflect the trends in the individual’s active and healthy lifestyle during the ageing period with reference to the problems, such as isolation, emotional isolation, and inactivity. This way, the Yarm Wellness Centre achieves the status of an active organizer of demand for products and services that </w:t>
+      </w:r>
+      <w:r>
+        <w:t>fulfil</w:t>
+      </w:r>
+      <w:r>
+        <w:t xml:space="preserve"> the diverse wellness needs of senior citizens, a category that has not received much attention globally. </w:t>
+      </w:r>
+    </w:p>
+    <w:p>
+      <w:pPr>
+        <w:jc w:val="both"/>
+      </w:pPr>
+      <w:r>
+        <w:t xml:space="preserve">In conclusion, ideation means linking the discovery of the problem with implementation of a solution. The Wellness Workshops, Companion Programme, and Watch and Connect are clear, innovative and sensitive to the benchmarks which may be adopted to enhance the quality of life for senior citizens. These programs are derived from sound research and user centered paradigm with clear emphasis on access and utilization by the community together with focusing on gender as well as </w:t>
+      </w:r>
+      <w:r>
+        <w:t>wellbeing</w:t>
+      </w:r>
+      <w:r>
+        <w:t xml:space="preserve"> needs that are so universally needed. The ideation process demonstrates the ability to reach quantitative and qualitative impacts in an underserved population through a coordinated implementation with the operational capabilities of the Yarm Wellness Centre. </w:t>
+      </w:r>
+    </w:p>
+    <w:p>
+      <w:pPr>
+        <w:jc w:val="both"/>
+      </w:pPr>
+      <w:r>
+        <w:t xml:space="preserve">2.5 The prototype </w:t>
+      </w:r>
+    </w:p>
+    <w:p>
+      <w:pPr>
+        <w:jc w:val="both"/>
+      </w:pPr>
+      <w:r>
+        <w:t xml:space="preserve">Stage of Prototyping: From Idea to Concrete Solutions </w:t>
+      </w:r>
+    </w:p>
+    <w:p>
+      <w:pPr>
+        <w:jc w:val="both"/>
+      </w:pPr>
+      <w:r>
+        <w:t xml:space="preserve">One of the most important phases of design thinking is the prototype phase, that situates such abstract concepts into serviceable concepts subjected to various tests. This stage of Yarm Wellness Centre's development focuses on creating visual prototypes and early designs for its three main projects: There are the Wellness Workshops, the Companion Program, and Watch and Connect. </w:t>
+      </w:r>
+      <w:proofErr w:type="gramStart"/>
+      <w:r>
+        <w:t>In order to</w:t>
+      </w:r>
+      <w:proofErr w:type="gramEnd"/>
+      <w:r>
+        <w:t xml:space="preserve"> make the Centre a model of integrating inclusiveness and employment of a universal design approach, these </w:t>
+      </w:r>
+      <w:r>
+        <w:lastRenderedPageBreak/>
+        <w:t xml:space="preserve">prototypes are intentionally developed to determine technical feasibility, user-friendliness, and relevance to the needs of seniors. </w:t>
+      </w:r>
+    </w:p>
+    <w:p>
+      <w:pPr>
+        <w:jc w:val="both"/>
+      </w:pPr>
+      <w:r>
+        <w:t xml:space="preserve">Process of Developing Prototypes </w:t>
+      </w:r>
+    </w:p>
+    <w:p>
+      <w:pPr>
+        <w:jc w:val="both"/>
+      </w:pPr>
+      <w:r>
+        <w:t xml:space="preserve">This means that through successive development and active participation of a user, prototyping enables continual enhancement. Iterative prototyping in the opinion of Brown (2009) is a way to minimize risks of implementing a system because the errors in a system’s design can be identified before the implementation phase; the process also ensures the creation of responsive and flexible programs. Prototypes for Yarm Wellness Centre are physical artefacts like posters, brochures, and example schedules that serve two purposes: they allow stakeholders to engage </w:t>
+      </w:r>
+      <w:r>
+        <w:t>to</w:t>
+      </w:r>
+      <w:r>
+        <w:t xml:space="preserve"> offer relevant advice and have deliberations resemble actual application of the recommended measures (Antunes et al., 2019). Due to the common tendency of elderly population to have some impairments or low computer literacy, during the development process special emphasis is given to the clarity and further Web features like big fonts, clear images and simple structure (Menezes, Guraya and Guraya, 2021). </w:t>
+      </w:r>
+    </w:p>
+    <w:p>
+      <w:pPr>
+        <w:jc w:val="both"/>
+      </w:pPr>
+      <w:r>
+        <w:t xml:space="preserve">An excellent example of this kind of prototype construction is the Watch and Connect campaign, targeted at older males. A coloured poster was designed to present the benefits, key selling points, and schedule of the program to be offered. It employs pictures of elderly men in familiar and comfortable activities like watching football to trigger the feeling of belongingness. Designed icons that include a cup of coffee, a football, and a handshake offer a natural and organic feel towards friendship, harbouring and inclusiveness. There are specific instructions on how to register in person, and links to sign up online with specific QR codes for registration, though they recognize that the group, specifically the elderly, are less equipped to navigate the digital divide. Through technical compatibility in both formats, this equality guarantees access comprehensively in terms of ability, and particularly in terms of digital skills. The Centre may assess the extent to which this leaflet effectively delivers the message informing people about the program’s goals and increases their willingness to participate in the process of counteracting social isolation through sharing feelings and experiences – two essential processes – with the help of focus groups (Fiock, 2020). </w:t>
+      </w:r>
+    </w:p>
+    <w:p>
+      <w:pPr>
+        <w:jc w:val="both"/>
+      </w:pPr>
+      <w:r>
+        <w:t xml:space="preserve">The Companion Programme for older women detailed in a brochure shows a one-size-fits-all approach with sympathy and compassion. Due to incorporating such parts as ‘Meet Your Companion,’ the potential clients are introduced to volunteers’ photos and profiles, and thus, trust the program. Participants are emotionally hooked to this accompanying graphics, which portrays realistic activities such as socializing, walking, and making. An activity matrix is colour-coded and presents the daily schedule of the sessions based on three major thematic groups, physical/physiological, creative, and social areas, </w:t>
+      </w:r>
+      <w:r>
+        <w:t>to</w:t>
+      </w:r>
+      <w:r>
+        <w:t xml:space="preserve"> ease and facilitate participants’ convenience and freedom to select and modify their activity preferences. Also, because real-life testifying is totally counterproductive, fictitious exemplary testifying acts as fillings for the expected social and/or emotional benefits. The above-mentioned prototype, in return, may help the Centre to check the extent of participant centricity inherent in this program; and then further fine tune the mechanism, and possibly uncover any unmet need (Pavani et al., 2020). </w:t>
+      </w:r>
+    </w:p>
+    <w:p>
+      <w:pPr>
+        <w:jc w:val="both"/>
+      </w:pPr>
+      <w:r>
+        <w:t xml:space="preserve">Everything’s open for all genders in the wellness workshops, based on the hybridity model for accessibility functions. In outline form, a prototype of the monthly sessions is as follows: Wellness and Practical/Hands-on – “Introduction to Yoga,” “How to Shop for Good Food Cheaply,” and “The Basics of Mindfulness.” Thus, the instructor biographies, as well as images indicating the instructor’s participation in the activity, contribute to the workshops’ credibility and Openness. The availability of a printed version and an online </w:t>
+      </w:r>
+      <w:r>
+        <w:lastRenderedPageBreak/>
+        <w:t>version shows that the Centre is aware of the technical challenges and limitations of movements of older people. Moreover, the chosen hybrid delivery strategy also uncovers geographical constraints while also increasing the possibility of participation by offering options for face-to-face and remote access. Through showing this prototype to the Centre, the Centre can be assertive about the attractiveness of the workshop subjects and the practicality of the hybrid framework – all in terms of the schedule of the event – that thoroughly ensures and provides the most possibilities and pertinence (Kolko, 2015).</w:t>
+      </w:r>
+    </w:p>
+    <w:p>
+      <w:pPr>
+        <w:jc w:val="both"/>
+      </w:pPr>
+      <w:r>
+        <w:t xml:space="preserve">Converting sample feedback into comparable data and evaluating this feedback during each stage of the Stakeholder Engagement Map is critical when producing the prototype stage. There is agreement that a robust assessment system is particularly important because prototypes are only as good as the information fed into them by other systems, as Kolko (2015) suggests. To this end, three integrated parameters, namely, usability, relevance, and accessibility are used in determining </w:t>
+      </w:r>
+      <w:r>
+        <w:t>feedback</w:t>
+      </w:r>
+      <w:r>
+        <w:t xml:space="preserve">. Availability enables full participation in the projects by persons with physical, sensory, or technical impairments; relevance determines whether the efforts are commensurate with the participants’ requirements and goals; usability is focused on how easily concepts are understood from prototypes. This replaces conventional ad hoc conversion of specifications into functional prototypes to ensure that prototypes are lively and </w:t>
+      </w:r>
+      <w:r>
+        <w:t>can respond</w:t>
+      </w:r>
+      <w:r>
+        <w:t xml:space="preserve"> to actual world inputs. </w:t>
+      </w:r>
+    </w:p>
+    <w:p>
+      <w:pPr>
+        <w:jc w:val="both"/>
+      </w:pPr>
+      <w:r>
+        <w:t>In conclusion, the ideas put forward during the work on Yarm Wellness Centre and at the prototype phase can be characterised as including the ability to implement the design thinking approach along with the principles of inclusion and focus on the end-users, and the possibility of repeating the process of idea creation throughout the existence of a venture. The Centre can perform useful and meaningful activities by translating discourse into material objects and having stakeholders engage in refinement based on experience. As well as to minimize any risks, this stage ensures that they do this while enhancing the well-being and interaction with the community of the Centre’s focal patrons – senior citizens. It is with support of evidence-based feedback and the resulting iterative prototyping approach that what has been presented as abstract ideas regarding the needs of a disadvantaged population may become concretized in a permanently constructed form that meets that complex need.</w:t>
+      </w:r>
+    </w:p>
+    <w:p>
+      <w:pPr>
+        <w:jc w:val="both"/>
+      </w:pPr>
+      <w:r>
+        <w:t xml:space="preserve">2.6 Examine and Consider </w:t>
+      </w:r>
+    </w:p>
+    <w:p>
+      <w:pPr>
+        <w:jc w:val="both"/>
+      </w:pPr>
+      <w:r>
+        <w:t xml:space="preserve">Iterative feedback procedures, the Test and Reflect is the stage of Design Thinking that is useful to determining the impact, usability as well as functionality of prototypes. This phase at Yarm Wellness Centre focused on using focus groups and pilot sessions designed especially to meet the requirements of older individuals to evaluate three suggested wellness programs: Watch and Connect, the Companion Programme, and Wellness Workshops. Information gathered from the process presented a clear picture of user involvement, identified areas that required improvement and showed how the program could be almost perfectly structured to facilitate seniors’ well-being of the participants in the program. </w:t>
+      </w:r>
+    </w:p>
+    <w:p>
+      <w:pPr>
+        <w:jc w:val="both"/>
+      </w:pPr>
+      <w:r>
+        <w:t>In the testing phase, both quantitative and qualitative form of analysis were employed to ensure methodological rigor. 3 and 4 Focus groups: Five focus groups were conducted including three volunteer focus groups two carer groups and three older person groups Each focus group involved 8–12 participants Focus groups were stimulating and yielded a variety of ideas on the relevance and usefulness an identifiable variety of views were expressed. Notably, gender- segregated focus groups were vital in understanding gender needs because analogized programs such as the Companion Programme and Watch and Connect (Morgan, 1996).</w:t>
+      </w:r>
+    </w:p>
+    <w:p>
+      <w:pPr>
+        <w:jc w:val="both"/>
+      </w:pPr>
+      <w:r>
+        <w:lastRenderedPageBreak/>
+        <w:t xml:space="preserve">Complementary to pilot sessions, four weeks were dedicated to test the programs in a real context to get real practice. All the methods used were deliberately employed to generate pertinent information on participant satisfaction, engagement and new issues such as the following. The assessment indicated significant opportunities for development as well as significant success. As the </w:t>
+      </w:r>
+      <w:r>
+        <w:t>programme,</w:t>
+      </w:r>
+      <w:r>
+        <w:t xml:space="preserve"> which was mainly developed for men, the Watch and Connect program that facilitates comradery based on shared interests, especially play making football, demonstrated strong impact in the fight against social isolation. Nine out of 10 participants reported high satisfaction levels with the program, which they said was due to the informal vibe. However, problems in schedule and other concerns raised awareness about the necessity of the flexible </w:t>
+      </w:r>
+      <w:r>
+        <w:t>sectioning</w:t>
+      </w:r>
+      <w:r>
+        <w:t xml:space="preserve">. Issues concerning physical access like; improved transport system within the premises and improved signages within the compound emerged as other aspects if increased participation. </w:t>
+      </w:r>
+    </w:p>
+    <w:p>
+      <w:pPr>
+        <w:jc w:val="both"/>
+      </w:pPr>
+      <w:r>
+        <w:t xml:space="preserve">Also because of its focus on purposeful and person centered social interaction, the Companion Programme, which </w:t>
+      </w:r>
+      <w:r>
+        <w:t>most</w:t>
+      </w:r>
+      <w:r>
+        <w:t xml:space="preserve"> participants were women, provided similar highly positive feedback. Daily report let participants name the emotional benefits of receiving regular companionship, </w:t>
+      </w:r>
+      <w:r>
+        <w:t>people</w:t>
       </w:r>
       <w:r>
         <w:t xml:space="preserve"> </w:t>
       </w:r>
-      <w:r>
-        <w:t>psychosocial</w:t>
-      </w:r>
-      <w:r>
-        <w:t xml:space="preserve"> requirements, revitalises their feeling of purpose and belonging by filling the emotional and relational gaps in their life. </w:t>
-      </w:r>
-    </w:p>
-    <w:p>
-      <w:pPr>
-        <w:jc w:val="both"/>
-      </w:pPr>
-      <w:r>
-        <w:t xml:space="preserve">Workshops on Wellness (For All Genders) </w:t>
-      </w:r>
-    </w:p>
-    <w:p>
-      <w:pPr>
-        <w:jc w:val="both"/>
-      </w:pPr>
-      <w:r>
-        <w:t xml:space="preserve">The third project, Wellness Workshops, promotes a comprehensive approach to mental, physical, and nutritional health by extending its emphasis to gender-neutral wellness requirements. </w:t>
-      </w:r>
-      <w:r>
-        <w:t>To</w:t>
-      </w:r>
-      <w:r>
-        <w:t xml:space="preserve"> encourage active ageing, research from the Global Wellness Institute (2022) highlights the rising need for integrated wellness solutions that include social connection, cognitive engagement, and physical exercise. The Wellness Workshops, which are based on evidence-based practice, provide monthly programs that include topics including yoga, mindfulness, and healthy eating. A key component of effective ageing is consistent participation in social and physical activities, which is supported by Havighurst's (1961) Activity </w:t>
+      <w:proofErr w:type="gramStart"/>
+      <w:r>
+        <w:t>says</w:t>
+      </w:r>
+      <w:proofErr w:type="gramEnd"/>
+      <w:r>
+        <w:t xml:space="preserve">, “It was good to have someone to talk to every week, felt like I had a sense of something.” The preparatory training of volunteers empowered them more concerning the delivery of the program a lot more. However there were a few schedule-timing clashes pointed out, and this supports the idea of flexible timing slots. Additional he added that to make the programme more attractive and to add to the existing framework that was proposed, some participants suggested activities such as creativity classes or mild exercising. </w:t>
+      </w:r>
+    </w:p>
+    <w:p>
+      <w:pPr>
+        <w:jc w:val="both"/>
+      </w:pPr>
+      <w:r>
+        <w:t xml:space="preserve">Offered as gender neutral, the wellness workshops that delivered through </w:t>
+      </w:r>
+      <w:proofErr w:type="gramStart"/>
+      <w:r>
+        <w:t>a</w:t>
+      </w:r>
+      <w:proofErr w:type="gramEnd"/>
+      <w:r>
+        <w:t xml:space="preserve"> unconventional blending of face-to-face and online delivery proved flexibility. Freedom to attend classes physically or virtually was reported positively with nearly </w:t>
+      </w:r>
+      <w:r>
+        <w:t>three-quarter</w:t>
+      </w:r>
+      <w:r>
+        <w:t xml:space="preserve"> participants, thus enhancing learning accessibility immensely. Topics such as ‘How to eat healthy and </w:t>
+      </w:r>
+      <w:r>
+        <w:t>cheap’, ‘Beginner</w:t>
+      </w:r>
+      <w:r>
+        <w:t xml:space="preserve"> of yoga’ was a topic that had high levels of persuasive influence among participants. Technological challenges, for example, poor connectivity during virtual engagements, as highlighted by the need for an expeditious resolution to infrastructure problems that hinder efficient participation. Further, the participant’s comment showed that organizational scholars are of the view that if large workshops were divided into more topical and smaller parts then perhaps the communication within the session and </w:t>
+      </w:r>
+      <w:r>
+        <w:t>way</w:t>
+      </w:r>
+      <w:r>
+        <w:t xml:space="preserve"> the topic is delivered would also be enhanced. </w:t>
+      </w:r>
+    </w:p>
+    <w:p>
+      <w:pPr>
+        <w:jc w:val="both"/>
+      </w:pPr>
+      <w:r>
+        <w:t xml:space="preserve">Although the results are </w:t>
+      </w:r>
+      <w:r>
+        <w:t>encouraging,</w:t>
+      </w:r>
+      <w:r>
+        <w:t xml:space="preserve"> they underscore the need to achieve an optimal level of formalization and flexibility. While the planned specifications of the programs were applauded for their coherence, ‘time optionality’ emerged as an essential characteristic to address the participants’ diverse patterns. This is more relevant for the programs such as the Companion Programme which presupposes one-on-one interaction still being crucial for this program’s success. Thus, it becomes equally crucial to address diverse barriers to involvement in the process that can be logistics, digital, and physical ones. In Smith et al’s (2021) frame of reference, these barriers must be unbundled to achieve participation in wellness program for under-represented samples like the senior citizens. </w:t>
+      </w:r>
+    </w:p>
+    <w:p>
+      <w:pPr>
+        <w:jc w:val="both"/>
+      </w:pPr>
+      <w:r>
+        <w:t xml:space="preserve">Also, an important emphasis for participants was made when discussing the values of instant relevance and interaction in respect to program material. For example, while participants in the wellness workshops claimed that they enjoyed the messages being presented, the level of interest and activity was much higher when participants were given tasks, as opposed to merely listening to a lecture. The second major concern that arose in the study was affection aiming at the impacts set by programmes that attach more </w:t>
       </w:r>
       <w:r>
         <w:lastRenderedPageBreak/>
-        <w:t>Theory. To accommodate participants with mobility difficulties and increase the program's accessibility, the workshops use a hybrid delivery strategy that combines in-person sessions with digital components.</w:t>
-      </w:r>
-    </w:p>
-    <w:p>
-      <w:pPr>
-        <w:jc w:val="both"/>
-      </w:pPr>
-      <w:r>
-        <w:t xml:space="preserve">Novel Features of the Suggested Programs </w:t>
-      </w:r>
-    </w:p>
-    <w:p>
-      <w:pPr>
-        <w:jc w:val="both"/>
-      </w:pPr>
-      <w:r>
-        <w:t xml:space="preserve">These programs stand out due to their focus on creativity, inclusion, and awareness of gender-specific preferences and habits. While the Companion Program emphasises relational and emotional assistance specifically designed for older women, Watch and Connect provides an organised but casual social outlet for older males. The results of Barreto et al. (2021), which highlight the different psychological requirements of men and women in later age, support these gender-specific therapies. In the meanwhile, the health workshops serve as a welcoming forum for group education, encouraging relationships amongst people of all ages and genders as they work towards common health objectives. </w:t>
-      </w:r>
-      <w:r>
-        <w:br/>
-        <w:t xml:space="preserve">All suggested solutions continue to be based on the fundamental idea of accessibility, which reflects community wellness frameworks and best practices in active ageing (Global Wellness Institute, 2022). </w:t>
-      </w:r>
-    </w:p>
-    <w:p>
-      <w:pPr>
-        <w:jc w:val="both"/>
-      </w:pPr>
-      <w:r>
-        <w:t>To</w:t>
-      </w:r>
-      <w:r>
-        <w:t xml:space="preserve"> reduce financial, physical, and technical obstacles, policies including wheelchair-accessible locations, free transportation, and hybrid workshop formats are implemented. The user-centred concept that is essential to the design thinking process is reinforced by this dedication to inclusion. Additionally, these programs perfectly complement Yarm Wellness Centre's primary goal of fostering holistic well-being in its target audience. The centre is in a good position to carry out these initiatives successfully with little extra funding by using its volunteer resources and community-driven approach. The suggested remedies resonate with worldwide trends that support active, healthy ageing while addressing important issues including social isolation, emotional detachment, and decreased physical activity. By doing this, the Yarm Wellness Centre becomes a proactive leader in meeting the diverse wellness requirements of senior citizens, a hitherto under-represented sector in the worldwide wellness industry. </w:t>
-      </w:r>
-    </w:p>
-    <w:p>
-      <w:pPr>
-        <w:jc w:val="both"/>
-      </w:pPr>
-      <w:r>
-        <w:t xml:space="preserve">To sum up, the ideation stage acts as a vital link between identifying the issue and putting the solution into action. The Wellness Workshops, Companion Programme, and Watch and Connect are examples of evidence-based, creative, and inclusive approaches to improving the well-being of senior citizens. These programs, which are based on thorough research and user-centric concepts, promote accessibility and community involvement while addressing wellness requirements that are both gender-specific and universal. The ideation process shows a capability to achieve substantial, scalable effect across a group that has historically been under-represented in wellness interventions by coordinating these activities with the operational capabilities of the Yarm Wellness Centre. </w:t>
-      </w:r>
-    </w:p>
-    <w:p>
-      <w:pPr>
-        <w:jc w:val="both"/>
-      </w:pPr>
-      <w:r>
-        <w:t xml:space="preserve">2.5 The prototype </w:t>
-      </w:r>
-    </w:p>
-    <w:p>
-      <w:pPr>
-        <w:jc w:val="both"/>
-      </w:pPr>
-      <w:r>
-        <w:t xml:space="preserve">Stage of Prototyping: From Idea to Concrete Solutions </w:t>
-      </w:r>
-    </w:p>
-    <w:p>
-      <w:pPr>
-        <w:jc w:val="both"/>
-      </w:pPr>
-      <w:r>
-        <w:t xml:space="preserve">A crucial transition between ideation and execution occurs during the prototype stage of design thinking, when abstract notions are transformed into tangible, tested ideas. This stage of Yarm Wellness Centre's development focuses on creating visual prototypes and early designs for its three main projects: Wellness Workshops, the Companion Program, and Watch and Connect. </w:t>
-      </w:r>
-      <w:r>
-        <w:t>To</w:t>
-      </w:r>
-      <w:r>
-        <w:t xml:space="preserve"> establish the Centre as a paradigm of inclusion, accessibility, and user-centred design, these prototypes are purposefully made to evaluate viability, usability, and alignment with the </w:t>
-      </w:r>
-      <w:r>
-        <w:t>requirements</w:t>
-      </w:r>
-      <w:r>
-        <w:t xml:space="preserve"> of senior populations. </w:t>
-      </w:r>
-    </w:p>
-    <w:p>
-      <w:pPr>
-        <w:jc w:val="both"/>
-      </w:pPr>
-      <w:r>
-        <w:t xml:space="preserve">Process of Developing Prototypes </w:t>
-      </w:r>
-    </w:p>
-    <w:p>
-      <w:pPr>
-        <w:jc w:val="both"/>
-      </w:pPr>
-      <w:r>
-        <w:lastRenderedPageBreak/>
-        <w:t xml:space="preserve">By using an iterative approach, prototyping allows for ongoing improvement based on user input. According to Brown (2009), iterative prototyping helps reduce implementation risks by spotting design defects early on and guaranteeing responsive and adaptable program development. Prototypes for Yarm Wellness Centre are physical artefacts like posters, brochures, and example schedules that serve two purposes: they encourage stakeholder interaction to provide actionable insights and mimic real-world implementations of the suggested initiatives (Antunes et al., 2019). </w:t>
-      </w:r>
-      <w:r>
-        <w:t>To</w:t>
-      </w:r>
-      <w:r>
-        <w:t xml:space="preserve"> address age-related impairments and low levels of computer literacy among senior populations, the development process places a high priority on clarity and accessibility, using elements like big fonts, user-friendly images, and simplified layouts (Menezes, Guraya, and Guraya, 2021). </w:t>
-      </w:r>
-    </w:p>
-    <w:p>
-      <w:pPr>
-        <w:jc w:val="both"/>
-      </w:pPr>
-      <w:r>
-        <w:t xml:space="preserve">An excellent illustration of this prototype process is the Watch and Connect campaign, which is aimed at older males. A visually appealing mock-up flyer was made to convey the advantages, features, and timetable of the program. It uses pictures of elderly men engaging in comfortable and familiar activities, such as watching football, to create a feeling of inclusion. Icons that have been thoughtfully created—a coffee cup, a football, and a handshake—act as natural representations of friendship, hospitality, and connection. The prototype has clear directions for in-person sign-ups as well as QR codes for online registration, acknowledging the digital gap that affects older populations. By bridging technical divides, this dual-format accessibility guarantees inclusion for users with different degrees of digital proficiency. The Centre may evaluate how well this leaflet communicates the program's goals and encourages participation—two crucial steps in alleviating social isolation through shared experiences—by evaluating it with focus groups (Fiock, 2020). </w:t>
-      </w:r>
-    </w:p>
-    <w:p>
-      <w:pPr>
-        <w:jc w:val="both"/>
-      </w:pPr>
-      <w:r>
-        <w:t xml:space="preserve">Through a comprehensive brochure prototype, the Companion Programme, which supports older women, takes a tailored and sympathetic approach. By including sections like "Meet Your Companion," which showcase volunteer bios and images, this brochure humanises the program and promotes connection and trust. Participants are emotionally drawn in by the accompanying graphics, which show realistic activities like socialising, strolling, and making. A colour-coded activity calendar divides sessions into three theme areas—physical, creative, and social—to improve usability and make it simple for participants to explore and personalise their participation. Furthermore, fictitious testimonies serve as stand-ins to demonstrate expected social and emotional advantages. The Centre may ensure a participant-focused delivery model by testing this prototype and using the input to improve the program's structure and identify any unmet requirements (Pavani et al., 2020). </w:t>
-      </w:r>
-    </w:p>
-    <w:p>
-      <w:pPr>
-        <w:jc w:val="both"/>
-      </w:pPr>
-      <w:r>
-        <w:t xml:space="preserve">All genders are welcome to participate in the wellness workshops, which use a hybrid paradigm to meet a range of accessibility requirements. Monthly sessions on wellness-related and practical subjects, like “Yoga for Beginners,” “Healthy Eating on a Budget,” and “Mindfulness Practices,” are outlined in a prototype schedule. Instructor biographies and images showing active participation support the workshops’ legitimacy and welcoming atmosphere. With both print and digital versions, the dual-format design demonstrates the Centre's awareness of the technical obstacles and mobility restrictions that older people often encounter. Furthermore, the hybrid delivery strategy removes geographic restrictions and expands participation chances by providing both in-person and virtual attendance alternatives. By testing this prototype, the Centre can confirm that the workshop subjects are appealing and that the hybrid framework is logistically effective, guaranteeing maximum accessibility and relevance (Kolko, 2015). </w:t>
-      </w:r>
-      <w:r>
-        <w:br/>
-        <w:t xml:space="preserve">Gathering and evaluating iterative input from stakeholders, such as volunteers, carers, and senior participants, is essential to the prototype stage. Kolko (2015) emphasises that a strong assessment system is essential since prototypes are only as good as the input they get. Three interrelated criteria—usability, </w:t>
-      </w:r>
-      <w:r>
-        <w:lastRenderedPageBreak/>
-        <w:t xml:space="preserve">relevance, and accessibility—are used to evaluate feedback. Accessibility guarantees inclusion for those with physical, sensory, or technical disabilities; relevance assesses if the initiatives successfully meet participants' needs and objectives; and usability concentrates on the clarity and intuitiveness of prototypes. This methodical assessment procedure guarantees that prototypes are dynamic and adapt to feedback from the actual world. </w:t>
-      </w:r>
-    </w:p>
-    <w:p>
-      <w:pPr>
-        <w:jc w:val="both"/>
-      </w:pPr>
-      <w:r>
-        <w:t xml:space="preserve">In summary, Yarm Wellness Centre's prototype stage exemplifies the design thinking tenets of inclusion, user-centredness, and iteration. The Centre </w:t>
-      </w:r>
-      <w:r>
-        <w:t>can</w:t>
-      </w:r>
-      <w:r>
-        <w:t xml:space="preserve"> carry out activities that are both useful and significant by converting abstract concepts into physical prototypes and involving stakeholders in feedback-driven improvements. In addition to reducing any dangers, this stage makes sure that programs support the Centre's main objective of promoting senior citizens' well-being and community involvement. With the use of evidence-based feedback and an iterative prototyping process, abstract concepts may be turned into durable, concrete results that address the complex demands of a disadvantaged population.</w:t>
-      </w:r>
-    </w:p>
-    <w:p>
-      <w:pPr>
-        <w:jc w:val="both"/>
-      </w:pPr>
-      <w:r>
-        <w:t xml:space="preserve">2.6 Examine and Consider </w:t>
-      </w:r>
-    </w:p>
-    <w:p>
-      <w:pPr>
-        <w:jc w:val="both"/>
-      </w:pPr>
-      <w:r>
-        <w:t xml:space="preserve">Using iterative feedback procedures, the Test and Reflect stage of Design Thinking is a crucial step for assessing the overall effect, usability, and functionality of prototypes. This phase at Yarm Wellness Centre focused on using focus groups and pilot sessions designed especially to meet the requirements of older individuals to evaluate three suggested wellness programs: Watch and Connect, the Companion Programme, and Wellness Workshops. The process's findings provided a detailed picture of user involvement, pointed out areas that needed work, and showed how to best design the program to be inclusive and effective in promoting the well-being of senior participants. </w:t>
-      </w:r>
-    </w:p>
-    <w:p>
-      <w:pPr>
-        <w:jc w:val="both"/>
-      </w:pPr>
-      <w:r>
-        <w:t>During the testing phase, a mix of quantitative and qualitative methods was used to guarantee methodological rigour. With 8–12 participants (including volunteers, carers, and older persons), focus groups offered a lively setting for conversations and produced a range of viewpoints on program relevance and usefulness. Interestingly, gender-segregated focus groups were crucial in identifying gender-specific preferences, especially for programs like the Companion Programme and Watch and Connect (Morgan, 1996).</w:t>
-      </w:r>
-    </w:p>
-    <w:p>
-      <w:pPr>
-        <w:jc w:val="both"/>
-      </w:pPr>
-      <w:r>
-        <w:t xml:space="preserve">Over the course of four weeks, complementary pilot sessions allowed participants to experience the programs in real-world settings and enabled real-world testing. Semi-structured interviews, pre- and post-session questionnaires, and observational methods were all carefully used to collect detailed information on participant satisfaction, engagement, and new issues. </w:t>
-      </w:r>
-    </w:p>
-    <w:p>
-      <w:pPr>
-        <w:jc w:val="both"/>
-      </w:pPr>
-      <w:r>
-        <w:t xml:space="preserve">The assessment found important areas for improvement in addition to notable achievements. By encouraging peer relationships via common interests, particularly football, the Watch and Connect program—which was largely created for men—showed significant effectiveness in reducing social isolation. About 90% of participants expressed high levels of satisfaction, which they attributed to the program's approachable and casual nature. However, schedule difficulties and other practical issues brought attention to the need for more flexible session delivery. Concerns about physical accessibility, such as better transit options and easier on-site navigation, also surfaced as important elements for maximising involvement. </w:t>
-      </w:r>
-    </w:p>
-    <w:p>
-      <w:pPr>
-        <w:jc w:val="both"/>
-      </w:pPr>
-      <w:r>
-        <w:t xml:space="preserve">Because of its emphasis on meaningful and individualised social contact, the Companion Programme, which was mostly attended by women, received equally excellent comments. Participants emphasised </w:t>
-      </w:r>
-      <w:r>
-        <w:lastRenderedPageBreak/>
-        <w:t xml:space="preserve">the emotional advantages of regular companionship, with one commenting that "having someone to talk to every week gave me a sense of purpose." Preparatory training increased volunteer confidence, which improved program delivery even more. However, several schedule conflicts were noted, which emphasises the need for flexible time slots. To enhance the program's overall appeal and augment its current structure, several participants indicated interest in extracurricular activities like creative workshops or light exercise. </w:t>
-      </w:r>
-    </w:p>
-    <w:p>
-      <w:pPr>
-        <w:jc w:val="both"/>
-      </w:pPr>
-      <w:r>
-        <w:t xml:space="preserve">Using a hybrid delivery approach, the wellness workshops, which were designed for both genders, showed adaptability and accessibility. The ability to join courses virtually or in person was valued by almost 75% of participants, greatly increasing inclusion. Workshop subjects, including "Healthy Eating on a Budget" and "Yoga for Beginners," proved to be very influential, encouraging high levels of participant participation. The urgent need to solve infrastructure deficiencies that impede smooth participation was highlighted by technological obstacles, such as connection problems during virtual sessions. Additionally, participant comments suggested that breaking up bigger workshops into more focused, smaller sessions might improve interaction and the way the subject was delivered. </w:t>
-      </w:r>
-    </w:p>
-    <w:p>
-      <w:pPr>
-        <w:jc w:val="both"/>
-      </w:pPr>
-      <w:r>
-        <w:t xml:space="preserve">The results highlight how crucial it is to strike a balance between structure and flexibility. Although the programs' planned format was praised for its clarity and consistency, schedule flexibility turned out to be a crucial factor </w:t>
-      </w:r>
-      <w:r>
-        <w:t>to</w:t>
-      </w:r>
-      <w:r>
-        <w:t xml:space="preserve"> meet the varied habits of the participants. This is especially important for programs like the Companion Programme, where individualised, one-on-one interaction is still essential to its success. </w:t>
-      </w:r>
-      <w:r>
-        <w:t>To</w:t>
-      </w:r>
-      <w:r>
-        <w:t xml:space="preserve"> promote equitable participation, it is equally important to overcome multifaceted impediments to accessibility, such as logistical, digital, and physical difficulties. According to Smith et al. (2021), breaking down these obstacles is essential to attaining inclusion in wellness programs aimed at under-represented populations, such as senior citizens. </w:t>
-      </w:r>
-    </w:p>
-    <w:p>
-      <w:pPr>
-        <w:jc w:val="both"/>
-      </w:pPr>
-      <w:r>
-        <w:t xml:space="preserve">Additionally, the significance of instant relevance and interaction in program material was often underlined in participant response. For instance, participants in the wellness workshops were much more engaged with hands-on activities than with lecture-style presentations, highlighting the importance of experiential learning. Another major issue that surfaced was emotional connection, as participants emphasised the significant effects of programs that place a high value on deep social connections. This result is consistent with a larger body of research that highlights the negative consequences of loneliness in older persons as well as the effectiveness of focused treatments in reducing social isolation (Victor &amp; Yang, 2012). </w:t>
-      </w:r>
-    </w:p>
-    <w:p>
-      <w:pPr>
-        <w:jc w:val="both"/>
-      </w:pPr>
-      <w:r>
-        <w:t xml:space="preserve">To further improve the wellness programs, </w:t>
-      </w:r>
-      <w:r>
-        <w:t>several</w:t>
-      </w:r>
-      <w:r>
-        <w:t xml:space="preserve"> practical suggestions may be made </w:t>
-      </w:r>
-      <w:r>
-        <w:t>considering</w:t>
-      </w:r>
-      <w:r>
-        <w:t xml:space="preserve"> these discoveries. By putting in place flexible scheduling tools, such as extra sessions and prompt reminders, disputes may be </w:t>
-      </w:r>
-      <w:r>
-        <w:t>avoided,</w:t>
-      </w:r>
-      <w:r>
-        <w:t xml:space="preserve"> and participation can be increased. Enhancing accessibility by offering digital literacy training and transportation assistance, such as shuttle services, would remove technical and logistical obstacles and promote more equal participation. Workshop formats may be reorganised to enable more participant involvement and customised material delivery by breaking sessions up into smaller, interactive groups. The effect of the program will be further strengthened by extending volunteer training to include complicated group dynamics and emotional support. </w:t>
-      </w:r>
-    </w:p>
-    <w:p>
-      <w:pPr>
-        <w:jc w:val="both"/>
-      </w:pPr>
-      <w:r>
-        <w:t xml:space="preserve">At Yarm Wellness Centre, the Test and Reflect phase has produced priceless insights into the planning and implementation of wellness projects. The Centre can guarantee that its programs continue to be powerful, inclusive, and responsive by integrating user input into program improvements. This iterative method is a prime example of design thinking, allowing programs to adapt to the changing requirements of senior </w:t>
-      </w:r>
-      <w:r>
-        <w:lastRenderedPageBreak/>
-        <w:t xml:space="preserve">citizens while promoting social interaction, emotional stability, and overall wellness. These results add to larger discussions about sustainability and inclusion in wellness programs, especially for marginalised groups in a globalised world. </w:t>
-      </w:r>
-    </w:p>
-    <w:p/>
+        <w:t xml:space="preserve">importance to affectional relation. This is in line with other previous studies showing detrimental effects of loneliness to older persons in addition to targeted interventions to decrease social isolation (Victor &amp; Yang, 2012). </w:t>
+      </w:r>
+    </w:p>
+    <w:p>
+      <w:pPr>
+        <w:jc w:val="both"/>
+      </w:pPr>
+      <w:r>
+        <w:t xml:space="preserve">With reference to these findings some recommendations to enhance the wellness programs could be made which are as follows: By using more flexible schedules including having more sessions and timely reminders, conflicts may be prevented as well as the attendance enhanced. Additional ways for improving access include teaching participants basic computer skills or providing shuttle services – actions that would eliminate realistic barriers to engagement and increase parity. Workshop structures may be adjusted to increase participant engagement and deliver customized materials through segmentation of workshops into smaller groups, based on the participants’ preferences. The impact of the program will be also boosted by expanding the training of volunteers to cover complex group interactions as well as </w:t>
+      </w:r>
+      <w:r>
+        <w:t>counselling</w:t>
+      </w:r>
+      <w:r>
+        <w:t xml:space="preserve">. </w:t>
+      </w:r>
+    </w:p>
+    <w:p>
+      <w:pPr>
+        <w:jc w:val="both"/>
+      </w:pPr>
+      <w:r>
+        <w:t xml:space="preserve">This Phase of Test and Reflect at Yarm Wellness Centre has given </w:t>
+      </w:r>
+      <w:r>
+        <w:t>invaluable feedback</w:t>
+      </w:r>
+      <w:r>
+        <w:t xml:space="preserve"> on planning and working out the Wellness projects. The Centre can ensure it sustains delivery of those favourable program characteristics of power, inclusion and responsiveness by incorporating users into program enhancements. This iterative process is a clear example of design thinking by which need can evolve with seniors’ needs, while fostering socialization, emotional support, and wellbeing. These findings contribute to the broader debates on how the concept of sustainability impacts and integrates with the </w:t>
+      </w:r>
+      <w:r>
+        <w:t>social</w:t>
+      </w:r>
+      <w:r>
+        <w:t xml:space="preserve"> determinants of health in wellness programs, as currently embodied by various atypical employees in different parts of the globalised world.</w:t>
+      </w:r>
+    </w:p>
     <w:sectPr>
       <w:pgSz w:w="12240" w:h="15840"/>
       <w:pgMar w:top="1440" w:right="1440" w:bottom="1440" w:left="1440" w:header="720" w:footer="720" w:gutter="0"/>
@@ -2364,6 +2253,7 @@
   <w:style w:type="character" w:default="1" w:styleId="DefaultParagraphFont">
     <w:name w:val="Default Paragraph Font"/>
     <w:uiPriority w:val="1"/>
+    <w:semiHidden/>
     <w:unhideWhenUsed/>
   </w:style>
   <w:style w:type="table" w:default="1" w:styleId="TableNormal">

</xml_diff>

<commit_message>
fully edited the humanised copy, ready for submission
</commit_message>
<xml_diff>
--- a/docs/main portfolio write up - humanise.docx
+++ b/docs/main portfolio write up - humanise.docx
@@ -20,61 +20,316 @@
         <w:br/>
       </w:r>
       <w:r>
-        <w:t xml:space="preserve">Consumer culture is a reality around the globe, and it influences consumer decision, consumer behavior and the market situation in a connected world (Steenkamp and de Jong, 2010). Such from culture attributes as economic integration, technology and ideas between diverse groups define this culture phenomenon which has pros and cons for any service provider who targets minorities (Mukadam et al., 2013). Therefore, the wellness sector has emerged as one of the leading industries given the growing concern </w:t>
-      </w:r>
-      <w:proofErr w:type="spellStart"/>
-      <w:r>
-        <w:t>o</w:t>
-      </w:r>
-      <w:proofErr w:type="spellEnd"/>
-      <w:r>
-        <w:t xml:space="preserve"> those health-conscious customers. A significant, yet a rather overlooked, consumer group, is the elderly. By WHO estimations, one in six people will be aged 60 or over in the year 2030. This is one demographic shift that cannot be compared with any other is therefore in need of an innovative, integrated, client-centered health promotion (WHO, 2024). Despite this essential need, elderlies require tailored attention due to their special needs especially the lonely, those with mental health problems, and financially challenged individuals, unfortunately, they cannot get the attention of conventional wellness providers.</w:t>
-      </w:r>
-    </w:p>
-    <w:p>
-      <w:pPr>
-        <w:jc w:val="both"/>
-      </w:pPr>
-      <w:r>
-        <w:t xml:space="preserve">An example of an integrated solution by communities is the Yarm Wellness Centre. It is an organization of volunteer managers and embraces itself as an inclusive hub The organisation offers reasonable and relatively affordable avenues of improving social, emotional, and physical well-being of seniors. This is evident through current activities such as the Dementia Café as well as the yoga classes in which both children and seniors participate (Yarm Wellness, no date). However the centre needs to expand its focus systematically to meet many cultural and social needs that minority groups among the elderly require today should if it must be competitive in its field and to meet the market forces which are dynamic in nature. This strategy can be sighted to blend well with the principles of global consumer behavior that point to the necessity of appreciation of the customer profile and designing of solutions that are culturally appropriate (Singh &amp; Misra 2009). </w:t>
-      </w:r>
-    </w:p>
-    <w:p>
-      <w:pPr>
-        <w:jc w:val="both"/>
-      </w:pPr>
-      <w:r>
-        <w:t xml:space="preserve">Applying design thinking methodology aligns this task with a solid ground conceptually. Organisations may effectively worthwhile challenging issues by this cyclic and people-focused approach for solving problems, which ensures organisational solutions are agiler and rooted in compassion (Romero and Donaldson, 2024). The design thinking process involves the concept of understand, observe, define </w:t>
-      </w:r>
-      <w:proofErr w:type="spellStart"/>
-      <w:proofErr w:type="gramStart"/>
-      <w:r>
-        <w:t>view points</w:t>
-      </w:r>
-      <w:proofErr w:type="spellEnd"/>
-      <w:proofErr w:type="gramEnd"/>
-      <w:r>
-        <w:t xml:space="preserve">, ideation, prototype, test and reflect, the framework helps in formulating artistic and comprehensive programs for attending senior citizens. For instance, the Understand and Observe phases help identify critical challenges vis-a-vis wellness engagement at Yarm Wellness Centre; these are cost and access, and the Ideate and Prototype phases assist in developing original solutions grounded on the audience and trends (Brown, 2009). Besides addressing the need of the intended audience, such methodological devotion ensures that recommended measures contribute to the topical discursive agenda on inclusion in the global consumer culture. </w:t>
-      </w:r>
-    </w:p>
-    <w:p>
-      <w:pPr>
-        <w:jc w:val="both"/>
-      </w:pPr>
-      <w:r>
-        <w:t xml:space="preserve">This paper aims at analysing the weaknesses and opportunities of applying the design thinking concepts and marketing strategies in the development of innovative strategies of Yarm Wellness Centre to target the untapped markets across the global markets. Considering the analysis of consumer behaviour and the demographics of specific communities, it is planned to show how the ideas of community-based health initiatives can fulfil the specific needs of seniors. The story also shows how evidence-based specialised programs such as the companionship activities, gender-based initiatives and the Watch &amp;Connect program can minimize barriers to the access of wellness provisions for those who otherwise feel out of place. Indeed, Yarm Wellness Centre is advantageously located to lead the crusade to respond to the </w:t>
-      </w:r>
+        <w:t xml:space="preserve">Consumer culture is a reality around the globe, and it influences </w:t>
+      </w:r>
+      <w:r>
+        <w:t xml:space="preserve">people's choices, habits, and market trends </w:t>
+      </w:r>
+      <w:r>
+        <w:t xml:space="preserve">in a connected world (Steenkamp and de Jong, 2010). </w:t>
+      </w:r>
+      <w:r>
+        <w:t>Economic integration, technological advancements, and the sharing of ideas among varied groups all influence this cultural phenomenon, which presents possibilities as well as difficulties for service providers aiming to reach minority communities (Mukadam, Cooper, and Livingston, 2013).</w:t>
+      </w:r>
+      <w:r>
+        <w:t xml:space="preserve"> </w:t>
+      </w:r>
+      <w:r>
+        <w:t xml:space="preserve">Therefore, the wellness sector has emerged as one of the leading </w:t>
+      </w:r>
+      <w:r>
+        <w:t>businesses</w:t>
+      </w:r>
+      <w:r>
+        <w:t xml:space="preserve"> given the growing concern</w:t>
+      </w:r>
+      <w:r>
+        <w:t xml:space="preserve"> on overall health and well-being</w:t>
+      </w:r>
+      <w:r>
+        <w:t xml:space="preserve">. A significant, yet a rather overlooked, consumer group, is the </w:t>
+      </w:r>
+      <w:r>
+        <w:t>older adults</w:t>
+      </w:r>
+      <w:r>
+        <w:t xml:space="preserve">. By WHO estimations, one in six people will be aged 60 or over in the year 2030. This is one demographic shift that cannot be compared with any other is therefore in need of an innovative, integrated, </w:t>
+      </w:r>
+      <w:r>
+        <w:t xml:space="preserve">customised wellness measures </w:t>
+      </w:r>
+      <w:r>
+        <w:t xml:space="preserve">(WHO, 2024). </w:t>
+      </w:r>
+      <w:r>
+        <w:t xml:space="preserve">The unique requirement of </w:t>
+      </w:r>
+      <w:r>
+        <w:t>elderlies require</w:t>
+      </w:r>
+      <w:r>
+        <w:t>s</w:t>
+      </w:r>
+      <w:r>
+        <w:t xml:space="preserve"> tailored attention due to their special needs especially</w:t>
+      </w:r>
+      <w:r>
+        <w:t xml:space="preserve"> loneliness</w:t>
+      </w:r>
+      <w:r>
+        <w:t>, mental health problems, and financially challenge</w:t>
+      </w:r>
+      <w:r>
+        <w:t>s</w:t>
+      </w:r>
+      <w:r>
+        <w:t xml:space="preserve">, </w:t>
+      </w:r>
+      <w:r>
+        <w:t xml:space="preserve"> often </w:t>
+      </w:r>
+      <w:r>
+        <w:t xml:space="preserve">get </w:t>
+      </w:r>
+      <w:r>
+        <w:t>less</w:t>
+      </w:r>
+      <w:r>
+        <w:t xml:space="preserve"> attention of conventional wellness providers.</w:t>
+      </w:r>
+    </w:p>
+    <w:p>
+      <w:pPr>
+        <w:jc w:val="both"/>
+      </w:pPr>
+      <w:r>
+        <w:t xml:space="preserve">An example of </w:t>
+      </w:r>
+      <w:r>
+        <w:t>a</w:t>
+      </w:r>
+      <w:r>
+        <w:t xml:space="preserve"> </w:t>
+      </w:r>
+      <w:r>
+        <w:t>community-driven</w:t>
+      </w:r>
+      <w:r>
+        <w:t xml:space="preserve"> solution by  is the Yarm Wellness Centre. It is an organization of volunteer managers and embraces itself as an inclusive hub</w:t>
+      </w:r>
+      <w:r>
+        <w:t>.</w:t>
+      </w:r>
+      <w:r>
+        <w:t xml:space="preserve"> The organisation offers reasonable and relatively affordable avenues of improving social, emotional, and physical well-being of seniors. This is evident through current activities such as the Dementia Café as well as the yoga classes in which both children and seniors participate (Yarm Wellness, no date). However the centre needs to expand its focus systematically to meet many cultural and social needs that minority groups among the elderly require today should if it must be competitive in its field and to meet the market forces which are dynamic in nature. This strategy can be sighted to blend well with the principles of global consumer behavior that point to the necessity of appreciation of the customer profile and designing of solutions that are culturally </w:t>
+      </w:r>
+      <w:r>
+        <w:t>sensitive and targeted</w:t>
+      </w:r>
+      <w:r>
+        <w:t xml:space="preserve">(Singh &amp; Misra 2009). </w:t>
+      </w:r>
+    </w:p>
+    <w:p>
+      <w:pPr>
+        <w:jc w:val="both"/>
+      </w:pPr>
+      <w:r>
+        <w:t xml:space="preserve">Applying design thinking methodology aligns this task with a solid ground conceptually. Organisations may effectively </w:t>
+      </w:r>
+      <w:r>
+        <w:t>manage</w:t>
+      </w:r>
+      <w:r>
+        <w:t xml:space="preserve"> challenging issues by this </w:t>
+      </w:r>
+      <w:r>
+        <w:t>iterative</w:t>
+      </w:r>
+      <w:r>
+        <w:t xml:space="preserve"> and </w:t>
+      </w:r>
+      <w:r>
+        <w:t>human</w:t>
+      </w:r>
+      <w:r>
+        <w:t>-</w:t>
+      </w:r>
+      <w:r>
+        <w:t>centred</w:t>
+      </w:r>
+      <w:r>
+        <w:t xml:space="preserve"> approach for solving problems, which ensures organisational solutions are </w:t>
+      </w:r>
+      <w:r>
+        <w:t>flexible</w:t>
+      </w:r>
+      <w:r>
+        <w:t xml:space="preserve"> and rooted in compassion (Romero and Donaldson, 2024). The design thinking process involves the concept of understand, observe, define </w:t>
+      </w:r>
+      <w:r>
+        <w:t>viewpoints</w:t>
+      </w:r>
+      <w:r>
+        <w:t xml:space="preserve">, ideation, prototype, test and reflect, the framework helps in formulating artistic and comprehensive programs for attending senior citizens. For instance, the Understand and Observe phases help identify critical challenges </w:t>
+      </w:r>
+      <w:r>
+        <w:t xml:space="preserve">to </w:t>
+      </w:r>
+      <w:r>
+        <w:t>wellness engagement at Yarm Wellness Centre</w:t>
+      </w:r>
+      <w:r>
+        <w:t xml:space="preserve"> like </w:t>
+      </w:r>
+      <w:r>
+        <w:t xml:space="preserve">cost and access, and the Ideate and Prototype phases assist in developing original solutions grounded on the audience and trends (Brown, 2009). Besides addressing the need of the intended audience, such methodological </w:t>
+      </w:r>
+      <w:r>
+        <w:t>rigour</w:t>
+      </w:r>
+      <w:r>
+        <w:t xml:space="preserve"> ensures that recommended measures contribute to the </w:t>
+      </w:r>
+      <w:r>
+        <w:t xml:space="preserve">conversation </w:t>
+      </w:r>
+      <w:r>
+        <w:t xml:space="preserve">on inclusion in the global consumer culture. </w:t>
+      </w:r>
+    </w:p>
+    <w:p>
+      <w:pPr>
+        <w:jc w:val="both"/>
+      </w:pPr>
+      <w:r>
+        <w:t>Th</w:t>
+      </w:r>
+      <w:r>
+        <w:t xml:space="preserve">e critical analysis shows the </w:t>
+      </w:r>
+      <w:r>
+        <w:t xml:space="preserve">weaknesses and opportunities of applying the design thinking concepts and marketing strategies in the development of innovative strategies of Yarm Wellness Centre </w:t>
+      </w:r>
+      <w:r>
+        <w:t>that appeal to under-represented markets throughout the world</w:t>
+      </w:r>
+      <w:r>
+        <w:t xml:space="preserve">. Considering the </w:t>
+      </w:r>
+      <w:r>
+        <w:t>thorough examination</w:t>
+      </w:r>
+      <w:r>
+        <w:t xml:space="preserve"> of consumer behaviour and the demographics</w:t>
+      </w:r>
+      <w:r>
+        <w:t xml:space="preserve"> trends</w:t>
+      </w:r>
+      <w:r>
+        <w:t xml:space="preserve">, it is </w:t>
+      </w:r>
+      <w:r>
+        <w:t>aimed</w:t>
+      </w:r>
+      <w:r>
+        <w:t xml:space="preserve"> to show how the ideas of community-based health initiatives can fulfil the specific needs of senior</w:t>
+      </w:r>
+      <w:r>
+        <w:t xml:space="preserve"> citizens</w:t>
+      </w:r>
+      <w:r>
+        <w:t xml:space="preserve">. The story also </w:t>
+      </w:r>
+      <w:r>
+        <w:t>illustrates</w:t>
+      </w:r>
+      <w:r>
+        <w:t xml:space="preserve"> evidence-based specialised programs such as the companionship activities, gender-based initiatives and the Watch &amp;</w:t>
+      </w:r>
+      <w:r>
+        <w:t xml:space="preserve"> </w:t>
+      </w:r>
+      <w:r>
+        <w:t xml:space="preserve">Connect program can </w:t>
+      </w:r>
+      <w:r>
+        <w:t>reduce</w:t>
+      </w:r>
+      <w:r>
+        <w:t xml:space="preserve"> barriers to the access of wellness provisions</w:t>
+      </w:r>
+      <w:r>
+        <w:t xml:space="preserve"> to promote inclusion and sense of belonging</w:t>
+      </w:r>
+      <w:r>
+        <w:t xml:space="preserve">. Yarm Wellness Centre is </w:t>
+      </w:r>
+      <w:r>
+        <w:t>positioned as a</w:t>
+      </w:r>
+      <w:r>
+        <w:t xml:space="preserve"> </w:t>
+      </w:r>
+      <w:r>
+        <w:t xml:space="preserve">pioneer in </w:t>
+      </w:r>
+      <w:r>
+        <w:t>respond</w:t>
+      </w:r>
+      <w:r>
+        <w:t>ing</w:t>
+      </w:r>
+      <w:r>
+        <w:t xml:space="preserve"> to the global consumer culture within the context of wellness industry due to its twin pillars namely, </w:t>
+      </w:r>
+      <w:r>
+        <w:t>strateg</w:t>
+      </w:r>
+      <w:r>
+        <w:t>ic</w:t>
+      </w:r>
+      <w:r>
+        <w:t xml:space="preserve"> </w:t>
+      </w:r>
+      <w:r>
+        <w:t xml:space="preserve">innovation and community involvement. </w:t>
+      </w:r>
+    </w:p>
+    <w:p>
+      <w:pPr>
+        <w:jc w:val="both"/>
+      </w:pPr>
       <w:r>
         <w:lastRenderedPageBreak/>
-        <w:t xml:space="preserve">global consumer culture within the context of wellness industry due to its twin pillars namely, innovation strategy and community involvement. </w:t>
-      </w:r>
-    </w:p>
-    <w:p>
-      <w:pPr>
-        <w:jc w:val="both"/>
-      </w:pPr>
-      <w:r>
-        <w:t xml:space="preserve">Moreover, the commentary goes further than pointing out implications of these strategies and gives insights on how organisations for managing cultural sensitivity and demographic shifts in global business environment. The choice of practices is based on the available research evidence, while positioning Yarm Wellness Centre’s strategic framework within the context of consumer culture to satisfy the expectations of the local population. It counts to the growing body of knowledge on consumer behaviour, inclusion and well-being. As the population of the World ages rapidly the ability to deliver culturally appropriate programs will remain a crucial factor as does the necessity and significance of the purpose of the centre. </w:t>
+        <w:t>Additionally</w:t>
+      </w:r>
+      <w:r>
+        <w:t xml:space="preserve">, the commentary goes further than pointing out implications of these strategies and gives insights on how organisations for managing cultural sensitivity and demographic </w:t>
+      </w:r>
+      <w:r>
+        <w:t>changes</w:t>
+      </w:r>
+      <w:r>
+        <w:t xml:space="preserve"> in global</w:t>
+      </w:r>
+      <w:r>
+        <w:t>ised world</w:t>
+      </w:r>
+      <w:r>
+        <w:t xml:space="preserve">. The choice of practices is based on the available research evidence, while positioning Yarm Wellness Centre’s strategic framework within the context of consumer culture to satisfy the expectations of the local population. It counts to the growing body of </w:t>
+      </w:r>
+      <w:r>
+        <w:t xml:space="preserve">research </w:t>
+      </w:r>
+      <w:r>
+        <w:t>on consumer behaviour, inclusion and well-being. As the population of the World ages rapidly the ability to deliver culturally appropriate programs will remain a crucial factor as does the necessity and significance of the</w:t>
+      </w:r>
+      <w:r>
+        <w:t xml:space="preserve"> centre’s purpose</w:t>
+      </w:r>
+      <w:r>
+        <w:t xml:space="preserve">. </w:t>
       </w:r>
     </w:p>
     <w:p>
@@ -98,15 +353,132 @@
         <w:jc w:val="both"/>
       </w:pPr>
       <w:r>
-        <w:t xml:space="preserve">The Understood phase of the Design Thinking process is crucial to identify and assess the special needs, challenges, and preferences of the target audience to lay the foundation for improved decision-making. YWC is the specific subject of this phase where the situation must be examined in terms of the local senior 60+ years old participants’ experiences. Their challenges to the life they seek are loneliness, mental illnesses, and difficulties accessing conventional therapies. Such factors as a review of the literature and consultation with the community aids in constructing a comprehensive understanding of these matters to design programming that is community lead, inclusive and individualized. </w:t>
-      </w:r>
-    </w:p>
-    <w:p>
-      <w:pPr>
-        <w:jc w:val="both"/>
-      </w:pPr>
-      <w:r>
-        <w:t xml:space="preserve">This investigation cannot be done without taking into consideration demographic and health systems of older persons. PHE estimates that elderly people in England usually have impaired good health for 8·9 years for men and 9·8 years for women, which equates to less than half of their remaining years of life. About 40% of people of this age are living with chronic diseases, which makes diseases and injuries for life more frequent. Population aged 65 and above in England is projected to reach six million by 2030 and this call for long-term policies (Age UK, 2024). One of the most challenging of them is dementia The information available from Dementia Statistics Hub demonstrates that currently, it is estimated that more than 850 000 people in the United Kingdom have dementia, and they are 50 years old or older, and by 2025, this number is expected to increase to a million. These facts put into perspective the need to have wellness programs which addresses the more often neglected aspects about the elderly by ensuring they have the physical ability as well as the capacity to do fulfilling activities emotionally and socially. </w:t>
+        <w:t>The Understood phase of the Design Thinking process is crucial to identify and assess the special needs, challenges, and preferences of the target audience to lay the foundation for improved decision-making. Y</w:t>
+      </w:r>
+      <w:r>
+        <w:t xml:space="preserve">arm </w:t>
+      </w:r>
+      <w:r>
+        <w:t>W</w:t>
+      </w:r>
+      <w:r>
+        <w:t xml:space="preserve">ellness </w:t>
+      </w:r>
+      <w:r>
+        <w:t>C</w:t>
+      </w:r>
+      <w:r>
+        <w:t>entre</w:t>
+      </w:r>
+      <w:r>
+        <w:t xml:space="preserve"> </w:t>
+      </w:r>
+      <w:r>
+        <w:t>has a</w:t>
+      </w:r>
+      <w:r>
+        <w:t xml:space="preserve"> specific subject of this phase where the situation must be examined in terms of the local senior 60+ years old participants’ experiences. Their challenges to the life they seek are </w:t>
+      </w:r>
+      <w:r>
+        <w:t>social isolation</w:t>
+      </w:r>
+      <w:r>
+        <w:t xml:space="preserve">, mental </w:t>
+      </w:r>
+      <w:r>
+        <w:t>health issues</w:t>
+      </w:r>
+      <w:r>
+        <w:t xml:space="preserve">, and difficulties accessing conventional therapies. Such factors as a review of the literature and consultation with the community aids in constructing a comprehensive understanding of these matters to design </w:t>
+      </w:r>
+      <w:r>
+        <w:t>strategies</w:t>
+      </w:r>
+      <w:r>
+        <w:t xml:space="preserve"> that is community</w:t>
+      </w:r>
+      <w:r>
+        <w:t>-</w:t>
+      </w:r>
+      <w:r>
+        <w:t xml:space="preserve">led, inclusive and </w:t>
+      </w:r>
+      <w:r>
+        <w:t>personalised programming</w:t>
+      </w:r>
+      <w:r>
+        <w:t xml:space="preserve">. </w:t>
+      </w:r>
+    </w:p>
+    <w:p>
+      <w:pPr>
+        <w:jc w:val="both"/>
+      </w:pPr>
+      <w:r>
+        <w:t xml:space="preserve">This investigation cannot be done without taking into consideration demographic and health </w:t>
+      </w:r>
+      <w:r>
+        <w:t>contexts</w:t>
+      </w:r>
+      <w:r>
+        <w:t xml:space="preserve"> of older persons. </w:t>
+      </w:r>
+      <w:r>
+        <w:t>P</w:t>
+      </w:r>
+      <w:r>
+        <w:t xml:space="preserve">ublic </w:t>
+      </w:r>
+      <w:r>
+        <w:t>H</w:t>
+      </w:r>
+      <w:r>
+        <w:t xml:space="preserve">ealth </w:t>
+      </w:r>
+      <w:r>
+        <w:t>E</w:t>
+      </w:r>
+      <w:r>
+        <w:t>ngland (2023)</w:t>
+      </w:r>
+      <w:r>
+        <w:t xml:space="preserve"> estimates that elderly people in England usually have impaired good health for 8</w:t>
+      </w:r>
+      <w:r>
+        <w:t>.</w:t>
+      </w:r>
+      <w:r>
+        <w:t>9 years for men and 9</w:t>
+      </w:r>
+      <w:r>
+        <w:t>.</w:t>
+      </w:r>
+      <w:r>
+        <w:t xml:space="preserve">8 years for women, which equates to less than half of their remaining years of life. About 40% of people of this age are living with chronic diseases, which makes diseases and injuries for life more frequent. Population aged 65 and above in England is projected to reach six million by 2030 and this call for long-term </w:t>
+      </w:r>
+      <w:r>
+        <w:t>solutions</w:t>
+      </w:r>
+      <w:r>
+        <w:t xml:space="preserve"> (Age UK, 2024). One of the most challenging of them is dementia</w:t>
+      </w:r>
+      <w:r>
+        <w:t>.</w:t>
+      </w:r>
+      <w:r>
+        <w:t xml:space="preserve"> The information available from Dementia Statistics Hub</w:t>
+      </w:r>
+      <w:r>
+        <w:t>, (2022)</w:t>
+      </w:r>
+      <w:r>
+        <w:t xml:space="preserve"> demonstrates that currently, it is estimated that more than 850 000 people in the United Kingdom have dementia, and they are 50 years old or older, and by 2025, this number is expected to increase to a million. These facts put into perspective the need to have wellness programs which addresses the more often neglected aspects about the elderly by ensuring they have the physical </w:t>
+      </w:r>
+      <w:r>
+        <w:t>health</w:t>
+      </w:r>
+      <w:r>
+        <w:t xml:space="preserve"> as well as the capacity to do fulfilling activities emotionally and socially. </w:t>
       </w:r>
     </w:p>
     <w:p>
@@ -122,7 +494,10 @@
         <w:jc w:val="both"/>
       </w:pPr>
       <w:r>
-        <w:t xml:space="preserve">Of this group, social isolation is somewhat more evident, particularly for recipients who either live alone or lack mobility. Research indicates that loneliness impact profoundly one’s mental well-being and increases the likelihood of worrying and depressive disorders (Cudjoe et al., 2020). All these issues were further exacerbated by the COVID-19 epidemic that disrupted critical social connections and isolate many elderly people from their communities. The results of current programs of Yarm Wellness Centre participant feedback provide an example of how such concentrated efforts may bring about change. One Veteran Breakfast program member, for example, said: It has helped me to be aware that no one has things okay all the time. Giving to other has helped me see that other people are worse off than me. Taking this feeling of unity as their own, there is profound evidence to how imperative social solidarity is for decreasing feelings of isolation and strengthening the spirit. </w:t>
+        <w:t>Within</w:t>
+      </w:r>
+      <w:r>
+        <w:t xml:space="preserve"> this group, social isolation is somewhat more evident, particularly for recipients who either live alone or lack mobility. Research indicates that loneliness impact profoundly one’s mental well-being and increases the likelihood of worrying and depressive disorders (Cudjoe et al., 2020). All these issues were further exacerbated by the COVID-19 epidemic that disrupted critical social connections and isolate many elderly people from their communities. The results of current programs of Yarm Wellness Centre participant feedback provide an example of how such concentrated efforts may bring about change. One Veteran Breakfast program member, for example, said: It has helped me to be aware that no one has things okay all the time. Giving to other has helped me see that other people are worse off than me. Taking this feeling of unity as their own, there is profound evidence to how imperative social solidarity is for decreasing feelings of isolation and strengthening the spirit. </w:t>
       </w:r>
     </w:p>
     <w:p>
@@ -139,8 +514,70 @@
         <w:jc w:val="both"/>
       </w:pPr>
       <w:r>
-        <w:t xml:space="preserve">Another area is of equal consideration is crises, including mental illnesses. One of the key features of aging is a decline in emotional reserves; and this usually occurs when chronic diseases, death, or isolation enters the picture. More evidence suggests that CB MH care might facilitate safe structures where the older persons feel at liberty to interact with such people (Nilsen et al., 2015). One participant in the Craft and Chat program, for instance, described their experience:  Finally, the third of the participants stated: ‘’I have suffered from mental health issues and isolating myself from going outside due to the COVID-19 outbreak.” After I first went to Craft and Chat, I never stopped and made a new group of friends I see quite often.”  These observations prove the LeMelia’s assumption that increased emotional capital and reduced barriers to participation is evidence of the transformative nature of properly designed programmes. </w:t>
-      </w:r>
+        <w:t>Another important area of concern is mental health issues</w:t>
+      </w:r>
+      <w:r>
+        <w:t>.</w:t>
+      </w:r>
+      <w:r>
+        <w:t xml:space="preserve"> </w:t>
+      </w:r>
+      <w:r>
+        <w:t xml:space="preserve">One of the </w:t>
+      </w:r>
+      <w:r>
+        <w:t>common problems</w:t>
+      </w:r>
+      <w:r>
+        <w:t xml:space="preserve"> of aging is a decline in emotional reserves; and this usually occurs when chronic diseases, death, or isolation enters the picture. More evidence</w:t>
+      </w:r>
+      <w:r>
+        <w:t xml:space="preserve"> from studies</w:t>
+      </w:r>
+      <w:r>
+        <w:t xml:space="preserve"> suggests </w:t>
+      </w:r>
+      <w:r>
+        <w:t>that</w:t>
+      </w:r>
+      <w:r>
+        <w:t xml:space="preserve"> </w:t>
+      </w:r>
+      <w:r>
+        <w:t>community-based</w:t>
+      </w:r>
+      <w:r>
+        <w:t xml:space="preserve"> </w:t>
+      </w:r>
+      <w:r>
+        <w:t>mental health</w:t>
+      </w:r>
+      <w:r>
+        <w:t xml:space="preserve"> care might facilitate safe </w:t>
+      </w:r>
+      <w:r>
+        <w:t>spaces</w:t>
+      </w:r>
+      <w:r>
+        <w:t xml:space="preserve"> where the older persons feel at liberty to interact with such people (Nilsen et al., 2015). One participant in the Craft and Chat program, for instance, described their experience</w:t>
+      </w:r>
+      <w:r>
+        <w:t>:</w:t>
+      </w:r>
+      <w:r>
+        <w:t xml:space="preserve"> ‘’I have suffered from mental health issues and isolating myself from going outside due to the COVID-19 outbreak.” After I first went to Craft and Chat, I never stopped and made a new group of friends I see quite often.”  These observations prove the increased emotional </w:t>
+      </w:r>
+      <w:r>
+        <w:t>resilience</w:t>
+      </w:r>
+      <w:r>
+        <w:t xml:space="preserve"> and reduced barriers to participation is evidence of the transformative nature of properly designed programmes.</w:t>
+      </w:r>
+    </w:p>
+    <w:p>
+      <w:pPr>
+        <w:jc w:val="both"/>
+      </w:pPr>
       <w:r>
         <w:t xml:space="preserve">Accessibility </w:t>
       </w:r>
@@ -166,18 +603,31 @@
         <w:jc w:val="both"/>
       </w:pPr>
       <w:r>
-        <w:t xml:space="preserve">Theoretical frameworks like the following support the idea that older individuals' overall wellness demands include social and emotional aspects in addition to physical health: The pyramid of needs according to Maslow Maslow’s hierarchy of needs. According to Maslow (1943), mental and emotional health can function significantly at the level of social existence well-being, and esteem. By educating clients through options that raise awareness, facilitate bonding, and give meaning, Yarm Wellness Centre addresses these. For example, the Dementia Café has shown quantifiable advantages for attendees, as one member noted: ‘Meeting Teesside Dementia Link Services have been a life saver.’ These testimonies further affirm the fact that </w:t>
-      </w:r>
-      <w:proofErr w:type="spellStart"/>
-      <w:r>
-        <w:t>cbo</w:t>
-      </w:r>
-      <w:proofErr w:type="spellEnd"/>
-      <w:r>
-        <w:t xml:space="preserve"> organised projects have a large bearing on the quality of life among elders.</w:t>
-      </w:r>
-      <w:r>
-        <w:br/>
+        <w:t xml:space="preserve">Theoretical frameworks like the following support the idea that older individuals' overall wellness demands include social and emotional aspects in addition to physical health: The pyramid of needs according to Maslow Maslow’s hierarchy of needs. According to Maslow (1943), mental and emotional health can function significantly at the level of social existence well-being, and esteem. By educating clients through </w:t>
+      </w:r>
+      <w:r>
+        <w:t>programs that promote recognition, connection, and a feeling of purpose</w:t>
+      </w:r>
+      <w:r>
+        <w:t>, Yarm Wellness Centre addresses these. For example, the Dementia Café has shown quantifiable advantages for attendees, as one member noted: ‘Meeting Teesside Dementia Link Services have been a life saver.’ These testimonies further affirm the fact that c</w:t>
+      </w:r>
+      <w:r>
+        <w:t>ommunity-led</w:t>
+      </w:r>
+      <w:r>
+        <w:t xml:space="preserve"> projects have a </w:t>
+      </w:r>
+      <w:r>
+        <w:t>significant influence</w:t>
+      </w:r>
+      <w:r>
+        <w:t xml:space="preserve"> on</w:t>
+      </w:r>
+      <w:r>
+        <w:t xml:space="preserve"> improving the</w:t>
+      </w:r>
+      <w:r>
+        <w:t xml:space="preserve"> quality of life among elders.</w:t>
       </w:r>
     </w:p>
     <w:p>
@@ -193,7 +643,31 @@
         <w:jc w:val="both"/>
       </w:pPr>
       <w:r>
-        <w:t xml:space="preserve">Activity theory (Havighurst, 1961) supports the conceptualizations that lasting, worthwhile engagements should be recurrent to ensure optimum aging. This idea is best demonstrated by programs such as Craft and Chat and Watch and Connect that make people sit up and interact and in the process reduce loneliness through shared experiences across generations. Research shows all the forms of inclusion in society have an impact on comprehensive well-being and combining intergeneration activities eradicate loneliness besides boosting a feeling of belonging in a purposeful society. </w:t>
+        <w:t xml:space="preserve">Activity theory </w:t>
+      </w:r>
+      <w:r>
+        <w:t xml:space="preserve">as discussed by </w:t>
+      </w:r>
+      <w:r>
+        <w:t xml:space="preserve">Havighurst </w:t>
+      </w:r>
+      <w:r>
+        <w:t>(</w:t>
+      </w:r>
+      <w:r>
+        <w:t xml:space="preserve">1961) supports the conceptualizations that lasting, worthwhile engagements should be recurrent to ensure </w:t>
+      </w:r>
+      <w:r>
+        <w:t xml:space="preserve">healthy </w:t>
+      </w:r>
+      <w:r>
+        <w:t>aging</w:t>
+      </w:r>
+      <w:r>
+        <w:t xml:space="preserve"> process</w:t>
+      </w:r>
+      <w:r>
+        <w:t xml:space="preserve">. This idea is best demonstrated by programs such as Craft and Chat and Watch and Connect that make people sit up and interact and in the process reduce loneliness through shared experiences across generations. Research shows all the forms of inclusion in society have an impact on comprehensive well-being and combining intergeneration activities eradicate loneliness besides boosting a feeling of belonging in a purposeful society. </w:t>
       </w:r>
     </w:p>
     <w:p>
@@ -215,27 +689,43 @@
         <w:t xml:space="preserve"> </w:t>
       </w:r>
       <w:r>
-        <w:t xml:space="preserve">older ones focus on and invest time in emotional relationships and activities (Carstensen , Isaacowitz &amp; Charles, 1999) this is in conformity with several of the health initiatives. Thus, the centre makes it possible for the participants to engage in its offers through providing workable solutions to logistical issues. </w:t>
-      </w:r>
-    </w:p>
-    <w:p>
-      <w:pPr>
-        <w:jc w:val="both"/>
-      </w:pPr>
-      <w:r>
-        <w:t xml:space="preserve">Socioemotional selectivity hypothesis is the theory that people especially the older ones </w:t>
-      </w:r>
-      <w:proofErr w:type="gramStart"/>
-      <w:r>
-        <w:t>choose, and</w:t>
-      </w:r>
-      <w:proofErr w:type="gramEnd"/>
-      <w:r>
-        <w:t xml:space="preserve"> spend more time on emotional relationships and activities (Carstensen , Isaacowitz &amp; Charles, 1999) this </w:t>
+        <w:t xml:space="preserve">older ones focus on and invest time in emotional relationships and activities (Carstensen , Isaacowitz &amp; Charles, 1999) this is in conformity with several of the health initiatives. Thus, the centre makes it possible for the participants to </w:t>
+      </w:r>
+      <w:r>
+        <w:t>actively participate</w:t>
+      </w:r>
+      <w:r>
+        <w:t xml:space="preserve"> in its offers through providing workable solutions to logistical issues. </w:t>
+      </w:r>
+    </w:p>
+    <w:p>
+      <w:pPr>
+        <w:jc w:val="both"/>
+      </w:pPr>
+      <w:r>
+        <w:t xml:space="preserve">Here, the discussed problematic issues reflect the premises of Yarm Wellness Centre’s working while maintaining an inclusive and individualised approach. The centre is meeting </w:t>
+      </w:r>
+      <w:r>
+        <w:t>current</w:t>
+      </w:r>
+      <w:r>
+        <w:t xml:space="preserve"> </w:t>
+      </w:r>
+      <w:r>
+        <w:t>needs</w:t>
+      </w:r>
+      <w:r>
+        <w:t xml:space="preserve"> and creating </w:t>
       </w:r>
       <w:r>
         <w:lastRenderedPageBreak/>
-        <w:t xml:space="preserve">correlates with most of the heath initiatives. Consequently, the centre helps the participants get involved in its offers through offering realistic solutions to the potential logistical challenges. </w:t>
+        <w:t xml:space="preserve">secure </w:t>
+      </w:r>
+      <w:r>
+        <w:t>foundation</w:t>
+      </w:r>
+      <w:r>
+        <w:t xml:space="preserve"> for programs by grounding itself in what it is like for older people to live today. It is strikingly clear that its focus on people’s overall health and well-being is consistent with the functional goal and principles of evidence-based designs such as group therapies; seated yoga, or building resistance, accessibility, and meaningful relationships. These steps lay a good foundation to the subsequent phases of the Design Thinking process, ensuring that proposed solutions make a positive impression on the target group and aligns with the strategic intentions of Yarm Wellness Centre.</w:t>
       </w:r>
     </w:p>
     <w:p>
@@ -259,7 +749,7 @@
         <w:jc w:val="both"/>
       </w:pPr>
       <w:r>
-        <w:t>The Observe stage of the Design Thinking stresses a critical evaluation of external factors influencing the market-related strategic orientation of Yarm Wellness Centre, such as, customer behaviour and competitors’ activity. This stage is essential to understanding how the centre might apply industry studies, market statistics, or SWOT analysis to develop wellness programs, which are tailored for the needs of the older people, one of the minority groups in the global wellness industry. They are all practical ideas at this stage, for the purpose of finding ways to enhance inclusion and sculpt wellness.</w:t>
+        <w:t>The Observe stage of the Design Thinking stresses a critical evaluation of external factors influencing the market-related strategic orientation of Yarm Wellness Centre, such as, customer behaviour and competitors’ activity. This stage is essential to understanding how the centre might apply industry studies, market statistics,  SWOT analysis to develop wellness programs, which are tailored for the needs of the older people, one of the minority groups in the global wellness industry. They are all practical ideas at this stage, for the purpose of finding ways to enhance inclusion and sculpt wellness.</w:t>
       </w:r>
     </w:p>
     <w:p>
@@ -323,7 +813,22 @@
         <w:t xml:space="preserve">Accessible Wellness: </w:t>
       </w:r>
       <w:r>
-        <w:t>The elderly are in search of cost effective, yet moderate wellness solutions that can address the type of physical needs that are there. To meet this need there is seated yoga or gentle exercises which ensure that those who cannot move around much can contribute in some manner.</w:t>
+        <w:t>The elderly are in search of cost effective, yet moderate wellness solutions that can address the type of physical needs that are there. To meet this need there is seated yoga or gentle exercises which ensure t</w:t>
+      </w:r>
+      <w:r>
+        <w:t xml:space="preserve">hat people with mobility issues </w:t>
+      </w:r>
+      <w:r>
+        <w:t xml:space="preserve">can </w:t>
+      </w:r>
+      <w:r>
+        <w:t>participate</w:t>
+      </w:r>
+      <w:r>
+        <w:t xml:space="preserve"> in </w:t>
+      </w:r>
+      <w:r>
+        <w:t>a meaningful way.</w:t>
       </w:r>
     </w:p>
     <w:p>
@@ -339,15 +844,38 @@
         <w:t xml:space="preserve">Digital Wellness: </w:t>
       </w:r>
       <w:r>
-        <w:t>The youngest members of this generation (60–70) are actively modifying towards digital tools, but face-to-face arrangements remain optimal. Specifically, easy to follow, possible and, therefore, gradually employed on the Internet are health seminars and guided meditations (Antunes et al., 2019).</w:t>
-      </w:r>
-    </w:p>
-    <w:p>
-      <w:pPr>
-        <w:jc w:val="both"/>
-      </w:pPr>
-      <w:r>
-        <w:t>These patterns highlight how crucial it is to design inclusive and flexible programs that allow senior citizens to obtain wellness services in ways that best fit their needs and preferences. Recognising the Wellness Preferences of Elderly People</w:t>
+        <w:t xml:space="preserve">The youngest members of this generation (60–70) are </w:t>
+      </w:r>
+      <w:r>
+        <w:t xml:space="preserve">gradually adopting </w:t>
+      </w:r>
+      <w:r>
+        <w:t xml:space="preserve"> digital tools, but </w:t>
+      </w:r>
+      <w:r>
+        <w:t xml:space="preserve">in-person </w:t>
+      </w:r>
+      <w:r>
+        <w:t xml:space="preserve">arrangements remain optimal. </w:t>
+      </w:r>
+      <w:r>
+        <w:t>Simplicity-focused online health seminars and guided meditation applications are gradually gaining popularity (Antunes et al., 2019).</w:t>
+      </w:r>
+    </w:p>
+    <w:p>
+      <w:pPr>
+        <w:jc w:val="both"/>
+      </w:pPr>
+      <w:r>
+        <w:t xml:space="preserve">These patterns highlight how crucial it is to design inclusive and flexible programs that allow senior citizens to obtain wellness services in ways that best fit their needs and preferences. </w:t>
+      </w:r>
+    </w:p>
+    <w:p>
+      <w:pPr>
+        <w:jc w:val="both"/>
+      </w:pPr>
+      <w:r>
+        <w:t>Recognising the Wellness Preferences of Elderly People</w:t>
       </w:r>
       <w:r>
         <w:t>.</w:t>
@@ -358,27 +886,107 @@
         <w:jc w:val="both"/>
       </w:pPr>
       <w:r>
-        <w:t xml:space="preserve">This is due to major barriers, while engaging community and other organized wellness programs, the elderly practice fitness, social interaction and mental health. Given that these programs aim at combating loneliness </w:t>
-      </w:r>
-      <w:proofErr w:type="gramStart"/>
-      <w:r>
-        <w:t>and also</w:t>
-      </w:r>
-      <w:proofErr w:type="gramEnd"/>
-      <w:r>
-        <w:t xml:space="preserve"> build support, social interaction is a chief motivation (Cudjoe et al., 2020). For instance, listening and sharing their experience with a group during the Veterans Breakfast by Yarm Wellness made the participants to feel that they are not alone with their problems as one of the </w:t>
-      </w:r>
-      <w:proofErr w:type="gramStart"/>
-      <w:r>
-        <w:t>participant</w:t>
-      </w:r>
-      <w:proofErr w:type="gramEnd"/>
-      <w:r>
-        <w:t xml:space="preserve"> put it as saying. The lack of, or poor, transport is still a consideration, which raises the barrier for access, as does </w:t>
+        <w:t>M</w:t>
+      </w:r>
+      <w:r>
+        <w:t>ajor barriers</w:t>
+      </w:r>
+      <w:r>
+        <w:t xml:space="preserve"> impacts accessibility</w:t>
+      </w:r>
+      <w:r>
+        <w:t xml:space="preserve">, while engaging community and other organized wellness programs, the </w:t>
+      </w:r>
+      <w:r>
+        <w:t>older persons</w:t>
+      </w:r>
+      <w:r>
+        <w:t xml:space="preserve"> practice</w:t>
+      </w:r>
+      <w:r>
+        <w:t xml:space="preserve"> to maintain physical</w:t>
+      </w:r>
+      <w:r>
+        <w:t xml:space="preserve"> fitness, </w:t>
+      </w:r>
+      <w:r>
+        <w:t xml:space="preserve">improve </w:t>
+      </w:r>
+      <w:r>
+        <w:t>social interaction and</w:t>
+      </w:r>
+      <w:r>
+        <w:t xml:space="preserve"> treat</w:t>
+      </w:r>
+      <w:r>
+        <w:t xml:space="preserve"> mental health</w:t>
+      </w:r>
+      <w:r>
+        <w:t xml:space="preserve"> </w:t>
       </w:r>
       <w:r>
         <w:lastRenderedPageBreak/>
-        <w:t xml:space="preserve">the lack of mobility that has been previously identified through JRF’s transport-assisted workshops. Also, there is a concern of stigma, which discourages persons from availing these therapies, or the older persons are hesitant to go for the sessions due to generations belief. It may also become expected for anyone if help were offered in large packages, such as directed at the community’s mental health. In addition, the current study has revealed that younger seniors continue to express poor uptake of the digital tools, thus the need for technology that integrates with seniors’ capacity, is simple to use, accessible and designed with their needs in mind. The realities that this group experience in their day to day are some of factors that needs to be considered when handling their challenges. </w:t>
+        <w:t>issues</w:t>
+      </w:r>
+      <w:r>
+        <w:t xml:space="preserve">. Given that these programs aim at combating loneliness </w:t>
+      </w:r>
+      <w:r>
+        <w:t>and</w:t>
+      </w:r>
+      <w:r>
+        <w:t xml:space="preserve"> build support, social interaction is a chief </w:t>
+      </w:r>
+      <w:r>
+        <w:t>incentive</w:t>
+      </w:r>
+      <w:r>
+        <w:t xml:space="preserve"> (Cudjoe et al., 2020). </w:t>
+      </w:r>
+      <w:r>
+        <w:t xml:space="preserve">Sharing experiences, for example, helped participants in Yarm Wellness’s Veterans Breakfast program feel less alone; one participant wrote, “It’s made me more aware that it’s not just me that has problems.” </w:t>
+      </w:r>
+      <w:r>
+        <w:t>The poor</w:t>
+      </w:r>
+      <w:r>
+        <w:t xml:space="preserve"> </w:t>
+      </w:r>
+      <w:r>
+        <w:t>transport</w:t>
+      </w:r>
+      <w:r>
+        <w:t>ation</w:t>
+      </w:r>
+      <w:r>
+        <w:t xml:space="preserve"> is still a consideration, which raises the barrier for access, as does the lack of mobility </w:t>
+      </w:r>
+      <w:r>
+        <w:t xml:space="preserve">highlighting the need for </w:t>
+      </w:r>
+      <w:r>
+        <w:t xml:space="preserve">transport-assisted workshops. Also, there is a concern of stigma, which discourages persons from availing these therapies, or the older persons are hesitant to go for the sessions due to generations </w:t>
+      </w:r>
+      <w:r>
+        <w:t>prejudices</w:t>
+      </w:r>
+      <w:r>
+        <w:t xml:space="preserve">. </w:t>
+      </w:r>
+      <w:r>
+        <w:t>Participation</w:t>
+      </w:r>
+      <w:r>
+        <w:t xml:space="preserve"> may also become </w:t>
+      </w:r>
+      <w:r>
+        <w:t>more commonplace</w:t>
+      </w:r>
+      <w:r>
+        <w:t xml:space="preserve"> if mental health assistance is included in larger programs</w:t>
+      </w:r>
+      <w:r>
+        <w:t xml:space="preserve">. In addition, the current study has revealed that younger seniors continue to express poor uptake of the digital tools, thus the need for technology that integrates with seniors’ capacity, is simple to use, accessible and designed with their needs in mind. The realities that this group experience in their day to day are some of factors that needs to be considered when handling their challenges. </w:t>
       </w:r>
     </w:p>
     <w:p>
@@ -394,15 +1002,39 @@
         <w:jc w:val="both"/>
       </w:pPr>
       <w:r>
-        <w:t xml:space="preserve">Market deficiencies that Yarm difficulties advantage of are identified through competitor analysis. For instance, although leisure facilities like Edinburgh Leisure and Bannatyne Group offer completely comprehensive wellness services, they bear major differences in terms of price level and mission statement compared to Yarm Wellness Centre. Likewise, as community-centered, Mytime Active and Hussle do not pay enough attention to mental health support or even-above well-being. For this reason, this paper posits that Yarm Wellness Centre has an opportunity to enhance its value proposition with the usage of targeted and innovative strategies. </w:t>
-      </w:r>
-    </w:p>
-    <w:p>
-      <w:pPr>
-        <w:jc w:val="both"/>
-      </w:pPr>
-      <w:r>
-        <w:t>However, Yarm Wellness Centre is unique in the wellness organization mainly due to the full-blown approach that concerns the person’s mental, emotional, and physical conditions. Its focus on belongingness, as epitomized by Craft and Chat and the Dementia Café makes people feel as if they are part of a community. Direct feedback retrieved from attendees such as “get to connect with Teesside Dementia Link Services they have been a god send,” express the fact that the programs change lives. Also, selecting competent teachers ensures that participants receive secure and efficient health experiences and consequently increases their satisfaction even further.</w:t>
+        <w:t xml:space="preserve">Market deficiencies that Yarm difficulties advantage of are identified through competitor analysis. For instance, although leisure facilities like Edinburgh Leisure and Bannatyne Group offer completely comprehensive wellness services, they bear major differences in terms of </w:t>
+      </w:r>
+      <w:r>
+        <w:t>affordability</w:t>
+      </w:r>
+      <w:r>
+        <w:t xml:space="preserve"> and </w:t>
+      </w:r>
+      <w:r>
+        <w:t xml:space="preserve">community-focused philosophy </w:t>
+      </w:r>
+      <w:r>
+        <w:t xml:space="preserve">compared to Yarm Wellness Centre. Likewise, as community-centered, Mytime Active and Hussle do not pay enough attention to mental health support or even-above well-being. For this reason, Yarm Wellness Centre has an opportunity to enhance its value proposition with the usage of targeted and innovative strategies. </w:t>
+      </w:r>
+    </w:p>
+    <w:p>
+      <w:pPr>
+        <w:jc w:val="both"/>
+      </w:pPr>
+      <w:r>
+        <w:t xml:space="preserve">However, Yarm Wellness Centre is unique in the wellness organization mainly due to the full-blown approach that concerns the person’s mental, emotional, and physical conditions. Its focus on belongingness, as epitomized by Craft and Chat and the Dementia Café makes people feel as if they are part of a community. Direct feedback retrieved from attendees such as “get to connect with Teesside Dementia Link Services they have been a god send,” express the fact that the programs change lives. Also, </w:t>
+      </w:r>
+      <w:r>
+        <w:t xml:space="preserve">hiring highly skilled </w:t>
+      </w:r>
+      <w:r>
+        <w:t>teachers ensures that participants receive secure and efficient health experiences and</w:t>
+      </w:r>
+      <w:r>
+        <w:t xml:space="preserve"> raises participant satisfaction even more</w:t>
+      </w:r>
+      <w:r>
+        <w:t>.</w:t>
       </w:r>
     </w:p>
     <w:p>
@@ -418,14 +1050,65 @@
         <w:jc w:val="both"/>
       </w:pPr>
       <w:r>
-        <w:t>The conclusions made by the SWOT analysis contribute to the strategic opportunities of Yarm Wellness Centre. Some of the strength of the system include its cost, focus on the patient’s mental health as well as the community-based nature. For an organisation to stay in the process of expansion, problems such as space limitation and over-reliance on volunteerism are inevitable. Opportunities are opening for developing growth of the organizations that allow both digital and face-to-face communication, developing strategic partnerships with neighbouring companies and healthcare organizations, as well as expanding the presented programs to suit diverse preferences. These strategies should be useful for a decreasing potential threat of more advanced financially experienced adversaries and for the fluctuating economic environment. Further to the above results, there are several strategic recommendations that Yarm Wellness Centre must put in place. Thus, desiring more personas, it will create appeal by furthering program options with gender and cultural memorandum programs. Social media advertising, involving participants of focused marketing campaigns, will enhance the general awareness of its worth</w:t>
+        <w:t xml:space="preserve">The conclusions made by the SWOT analysis contribute to the strategic opportunities of Yarm Wellness Centre. Some of the strength of the system include its cost, focus on the patient’s mental health as well as the community-based </w:t>
+      </w:r>
+      <w:r>
+        <w:t>approach</w:t>
+      </w:r>
+      <w:r>
+        <w:t>. For an organisation</w:t>
+      </w:r>
+      <w:r>
+        <w:t xml:space="preserve"> like Yarm</w:t>
+      </w:r>
+      <w:r>
+        <w:t xml:space="preserve"> to stay in the process of expansion, problems such as </w:t>
+      </w:r>
+      <w:r>
+        <w:t xml:space="preserve">physical </w:t>
+      </w:r>
+      <w:r>
+        <w:t xml:space="preserve">space limitation and over-reliance on volunteerism are inevitable. Opportunities are opening for developing growth of the organizations that allow both digital and </w:t>
+      </w:r>
+      <w:r>
+        <w:t>in-persons</w:t>
+      </w:r>
+      <w:r>
+        <w:t xml:space="preserve"> communication, developing strategic partnerships with neighbouring companies and healthcare organizations, as well as expanding the presented programs to suit diverse preferences. These strategies </w:t>
+      </w:r>
+      <w:r>
+        <w:t>are essential</w:t>
+      </w:r>
+      <w:r>
+        <w:t xml:space="preserve"> for a decreasing potential threat of more financially experienced adversaries and for the fluctuating economic environment. Further to the above results, there are several strategic recommendations that Yarm Wellness Centre must put in place. Thus, desiring more personas, it will create appeal by furthering program options with gender and cultural memorandum programs. Social media advertising, involving participant</w:t>
+      </w:r>
+      <w:r>
+        <w:t xml:space="preserve"> testimonials</w:t>
+      </w:r>
+      <w:r>
+        <w:t>, will enhance the general awareness of its worth</w:t>
       </w:r>
       <w:r>
         <w:t>.</w:t>
       </w:r>
       <w:r>
-        <w:t xml:space="preserve"> On the other hand, the adoption of hybrid models will ensure that persons having challenges in mobility or accessibility to personal means of transport will access services without challenges. Improving relations with grant organisations and healthcare organizations will also produce the necessary resources to bolster and improve the administration of the programs. </w:t>
-      </w:r>
+        <w:t xml:space="preserve"> On the other hand, the adoption of hybrid models will ensure that persons having challenges in mobility or accessibility to personal means of transport will access services without challenges. Improving relations </w:t>
+      </w:r>
+      <w:r>
+        <w:lastRenderedPageBreak/>
+        <w:t xml:space="preserve">with grant organisations and healthcare organizations will also produce the necessary resources to bolster and improve the </w:t>
+      </w:r>
+      <w:r>
+        <w:t>sustainability</w:t>
+      </w:r>
+      <w:r>
+        <w:t xml:space="preserve"> of the program. </w:t>
+      </w:r>
+    </w:p>
+    <w:p>
+      <w:pPr>
+        <w:jc w:val="both"/>
+      </w:pPr>
       <w:r>
         <w:t xml:space="preserve">2.3. Point of View (POV) definition </w:t>
       </w:r>
@@ -435,75 +1118,195 @@
         <w:jc w:val="both"/>
       </w:pPr>
       <w:r>
+        <w:t xml:space="preserve">The Define Point of View stage links the findings of the research and observation with two key components – Primary and Secondary Target Audience main issues, and the strategic opportunities for Yarm Wellness Centre. This segment agrees that the following problems are inherent to older persons: loneliness, limited access to wellness services, and unmet mental and physical health demands through the integration of the Understand and Observe findings. </w:t>
+      </w:r>
+    </w:p>
+    <w:p>
+      <w:pPr>
+        <w:jc w:val="both"/>
+      </w:pPr>
+      <w:r>
+        <w:t xml:space="preserve">Statement of the Problem </w:t>
+      </w:r>
+    </w:p>
+    <w:p>
+      <w:pPr>
+        <w:jc w:val="both"/>
+      </w:pPr>
+      <w:r>
+        <w:t>The absence of affordable and quality wellness services intensifies the already well-documented social problems of loneliness and emotional abandonment typical of elderly people in the Yarm Wellness Centre community. Holt-Lunstad, Smith, and Layton (2010) posit that additional levels of isolation increase the likelihood of death by 29%</w:t>
+      </w:r>
+      <w:r>
+        <w:t>. A</w:t>
+      </w:r>
+      <w:r>
+        <w:t xml:space="preserve"> limitation of this study is that the drugs developed do not meet mental and social requirements of the people. Due to the COVID-19 epidemic, several population groups of older individuals claimed to feel lonelier, have agonizing mental health, and restrict themselves from branching out and receiving essential community support (Cudjoe et al., 2020). Although physical seclusion used to be intended for health, it made people feel sadder; loneliness was heightened – especially for the elderly, who already had emotional or </w:t>
+      </w:r>
+      <w:r>
+        <w:t>mobility issues</w:t>
+      </w:r>
+      <w:r>
+        <w:t xml:space="preserve">. </w:t>
+      </w:r>
+    </w:p>
+    <w:p>
+      <w:pPr>
+        <w:jc w:val="both"/>
+      </w:pPr>
+      <w:r>
+        <w:t xml:space="preserve">This problem is worsened by the shortage of wellness programmes that meet the </w:t>
+      </w:r>
+      <w:r>
+        <w:t>distinct</w:t>
+      </w:r>
+      <w:r>
+        <w:t xml:space="preserve"> and </w:t>
+      </w:r>
+      <w:r>
+        <w:t>complex</w:t>
+      </w:r>
+      <w:r>
+        <w:t xml:space="preserve"> </w:t>
+      </w:r>
+      <w:r>
+        <w:t>requirements</w:t>
+      </w:r>
+      <w:r>
+        <w:t xml:space="preserve"> of older individuals. Notably, Glasgow and Berry (2013) have defined that rivals offer a lot of programs which are either very general or far too costly, with an emphasis solely on the physical aspect and no concern for the emotional or social. It does not capture the holistic aspect of well-being and hence the older persons from lower incomes backgrounds are left out. </w:t>
+      </w:r>
+      <w:bookmarkStart w:id="0" w:name="_Hlk186058017"/>
+      <w:r>
+        <w:t>Subgroups with considerably different health requirements</w:t>
+      </w:r>
+      <w:bookmarkEnd w:id="0"/>
+      <w:r>
+        <w:t>, including elderly males who often have difficulty expressing emotional vulnerabilities, are further alienated by the absence of gender-specific programs (Schladitz et al., 2022).</w:t>
+      </w:r>
+      <w:r>
+        <w:t xml:space="preserve"> </w:t>
+      </w:r>
+      <w:r>
+        <w:t xml:space="preserve">Thus, the authorised Yarm Wellness Centre has a unique opportunity to address this systemic void by developing highly specific, affordable, and easily accessible programmes that address the totality of the individual’s social, </w:t>
+      </w:r>
+      <w:r>
+        <w:t>mental</w:t>
+      </w:r>
+      <w:r>
+        <w:t xml:space="preserve">, and physical </w:t>
+      </w:r>
+      <w:r>
+        <w:t>well-being</w:t>
+      </w:r>
+      <w:r>
+        <w:t xml:space="preserve">. </w:t>
+      </w:r>
+    </w:p>
+    <w:p>
+      <w:pPr>
+        <w:jc w:val="both"/>
+      </w:pPr>
+      <w:r>
+        <w:t xml:space="preserve">Statement of Opportunity </w:t>
+      </w:r>
+    </w:p>
+    <w:p>
+      <w:pPr>
+        <w:jc w:val="both"/>
+      </w:pPr>
+      <w:r>
+        <w:t xml:space="preserve">Currently operational programs like the Dementia Café demonstrate that they can handle these </w:t>
+      </w:r>
+      <w:r>
+        <w:t>issues</w:t>
+      </w:r>
+      <w:r>
+        <w:t>. As socioemotional selectivity hypothesis postulates which suggests that as people grow older, they become more selective in prioritising interactions that are emotionally important to them then these programs presented channels vital to the promotion of engagement and connectivity (Carstensen, Isaacowitz, and Charles, 1999). While the centre currently has limited coverage, the more extensive tactical focus that is closer to participatory wellness approaches</w:t>
+      </w:r>
+      <w:r>
+        <w:t xml:space="preserve"> is needed</w:t>
+      </w:r>
+      <w:r>
+        <w:t xml:space="preserve">. </w:t>
+      </w:r>
+      <w:r>
+        <w:t>Ong, Uchino, and Wethington (2016</w:t>
+      </w:r>
+      <w:r>
+        <w:t xml:space="preserve">) </w:t>
+      </w:r>
+      <w:r>
+        <w:t xml:space="preserve">stresses the benefits of using participatory approaches in which older people contribute towards programme outcomes rather than being recipients of a programme. This creates satisfaction in the person that stems from the belief that they have a role to fulfil and belong to a certain circle, which are a key part in improving mental health. </w:t>
+      </w:r>
+    </w:p>
+    <w:p>
+      <w:pPr>
+        <w:jc w:val="both"/>
+      </w:pPr>
+      <w:r>
         <w:lastRenderedPageBreak/>
-        <w:t xml:space="preserve">The Define Point of View stage links the findings of the research and observation with two key components – Primary and Secondary Target Audience main issues, and the strategic opportunities for Yarm Wellness Centre. This segment agrees that the following problems are inherent to older persons: loneliness, limited access to wellness services, and unmet mental and physical health demands through the integration of the Understand and Observe findings. </w:t>
-      </w:r>
-    </w:p>
-    <w:p>
-      <w:pPr>
-        <w:jc w:val="both"/>
-      </w:pPr>
-      <w:r>
-        <w:t xml:space="preserve">Statement of the Problem </w:t>
-      </w:r>
-    </w:p>
-    <w:p>
-      <w:pPr>
-        <w:jc w:val="both"/>
-      </w:pPr>
-      <w:r>
-        <w:t xml:space="preserve">The absence of affordable and quality wellness services intensifies the already well-documented social problems of loneliness and emotional abandonment typical of elderly people in the Yarm Wellness Centre community. Holt-Lunstad, Smith, and Layton (2010) posit that additional levels of isolation increase the likelihood of death by 29% A limitation of this study is that the drugs developed do not meet mental and social requirements of the people. Due to the COVID-19 epidemic, several population groups of older individuals claimed to feel lonelier, have agonizing mental health, and restrict themselves from branching out and receiving essential community support (Cudjoe et al., 2020). Although physical seclusion used to be intended for health, it made people feel sadder; loneliness was heightened – especially for the elderly, who already had emotional or physical restrictions. </w:t>
-      </w:r>
-    </w:p>
-    <w:p>
-      <w:pPr>
-        <w:jc w:val="both"/>
-      </w:pPr>
-      <w:r>
-        <w:t>This problem is worsened by the shortage of wellness programmes that meet the specific and multiple needs of older individuals. Notably, Glasgow and Berry (2013) have defined that rivals offer a lot of programs which are either very general or far too costly, with an emphasis solely on the physical aspect and no concern for the emotional or social. It does not capture the holistic aspect of well-being and hence the older persons from lower incomes backgrounds are left out. Lack of gender-specific programs excludes additional subgroups, which have significantly different r</w:t>
-      </w:r>
-      <w:r>
-        <w:t>e</w:t>
-      </w:r>
-      <w:r>
-        <w:t xml:space="preserve">quirements for further physical and mental health deterioration, for example, retired men who have problems with vocal expression of feeling. Thus, the authorised Yarm Wellness Centre has a unique opportunity to address this systemic void by developing highly specific, affordable, and easily accessible programmes that address the totality of the individual’s social, psychological, and physical health. </w:t>
-      </w:r>
-    </w:p>
-    <w:p>
-      <w:pPr>
-        <w:jc w:val="both"/>
-      </w:pPr>
-      <w:r>
-        <w:t xml:space="preserve">Statement of Opportunity </w:t>
-      </w:r>
-    </w:p>
-    <w:p>
-      <w:pPr>
-        <w:jc w:val="both"/>
-      </w:pPr>
-      <w:r>
-        <w:t xml:space="preserve">Currently operational programs like the Dementia Café demonstrate that they can handle these concerns in the wellness centre. As socioemotional selectivity hypothesis postulates which suggests that as people grow older, they become more selective in prioritising interactions that are emotionally important to them then these programs presented channels vital to the promotion of engagement and connectivity (Carstensen, Isaacowitz, and Charles, 1999). While the centre currently has limited coverage, therefore, the more extensive tactical focus on diluted PP HWF is still needed for a GW IC strategy that is closer to participatory wellness approaches. Ong et al., (2016) stresses the benefits of using participatory approaches in which older people contribute towards programme outcomes rather than being recipients of a programme. This creates satisfaction in the person that stems from the belief that they have a role to fulfil and belong to a certain circle, which are a key part in improving mental health. </w:t>
-      </w:r>
-    </w:p>
-    <w:p>
-      <w:pPr>
-        <w:jc w:val="both"/>
-      </w:pPr>
-      <w:r>
-        <w:t xml:space="preserve">This may be offered as a strategic imperative for Yarm Wellness Centre to set up itself as a pioneer of community-based solutions to wellness for the older population depending on findings from Understand and Observe phases. With the current capabilities put to service to transform initiatives this way, the centres’ volunteer led and based approach offers the means to fill the gap left by competitors. Such programmes must ensure cost and affordability and in relation to emotional coping, loneliness and overall </w:t>
-      </w:r>
-      <w:r>
-        <w:lastRenderedPageBreak/>
-        <w:t xml:space="preserve">wellbeing. Activity theory also proves the notion about the elderly who engage themselves in activities such as own business and being engaged in any society that the elderly are happier and have some advantages in their side in terms of mental health than those elderly who do not engage themselves in any of the activities mentioned above (Havighurst, 1961). </w:t>
-      </w:r>
-    </w:p>
-    <w:p>
-      <w:pPr>
-        <w:jc w:val="both"/>
-      </w:pPr>
-      <w:r>
-        <w:t xml:space="preserve">Consequently, the necessity for the adequately directed option could be met through the union of focused remedies, which; potentially, the facility might be ready to adjust for a diversity of requests from the audience. Special programs for the distinct gender for example the Companion Program for women and Watch and Connect for men offers an opportunity to develop safety necessary for social and emotional attachment to develop. Such programs allow for the gendered aspects of emotional well-being established by Schladitz et al. (2022), especially when it comes to older males who benefit from social endeavours leading to forming friendships. Like with the wellness seminars inclusive of community development and knowledge gaining, could reduce feeling of loneliness and exclusion. The centre might also enhance perceived ease of use for people with physical impairment using integrated wellness models that contain both online and offline components (Páez et al., 2024). </w:t>
-      </w:r>
+        <w:t>This may be offered as a strategic imperative for Yarm Wellness Centre to set up itself as a pioneer of community-based solutions to wellness for the older population depending on findings from Understand and Observe phases. With the current capabilities put to service to transform initiatives this way, the centres’ volunteer</w:t>
+      </w:r>
+      <w:r>
+        <w:t>-</w:t>
+      </w:r>
+      <w:r>
+        <w:t xml:space="preserve">led and </w:t>
+      </w:r>
+      <w:r>
+        <w:t>community-</w:t>
+      </w:r>
+      <w:r>
+        <w:t xml:space="preserve">based approach offers the means to fill the gap left by competitors. </w:t>
+      </w:r>
+      <w:r>
+        <w:t>These</w:t>
+      </w:r>
+      <w:r>
+        <w:t xml:space="preserve"> programmes must ensure cost and affordability </w:t>
+      </w:r>
+      <w:r>
+        <w:t>while addressing</w:t>
+      </w:r>
+      <w:r>
+        <w:t xml:space="preserve"> to emotional </w:t>
+      </w:r>
+      <w:r>
+        <w:t>resilience</w:t>
+      </w:r>
+      <w:r>
+        <w:t xml:space="preserve">, loneliness and overall wellbeing. Activity theory also proves the notion about the elderly who engage themselves in activities such as own business and being engaged in any society that the elderly are happier and have some advantages in terms of mental health than those elderly who do not engage themselves in any of the activities mentioned above (Havighurst, 1961). </w:t>
+      </w:r>
+    </w:p>
+    <w:p>
+      <w:pPr>
+        <w:jc w:val="both"/>
+      </w:pPr>
+      <w:r>
+        <w:t>The facility may be able to successfully meet the various demands of its audience by integrating focused solutions</w:t>
+      </w:r>
+      <w:r>
+        <w:t>. T</w:t>
+      </w:r>
+      <w:r>
+        <w:t>he facility m</w:t>
+      </w:r>
+      <w:r>
+        <w:t>ust</w:t>
+      </w:r>
+      <w:r>
+        <w:t xml:space="preserve"> be ready to adjust for a diversity of requests from the audience. Special programs for the distinct gender for example the Companion Program for women and Watch and Connect for men offers an opportunity to develop safety necessary for social and emotional attachment to develop. Such programs allow for the gendered aspects of emotional well-being established by Schladitz et al. (2022), especially when it comes to older males who benefit from social endeavours leading to forming friendships. Like with the wellness seminars inclusive of community development and knowledge gaining, could reduce feeling of loneliness and exclusion. The centre might also enhance perceived ease of use for people with physical impairment using integrated wellness models that contain both online and offline </w:t>
+      </w:r>
+      <w:r>
+        <w:t>activities</w:t>
+      </w:r>
+      <w:r>
+        <w:t xml:space="preserve"> (Páez et al., 2024). </w:t>
+      </w:r>
+    </w:p>
+    <w:p>
+      <w:pPr>
+        <w:jc w:val="both"/>
+      </w:pPr>
       <w:r>
         <w:t xml:space="preserve">Strategic Priority </w:t>
       </w:r>
@@ -585,15 +1388,64 @@
         <w:jc w:val="both"/>
       </w:pPr>
       <w:r>
-        <w:t xml:space="preserve">Of relevance to the strategic aim of the Yarm Wellness Centre, Maslow’s hierarchy of needs specifies self-actualization and a sense of both personal safety and social inclusion as fundamental human requirements (Maslow, 1943). Since trust and connection depend on one-on-one encounters, programs such as the Companion Program go to meet these needs. Furthermore, the principles of active ageing by the World Health Organisation (2002) are consistent with participatory wellness approach. </w:t>
-      </w:r>
-    </w:p>
-    <w:p>
-      <w:pPr>
-        <w:jc w:val="both"/>
-      </w:pPr>
-      <w:r>
-        <w:t>Thus, the Define Point of View step is an effective initial tool for program construction and development. Using a foundation in the psychological and sociological theories, Yarm Wellness Centre can, therefore, end up developing sensitive, practical, and research-based programs. Apart from responding to the current exigent needs of seniors, this strategic opportunity posits the Centre as the vanguard in holistic Community Wellness Solutions. By so doing the organisation will enable the provision of a context that call for improved health and well-being of older people together with purposeful and meaningful belonging in line with active ageing and participative health.</w:t>
+        <w:t>T</w:t>
+      </w:r>
+      <w:r>
+        <w:t>he strategic aim of the Yarm Wellness Centre</w:t>
+      </w:r>
+      <w:r>
+        <w:t xml:space="preserve"> aligns theoretically with the</w:t>
+      </w:r>
+      <w:r>
+        <w:t xml:space="preserve"> Maslow’s hierarchy of needs </w:t>
+      </w:r>
+      <w:r>
+        <w:t xml:space="preserve">which </w:t>
+      </w:r>
+      <w:r>
+        <w:t xml:space="preserve">specifies self-actualization and a sense of both personal safety and social inclusion as fundamental human requirements (Maslow, 1943). Since trust and connection depend on one-on-one encounters, programs such as the Companion Program </w:t>
+      </w:r>
+      <w:r>
+        <w:t>directly</w:t>
+      </w:r>
+      <w:r>
+        <w:t xml:space="preserve"> meet these needs. Furthermore, the principles of active ageing by the World Health Organisation (2002) are consistent with participatory wellness approach</w:t>
+      </w:r>
+      <w:r>
+        <w:t xml:space="preserve"> which emphasise how crucial it is to preserve security, involvement, and health as one ages</w:t>
+      </w:r>
+      <w:r>
+        <w:t xml:space="preserve">. </w:t>
+      </w:r>
+    </w:p>
+    <w:p>
+      <w:pPr>
+        <w:jc w:val="both"/>
+      </w:pPr>
+      <w:r>
+        <w:t xml:space="preserve">Thus, the Define Point of View step is an effective </w:t>
+      </w:r>
+      <w:r>
+        <w:t>starting</w:t>
+      </w:r>
+      <w:r>
+        <w:t xml:space="preserve"> tool for program c</w:t>
+      </w:r>
+      <w:r>
+        <w:t>reation</w:t>
+      </w:r>
+      <w:r>
+        <w:t xml:space="preserve"> and development. Using a foundation in the psychological and sociological theories, Yarm Wellness Centre can, therefore, end up developing sensitive, practical, and research-based programs. Apart from responding to the </w:t>
+      </w:r>
+      <w:r>
+        <w:lastRenderedPageBreak/>
+        <w:t xml:space="preserve">current exigent needs of seniors, this strategic opportunity posits the Centre as the vanguard in holistic Community Wellness Solutions. By so doing the organisation will enable the provision of a </w:t>
+      </w:r>
+      <w:r>
+        <w:t>support system</w:t>
+      </w:r>
+      <w:r>
+        <w:t xml:space="preserve"> that call for improved health and well-being of older people together with purposeful and meaningful belonging in line with active ageing and participative health.</w:t>
       </w:r>
     </w:p>
     <w:p>
@@ -612,428 +1464,632 @@
         <w:jc w:val="both"/>
       </w:pPr>
       <w:r>
+        <w:t>The</w:t>
+      </w:r>
+      <w:r>
+        <w:t xml:space="preserve"> redesigning of the idea in ideate stage is discussed in the design thinking paradigm as the cognitive alteration of the knowledge obtained during the comprehend </w:t>
+      </w:r>
+      <w:r>
+        <w:t>and</w:t>
+      </w:r>
+      <w:r>
+        <w:t xml:space="preserve"> observe phases into </w:t>
+      </w:r>
+      <w:r>
+        <w:t>concrete</w:t>
+      </w:r>
+      <w:r>
+        <w:t xml:space="preserve">, practicable solutions. The second phase for the wellness centre in Yarm is developed to design and establish various types of wellness programs for the senior citizen which is a particular interest group that is usually excluded in the international marketing strategies. It is therefore based on the concepts of empathy which are commensurate with user-centered processes and community-based wellness models to tackle crucial issues such as a lack of exercise, social withdrawal or depression familiar to elderly. The three integrated projects Watch and Connect, the Companion Program, and Wellness Workshops were created through innovative, iterative thinking. To foster social inclusion as well as improved effect on subject emotional well-being and overall health, each project is designed to encompass </w:t>
+      </w:r>
+      <w:r>
+        <w:t>behavioural insights</w:t>
+      </w:r>
+      <w:r>
+        <w:t xml:space="preserve">, socioemotional theory, as well as the current research </w:t>
+      </w:r>
+      <w:r>
+        <w:t>trends</w:t>
+      </w:r>
+      <w:r>
+        <w:t xml:space="preserve">. </w:t>
+      </w:r>
+    </w:p>
+    <w:p>
+      <w:pPr>
+        <w:jc w:val="both"/>
+      </w:pPr>
+      <w:r>
+        <w:t xml:space="preserve">Suggested Initiatives </w:t>
+      </w:r>
+    </w:p>
+    <w:p>
+      <w:pPr>
+        <w:jc w:val="both"/>
+      </w:pPr>
+      <w:r>
+        <w:t>W</w:t>
+      </w:r>
+      <w:r>
+        <w:t xml:space="preserve">hile contextualising the various psychosocial problems that the older persons meet, the ideation process primarily depends on </w:t>
+      </w:r>
+      <w:r>
+        <w:t xml:space="preserve">academic frameworks </w:t>
+      </w:r>
+      <w:r>
+        <w:t xml:space="preserve">and </w:t>
+      </w:r>
+      <w:r>
+        <w:t>empirical evidence</w:t>
+      </w:r>
+      <w:r>
+        <w:t xml:space="preserve">. For example, Barreto et al. (2021) note that older men can get easily lonely as they avoid engaging in the emotionally charged interaction; and the breakdown of traditional social </w:t>
+      </w:r>
+      <w:r>
+        <w:t>institutions</w:t>
+      </w:r>
+      <w:r>
+        <w:t>.</w:t>
+      </w:r>
+    </w:p>
+    <w:p>
+      <w:pPr>
+        <w:jc w:val="both"/>
+      </w:pPr>
+      <w:r>
+        <w:t xml:space="preserve">Connect and Watch (For Men) </w:t>
+      </w:r>
+    </w:p>
+    <w:p>
+      <w:pPr>
+        <w:jc w:val="both"/>
+      </w:pPr>
+      <w:r>
+        <w:t xml:space="preserve">Watch and connect, a weekend program for people to share common feelings based on live athletic events – was developed to address. As for Carstensen, Isaacowitz, and Charles, (1999) socioemotional selectivity hypothesis which postulates that socioemotional selectivity increases in later age; watching football games allows participants to have peer contact and fellowship in relaxed atmosphere. Other factors, including free transport, </w:t>
+      </w:r>
+      <w:r>
+        <w:t>light refreshments</w:t>
+      </w:r>
+      <w:r>
+        <w:t xml:space="preserve">, and </w:t>
+      </w:r>
+      <w:r>
+        <w:t>features</w:t>
+      </w:r>
+      <w:r>
+        <w:t xml:space="preserve">, enhance the program’s accessibility to ensure all participants focus on the program and </w:t>
+      </w:r>
+      <w:r>
+        <w:t xml:space="preserve">is </w:t>
+      </w:r>
+      <w:r>
+        <w:t>barrier</w:t>
+      </w:r>
+      <w:r>
+        <w:t>-free</w:t>
+      </w:r>
+      <w:r>
+        <w:t xml:space="preserve">. </w:t>
+      </w:r>
+    </w:p>
+    <w:p>
+      <w:pPr>
+        <w:jc w:val="both"/>
+      </w:pPr>
+      <w:r>
+        <w:t xml:space="preserve">Program for Companions (For Women) </w:t>
+      </w:r>
+    </w:p>
+    <w:p>
+      <w:pPr>
+        <w:jc w:val="both"/>
+      </w:pPr>
+      <w:r>
+        <w:t>The companion program, however, focuses on the social</w:t>
+      </w:r>
+      <w:r>
+        <w:t xml:space="preserve"> and </w:t>
+      </w:r>
+      <w:r>
+        <w:t xml:space="preserve">emotional needs that are experienced by older women for instance. In the </w:t>
+      </w:r>
+      <w:r>
+        <w:t>studies</w:t>
+      </w:r>
+      <w:r>
+        <w:t xml:space="preserve"> by Holt-Lunstad, Smith, and Layton (2010) the authors argue that loneliness is evident among older women due to the erosion of family relationships and the loss of socially prescribed roles on retirement even though these women initiate contact to establish intimate relationships. This specific program works through routine community serving by offering company and sympathetic companionship to patients with physical health issues and mental health problems, hence creating personal touch. Through this program the gender sensitive aspects of the psychosocial requirements for this group are met to reject the psychosocial gap in their life that destroys their feeling of hope, purpose and belonging. </w:t>
+      </w:r>
+    </w:p>
+    <w:p>
+      <w:pPr>
+        <w:jc w:val="both"/>
+      </w:pPr>
+      <w:r>
+        <w:t xml:space="preserve">Workshops on Wellness (For All Genders) </w:t>
+      </w:r>
+    </w:p>
+    <w:p>
+      <w:pPr>
+        <w:jc w:val="both"/>
+      </w:pPr>
+      <w:r>
         <w:lastRenderedPageBreak/>
-        <w:t xml:space="preserve">Thus, redesigning of the idea in ideate stage is discussed in the design thinking paradigm as the cognitive alteration of the knowledge obtained during the comprehend &amp; observe phases into tangible, practicable solutions. The second phase for the wellness centre in Yarm is developed to design and establish various types of wellness programs for the senior citizen which is a particular interest group that is usually excluded in the international marketing strategies. It is therefore based on the concepts of empathy which are commensurate with user-centered processes and community-oriented community-based wellness models to tackle crucial issues such as a lack of exercise, social withdrawal or depression familiar to elderly. The three integrated projects Watch and Connect, the Companion Program, and Wellness Workshops were created through innovative, iterative thinking. To foster social inclusion as well as improved effect on subject emotional well-being and overall health, each project is designed to encompass BI, socioemotional theory, as well as the current research sentiments. </w:t>
-      </w:r>
-    </w:p>
-    <w:p>
-      <w:pPr>
-        <w:jc w:val="both"/>
-      </w:pPr>
-      <w:r>
-        <w:t xml:space="preserve">Suggested Initiatives </w:t>
-      </w:r>
-    </w:p>
-    <w:p>
-      <w:pPr>
-        <w:jc w:val="both"/>
-      </w:pPr>
-      <w:r>
-        <w:t xml:space="preserve">Thus, while contextualising the various psychosocial problems that the older persons meet, the ideation process primarily depends on the literature review and practice-based theories. For example, Barreto et al. (2021) note that older men can get easily lonely as they avoid engaging in the emotionally charged interaction; </w:t>
-      </w:r>
-      <w:r>
-        <w:t>and</w:t>
-      </w:r>
-      <w:r>
-        <w:t xml:space="preserve"> the breakdown of traditional social structures.</w:t>
-      </w:r>
-    </w:p>
-    <w:p>
-      <w:pPr>
-        <w:jc w:val="both"/>
-      </w:pPr>
-      <w:r>
-        <w:t xml:space="preserve">Connect and Watch (For Men) </w:t>
-      </w:r>
-    </w:p>
-    <w:p>
-      <w:pPr>
-        <w:jc w:val="both"/>
-      </w:pPr>
-      <w:r>
-        <w:t xml:space="preserve">Watch and connect, a weekend program for people to share common feelings based on live athletic events – was developed to address. As for Carstensen, Isaacowitz, and Charles, (1999) socioemotional selectivity hypothesis which postulates that socioemotional selectivity increases in later age; watching football games allows participants to have peer contact and fellowship in relaxed atmosphere. Other factors, </w:t>
-      </w:r>
-      <w:r>
-        <w:t>including</w:t>
-      </w:r>
-      <w:r>
-        <w:t xml:space="preserve"> free transport, some snacks, and ramps, enhance the program’s accessibility to ensure all participants focus on the program and not the barriers. </w:t>
-      </w:r>
-    </w:p>
-    <w:p>
-      <w:pPr>
-        <w:jc w:val="both"/>
-      </w:pPr>
-      <w:r>
-        <w:t xml:space="preserve">Program for Companions (For Women) </w:t>
-      </w:r>
-    </w:p>
-    <w:p>
-      <w:pPr>
-        <w:jc w:val="both"/>
-      </w:pPr>
-      <w:r>
-        <w:t xml:space="preserve">The companion program, however, focuses on the social/emotional needs that are experienced by older women for instance. In the paper by Holt-Lunstad, Smith, and Layton (2010) the authors argue that loneliness is evident among older women due to the erosion of family relationships and the loss of socially prescribed roles on retirement </w:t>
-      </w:r>
-      <w:r>
-        <w:t>even though</w:t>
-      </w:r>
-      <w:r>
-        <w:t xml:space="preserve"> these women initiate contact to establish intimate relationships. This specific program works through routine community serving by offering company and sympathetic companionship to patients with physical health issues and mental health </w:t>
-      </w:r>
-      <w:r>
-        <w:t>problems,</w:t>
-      </w:r>
-      <w:r>
-        <w:t xml:space="preserve"> hence creating personal touch. Through this program the gender sensitive aspects of the psychosocial requirements for this group are met to reject the psychosocial gap in their life that destroys their feeling of hope, purpose and belonging. </w:t>
-      </w:r>
-    </w:p>
-    <w:p>
-      <w:pPr>
-        <w:jc w:val="both"/>
-      </w:pPr>
-      <w:r>
-        <w:t xml:space="preserve">Workshops on Wellness (For All Genders) </w:t>
-      </w:r>
-    </w:p>
-    <w:p>
-      <w:pPr>
-        <w:jc w:val="both"/>
-      </w:pPr>
-      <w:r>
-        <w:t xml:space="preserve">The third project, Wellness Workshops, expand the gender-neutral wellness necessities of its focus on mental, physical, and nutritional health by their promotion in the occurrence of Wellness Workshops. Based on the analysis by Global Wellness Institute (2022), there is a growing necessity for the newer, all-encompassing wellness solutions which embrace the social, mental and physical components of active aging. The </w:t>
-      </w:r>
-      <w:r>
-        <w:t>evidence-based</w:t>
-      </w:r>
-      <w:r>
-        <w:t xml:space="preserve"> practice Wellness Workshops offer monthly programs that encompass yoga, mindfulness and eating healthy among others. Social and physical activity participation is a hallmark of </w:t>
-      </w:r>
+        <w:t xml:space="preserve">The third project, Wellness Workshops, expand the gender-neutral wellness necessities of its focus on mental, physical, and nutritional health by their promotion in the occurrence of Wellness Workshops. Based on the </w:t>
+      </w:r>
+      <w:r>
+        <w:t>research</w:t>
+      </w:r>
+      <w:r>
+        <w:t xml:space="preserve"> by Global Wellness Institute (2022), there is a growing necessity for the newer, all-encompassing wellness solutions which embrace the social, mental and physical components of active aging. The evidence-based practice Wellness Workshops offer monthly programs that encompass yoga, mindfulness and eating healthy among others. Social and physical activity participation is a hallmark of successful ageing and is well explained by Havighurst’s (1961) Activity Theory. Because of an increased participation of participants with some mobility hindrances when coming for the workshops, a dual model of delivery is adopted whereby the workshops are conducted both virtually and physically.</w:t>
+      </w:r>
+    </w:p>
+    <w:p>
+      <w:pPr>
+        <w:jc w:val="both"/>
+      </w:pPr>
+      <w:r>
+        <w:t xml:space="preserve">Novel Features of the Suggested Programs </w:t>
+      </w:r>
+    </w:p>
+    <w:p>
+      <w:pPr>
+        <w:jc w:val="both"/>
+      </w:pPr>
+      <w:r>
+        <w:t>These</w:t>
+      </w:r>
+      <w:r>
+        <w:t xml:space="preserve"> programs are very valuable because of their orientation to the values of creativity, integration and knowledge of gender choice and behavior patterns. whereas the Companion Program offers </w:t>
+      </w:r>
+      <w:r>
+        <w:t>relationally,</w:t>
+      </w:r>
+      <w:r>
+        <w:t xml:space="preserve"> and emotionally oriented care targeting only older women, Watch and Connect offers a community formula for isolated older males that seems nicely structured but rather informal. These gender-specific therapies are supported by the results established by Barreto et al. (2021), indicating further psychological demands of individuals of different sexes in the later stage of their lives. Meanwhile, the health workshops provide an open platform for grouped learning and social relationships among different people regardless of age and gender while achieving the set health goals. All the proposed solutions are still founded upon the primary concept of access – that is in line with the community well-being approaches, and the principles of active ageing (Global Wellness Institute, 2022). </w:t>
+      </w:r>
+    </w:p>
+    <w:p>
+      <w:pPr>
+        <w:jc w:val="both"/>
+      </w:pPr>
+      <w:r>
+        <w:t xml:space="preserve">To minimize costs in investing, physical and technical barriers, such as wheelchair access to locations, free transport, and hybrid workshops are employed. </w:t>
+      </w:r>
+      <w:r>
+        <w:t>The user-centred concept that is essential to the design thinking process is reinforced by this dedication to inclusion</w:t>
+      </w:r>
+      <w:r>
+        <w:t xml:space="preserve">. Also, these programs align well with Yarm Wellness Centre’s main mandate of promoting the physical, mental and spiritual health of the intended audience. With a </w:t>
+      </w:r>
+      <w:r>
+        <w:t>little</w:t>
+      </w:r>
+      <w:r>
+        <w:t xml:space="preserve"> extra funding, the centre is in a good place to perform these initiatives with relative ease, given the volunteer networks and community-centred approach. It is compiled with the suggestions, which reflect the trends in the individual’s active and healthy lifestyle during the ageing period with reference to the problems, such as isolation, emotional isolation, and inactivity. This way, the Yarm Wellness Centre achieves the status of an </w:t>
+      </w:r>
+      <w:r>
+        <w:t>pro</w:t>
+      </w:r>
+      <w:r>
+        <w:t xml:space="preserve">active </w:t>
+      </w:r>
+      <w:r>
+        <w:t>leader</w:t>
+      </w:r>
+      <w:r>
+        <w:t xml:space="preserve"> of demand for products and services that fulfil the diverse wellness needs of senior citizens, a category that has not received much attention globally. </w:t>
+      </w:r>
+    </w:p>
+    <w:p>
+      <w:pPr>
+        <w:jc w:val="both"/>
+      </w:pPr>
+      <w:r>
+        <w:t>In conclusion, ideation means linking the discovery of the problem with implementation of a solution. The Wellness Workshops, Companion Programme, and Watch and Connect are clear, innovative and sensitive to the benchmarks which may be adopted to enhance the quality of life for senior citizens. These programs are derived from sound research and user</w:t>
+      </w:r>
+      <w:r>
+        <w:t>-</w:t>
+      </w:r>
+      <w:r>
+        <w:t>centri</w:t>
+      </w:r>
+      <w:r>
+        <w:t>c</w:t>
+      </w:r>
+      <w:r>
+        <w:t xml:space="preserve"> </w:t>
+      </w:r>
+      <w:r>
+        <w:t>concepts</w:t>
+      </w:r>
+      <w:r>
+        <w:t xml:space="preserve"> with clear emphasis on access and utilization by the community together with focusing on gender as well as wellbeing needs that are so universally needed. The ideation process demonstrates the ability to reach quantitative and qualitative impacts in an underserved population through a coordinated implementation with the operational capabilities of the Yarm Wellness Centre. </w:t>
+      </w:r>
+    </w:p>
+    <w:p>
+      <w:pPr>
+        <w:jc w:val="both"/>
+      </w:pPr>
+      <w:r>
+        <w:t xml:space="preserve">2.5 The prototype </w:t>
+      </w:r>
+    </w:p>
+    <w:p>
+      <w:pPr>
+        <w:jc w:val="both"/>
+      </w:pPr>
+      <w:r>
+        <w:t xml:space="preserve">Stage of Prototyping: From Idea to Concrete Solutions </w:t>
+      </w:r>
+    </w:p>
+    <w:p>
+      <w:pPr>
+        <w:jc w:val="both"/>
+      </w:pPr>
       <w:r>
         <w:lastRenderedPageBreak/>
-        <w:t xml:space="preserve">successful ageing and is well explained by Havighurst’s (1961) Activity Theory. Because of an increased participation of participants with some mobility hindrances when coming for the workshops, a dual model of delivery is adopted whereby the </w:t>
-      </w:r>
-      <w:r>
-        <w:t>workshops</w:t>
-      </w:r>
-      <w:r>
-        <w:t xml:space="preserve"> are conducted both virtually and physically.</w:t>
-      </w:r>
-    </w:p>
-    <w:p>
-      <w:pPr>
-        <w:jc w:val="both"/>
-      </w:pPr>
-      <w:r>
-        <w:t xml:space="preserve">Novel Features of the Suggested Programs </w:t>
-      </w:r>
-    </w:p>
-    <w:p>
-      <w:pPr>
-        <w:jc w:val="both"/>
-      </w:pPr>
-      <w:r>
-        <w:t xml:space="preserve">Such programs are very valuable because of their orientation to the values of creativity, integration and knowledge of gender choice and behavior patterns. whereas the Companion Program offers </w:t>
-      </w:r>
-      <w:proofErr w:type="gramStart"/>
-      <w:r>
-        <w:t>relationally</w:t>
-      </w:r>
-      <w:proofErr w:type="gramEnd"/>
-      <w:r>
-        <w:t xml:space="preserve"> and emotionally oriented care targeting only older women, Watch and Connect offers a community formula for isolated older males that seems nicely structured but rather informal. These gender-specific therapies are supported by the results established by Barreto et al. (2021), indicating further psychological demands of individuals of different sexes in the later stage of their lives. Meanwhile, the health workshops provide an open platform for grouped learning and social relationships among different people regardless of age and gender while achieving the set health goals. All the proposed solutions are still founded upon the primary concept of access – that is in line with the community well-being approaches, and the principles of active ageing (Global Wellness Institute, 2022). </w:t>
-      </w:r>
-    </w:p>
-    <w:p>
-      <w:pPr>
-        <w:jc w:val="both"/>
-      </w:pPr>
-      <w:r>
-        <w:t xml:space="preserve">To minimize costs in investing, physical and technical barriers, such as wheelchair access to locations, free transport, and part-hybrid kinds of workshops are employed. Of particular importance to the design thinking process is the concept of user centricity, which is underlined by this focus on inclusion. Also, these programs align well with Yarm Wellness Centre’s main mandate of promoting the physical, mental and spiritual health of the intended audience. With a small extra funding, the centre is in a good place to perform these initiatives with relative ease, given the volunteer networks and community-centred approach. It is compiled with the suggestions, which reflect the trends in the individual’s active and healthy lifestyle during the ageing period with reference to the problems, such as isolation, emotional isolation, and inactivity. This way, the Yarm Wellness Centre achieves the status of an active organizer of demand for products and services that </w:t>
-      </w:r>
-      <w:r>
-        <w:t>fulfil</w:t>
-      </w:r>
-      <w:r>
-        <w:t xml:space="preserve"> the diverse wellness needs of senior citizens, a category that has not received much attention globally. </w:t>
-      </w:r>
-    </w:p>
-    <w:p>
-      <w:pPr>
-        <w:jc w:val="both"/>
-      </w:pPr>
-      <w:r>
-        <w:t xml:space="preserve">In conclusion, ideation means linking the discovery of the problem with implementation of a solution. The Wellness Workshops, Companion Programme, and Watch and Connect are clear, innovative and sensitive to the benchmarks which may be adopted to enhance the quality of life for senior citizens. These programs are derived from sound research and user centered paradigm with clear emphasis on access and utilization by the community together with focusing on gender as well as </w:t>
-      </w:r>
-      <w:r>
-        <w:t>wellbeing</w:t>
-      </w:r>
-      <w:r>
-        <w:t xml:space="preserve"> needs that are so universally needed. The ideation process demonstrates the ability to reach quantitative and qualitative impacts in an underserved population through a coordinated implementation with the operational capabilities of the Yarm Wellness Centre. </w:t>
-      </w:r>
-    </w:p>
-    <w:p>
-      <w:pPr>
-        <w:jc w:val="both"/>
-      </w:pPr>
-      <w:r>
-        <w:t xml:space="preserve">2.5 The prototype </w:t>
-      </w:r>
-    </w:p>
-    <w:p>
-      <w:pPr>
-        <w:jc w:val="both"/>
-      </w:pPr>
-      <w:r>
-        <w:t xml:space="preserve">Stage of Prototyping: From Idea to Concrete Solutions </w:t>
-      </w:r>
-    </w:p>
-    <w:p>
-      <w:pPr>
-        <w:jc w:val="both"/>
-      </w:pPr>
-      <w:r>
         <w:t xml:space="preserve">One of the most important phases of design thinking is the prototype phase, that situates such abstract concepts into serviceable concepts subjected to various tests. This stage of Yarm Wellness Centre's development focuses on creating visual prototypes and early designs for its three main projects: There are the Wellness Workshops, the Companion Program, and Watch and Connect. </w:t>
       </w:r>
-      <w:proofErr w:type="gramStart"/>
-      <w:r>
-        <w:t>In order to</w:t>
-      </w:r>
-      <w:proofErr w:type="gramEnd"/>
-      <w:r>
-        <w:t xml:space="preserve"> make the Centre a model of integrating inclusiveness and employment of a universal design approach, these </w:t>
-      </w:r>
+      <w:r>
+        <w:t>To</w:t>
+      </w:r>
+      <w:r>
+        <w:t xml:space="preserve"> make the Centre a model of integrating inclusiveness and employment of a universal design approach, these prototypes are intentionally developed to determine technical feasibility, user-friendliness, and relevance to the needs of </w:t>
+      </w:r>
+      <w:r>
+        <w:t>the senior populations</w:t>
+      </w:r>
+      <w:r>
+        <w:t xml:space="preserve">. </w:t>
+      </w:r>
+    </w:p>
+    <w:p>
+      <w:pPr>
+        <w:jc w:val="both"/>
+      </w:pPr>
+      <w:r>
+        <w:t xml:space="preserve">Process of Developing Prototypes </w:t>
+      </w:r>
+    </w:p>
+    <w:p>
+      <w:pPr>
+        <w:jc w:val="both"/>
+      </w:pPr>
+      <w:r>
+        <w:t>T</w:t>
+      </w:r>
+      <w:r>
+        <w:t>hrough successive development and active participation of a user, prototyping enables continual enhancement. Iterative prototyping in the opinion of Brown (2009) is a way to minimize risks of implementing a system because the errors in a system’s design can be identified before the implementation phase; the process also ensures the creation of responsive and flexible programs. Prototypes for Yarm Wellness Centre are physical artefacts like posters, brochures, and example schedules that serve two purposes: they allow stakeholders to engage to offer relevant advice and have deliberations resemble actual application of the recommended measures (Antunes et al., 2019). Due to the common tendency of elderly population to have some</w:t>
+      </w:r>
+      <w:r>
+        <w:t xml:space="preserve"> age-related</w:t>
+      </w:r>
+      <w:r>
+        <w:t xml:space="preserve"> impairments or low computer literacy, during the development process </w:t>
+      </w:r>
+      <w:r>
+        <w:t>a high priority</w:t>
+      </w:r>
+      <w:r>
+        <w:t xml:space="preserve"> is placed</w:t>
+      </w:r>
+      <w:r>
+        <w:t xml:space="preserve"> on clarity and accessibility, using elements like big fonts, user-friendly images, and simplified layouts (Menezes, Guraya, and Guraya, 2021). </w:t>
+      </w:r>
+    </w:p>
+    <w:p>
+      <w:pPr>
+        <w:jc w:val="both"/>
+      </w:pPr>
+      <w:r>
+        <w:t xml:space="preserve">An excellent example of this kind of prototype construction is the Watch and Connect campaign, targeted at older males. A </w:t>
+      </w:r>
+      <w:r>
+        <w:t xml:space="preserve">visually appealing mock-up flyer </w:t>
+      </w:r>
+      <w:r>
+        <w:t xml:space="preserve">was designed to present the benefits, key selling points, and schedule of the program to be offered. It employs pictures of elderly men in familiar and comfortable activities like watching football to trigger the feeling of belongingness. Designed icons that include a cup of coffee, a football, and a handshake offer a natural and organic feel towards friendship, harbouring and inclusiveness. There are specific instructions on how to register in person, and links to sign up online with specific QR codes for registration, though they recognize that the group, specifically the elderly, are less equipped to navigate the digital divide. Through technical compatibility in both formats, this equality guarantees access comprehensively in terms of ability, and particularly in terms of digital skills. The Centre may assess the extent to which this leaflet effectively delivers the message informing people about the program’s goals and increases their willingness to participate in the process of counteracting social isolation through sharing feelings and experiences – two essential processes – with the help of focus groups (Fiock, 2020). </w:t>
+      </w:r>
+    </w:p>
+    <w:p>
+      <w:pPr>
+        <w:jc w:val="both"/>
+      </w:pPr>
+      <w:r>
+        <w:t>The Companion Programme for older women detailed in a brochure</w:t>
+      </w:r>
+      <w:r>
+        <w:t xml:space="preserve"> prototype</w:t>
+      </w:r>
+      <w:r>
+        <w:t xml:space="preserve"> shows a </w:t>
+      </w:r>
+      <w:r>
+        <w:t xml:space="preserve">tailored </w:t>
+      </w:r>
+      <w:r>
+        <w:t xml:space="preserve">approach with sympathy and compassion. Due to incorporating such parts as ‘Meet Your Companion,’ the potential clients are introduced to volunteers’ photos and profiles, and thus, trust the program. Participants are emotionally hooked to this accompanying graphics, which portrays realistic activities such as socializing, walking, and making. An activity matrix is colour-coded and presents the daily schedule of the sessions based on three major thematic groups, physical/physiological, creative, and social areas, to ease and facilitate participants’ convenience and freedom to select and modify their activity preferences. Also, because real-life testifying is totally counterproductive, fictitious exemplary testifying acts as fillings for the expected social and/or emotional benefits. The above-mentioned prototype, in return, may help the Centre to check the extent of participant centricity inherent in this program; and then further fine tune the mechanism, and possibly uncover any unmet need (Pavani et al., 2020). </w:t>
+      </w:r>
+    </w:p>
+    <w:p>
+      <w:pPr>
+        <w:jc w:val="both"/>
+      </w:pPr>
       <w:r>
         <w:lastRenderedPageBreak/>
-        <w:t xml:space="preserve">prototypes are intentionally developed to determine technical feasibility, user-friendliness, and relevance to the needs of seniors. </w:t>
-      </w:r>
-    </w:p>
-    <w:p>
-      <w:pPr>
-        <w:jc w:val="both"/>
-      </w:pPr>
-      <w:r>
-        <w:t xml:space="preserve">Process of Developing Prototypes </w:t>
-      </w:r>
-    </w:p>
-    <w:p>
-      <w:pPr>
-        <w:jc w:val="both"/>
-      </w:pPr>
-      <w:r>
-        <w:t xml:space="preserve">This means that through successive development and active participation of a user, prototyping enables continual enhancement. Iterative prototyping in the opinion of Brown (2009) is a way to minimize risks of implementing a system because the errors in a system’s design can be identified before the implementation phase; the process also ensures the creation of responsive and flexible programs. Prototypes for Yarm Wellness Centre are physical artefacts like posters, brochures, and example schedules that serve two purposes: they allow stakeholders to engage </w:t>
-      </w:r>
-      <w:r>
-        <w:t>to</w:t>
-      </w:r>
-      <w:r>
-        <w:t xml:space="preserve"> offer relevant advice and have deliberations resemble actual application of the recommended measures (Antunes et al., 2019). Due to the common tendency of elderly population to have some impairments or low computer literacy, during the development process special emphasis is given to the clarity and further Web features like big fonts, clear images and simple structure (Menezes, Guraya and Guraya, 2021). </w:t>
-      </w:r>
-    </w:p>
-    <w:p>
-      <w:pPr>
-        <w:jc w:val="both"/>
-      </w:pPr>
-      <w:r>
-        <w:t xml:space="preserve">An excellent example of this kind of prototype construction is the Watch and Connect campaign, targeted at older males. A coloured poster was designed to present the benefits, key selling points, and schedule of the program to be offered. It employs pictures of elderly men in familiar and comfortable activities like watching football to trigger the feeling of belongingness. Designed icons that include a cup of coffee, a football, and a handshake offer a natural and organic feel towards friendship, harbouring and inclusiveness. There are specific instructions on how to register in person, and links to sign up online with specific QR codes for registration, though they recognize that the group, specifically the elderly, are less equipped to navigate the digital divide. Through technical compatibility in both formats, this equality guarantees access comprehensively in terms of ability, and particularly in terms of digital skills. The Centre may assess the extent to which this leaflet effectively delivers the message informing people about the program’s goals and increases their willingness to participate in the process of counteracting social isolation through sharing feelings and experiences – two essential processes – with the help of focus groups (Fiock, 2020). </w:t>
-      </w:r>
-    </w:p>
-    <w:p>
-      <w:pPr>
-        <w:jc w:val="both"/>
-      </w:pPr>
-      <w:r>
-        <w:t xml:space="preserve">The Companion Programme for older women detailed in a brochure shows a one-size-fits-all approach with sympathy and compassion. Due to incorporating such parts as ‘Meet Your Companion,’ the potential clients are introduced to volunteers’ photos and profiles, and thus, trust the program. Participants are emotionally hooked to this accompanying graphics, which portrays realistic activities such as socializing, walking, and making. An activity matrix is colour-coded and presents the daily schedule of the sessions based on three major thematic groups, physical/physiological, creative, and social areas, </w:t>
-      </w:r>
-      <w:r>
-        <w:t>to</w:t>
-      </w:r>
-      <w:r>
-        <w:t xml:space="preserve"> ease and facilitate participants’ convenience and freedom to select and modify their activity preferences. Also, because real-life testifying is totally counterproductive, fictitious exemplary testifying acts as fillings for the expected social and/or emotional benefits. The above-mentioned prototype, in return, may help the Centre to check the extent of participant centricity inherent in this program; and then further fine tune the mechanism, and possibly uncover any unmet need (Pavani et al., 2020). </w:t>
-      </w:r>
-    </w:p>
-    <w:p>
-      <w:pPr>
-        <w:jc w:val="both"/>
-      </w:pPr>
-      <w:r>
-        <w:t xml:space="preserve">Everything’s open for all genders in the wellness workshops, based on the hybridity model for accessibility functions. In outline form, a prototype of the monthly sessions is as follows: Wellness and Practical/Hands-on – “Introduction to Yoga,” “How to Shop for Good Food Cheaply,” and “The Basics of Mindfulness.” Thus, the instructor biographies, as well as images indicating the instructor’s participation in the activity, contribute to the workshops’ credibility and Openness. The availability of a printed version and an online </w:t>
+        <w:t xml:space="preserve">All genders are welcome to participate in the wellness workshops, which use a hybrid paradigm to meet a range of accessibility requirements. </w:t>
+      </w:r>
+      <w:r>
+        <w:t xml:space="preserve">In outline form, a prototype of the monthly sessions is as follows: </w:t>
+      </w:r>
+      <w:r>
+        <w:t>“Yoga for Beginners,” “Healthy Eating on a Budget,” and “Mindfulness Practices”</w:t>
+      </w:r>
+      <w:r>
+        <w:t>.</w:t>
+      </w:r>
+      <w:r>
+        <w:t xml:space="preserve"> </w:t>
+      </w:r>
+      <w:r>
+        <w:t>Thus, the instructor biographies, as well as images indicating the instructor’s participation in the activity, contribute to the workshops’ credibility and Openness. The availability of a printed version and a</w:t>
+      </w:r>
+      <w:r>
+        <w:t xml:space="preserve"> digital</w:t>
+      </w:r>
+      <w:r>
+        <w:t xml:space="preserve"> version shows that the Centre is aware of the technical challenges and limitations of movements of older people. Moreover, the chosen hybrid delivery strategy also uncovers geographical constraints while also increasing the possibility of participation by offering options for face-to-face and remote access. Through showing this prototype to the Centre, the Centre can be assertive about the attractiveness of the workshop subjects and the practicality of the hybrid framework – all in terms of the schedule of the event – that thoroughly ensures and provides the most possibilities and pertinence (Kolko, 2015).</w:t>
+      </w:r>
+    </w:p>
+    <w:p>
+      <w:pPr>
+        <w:jc w:val="both"/>
+      </w:pPr>
+      <w:r>
+        <w:t>Gathering</w:t>
+      </w:r>
+      <w:r>
+        <w:t xml:space="preserve"> sample feedback into comparable data and evaluating this feedback during each stage of the Stakeholder Engagement Map is critical when producing the prototype stage. There is agreement that a robust assessment system is particularly important because prototypes are only as good as the information fed into them by other systems, as Kolko (2015) suggests. To this end, three integrated parameters, namely, usability, relevance, and accessibility are used in determining feedback. Availability enables full participation in the projects by persons with physical, sensory, or technical impairments; relevance determines whether the efforts are commensurate with the participants’ requirements and goals; usability is focused on how easily concepts are understood from prototypes. </w:t>
+      </w:r>
+      <w:r>
+        <w:t>This methodical assessment procedure guarantees that prototypes are dynamic and adapt to feedback from the actual world.</w:t>
+      </w:r>
+    </w:p>
+    <w:p>
+      <w:pPr>
+        <w:jc w:val="both"/>
+      </w:pPr>
+      <w:r>
+        <w:t>In conclusion, the ideas put forward during the work on Yarm Wellness Centre and at the prototype phase can be characterised as including the ability to implement the design thinking approach along with the principles of inclusion and focus on the end-users, and the possibility of repeating the process of idea creation throughout the existence of a venture. The Centre can perform useful and meaningful activities by translating discourse into material objects and having stakeholders engage in refinement based on experience. As well as to minimize any risks, this stage ensures that they do this while enhancing the well-being and interaction with the community of the Centre’s focal patrons – senior citizens. It is with support of evidence-based feedback and the resulting iterative prototyping approach that what has been presented as abstract ideas regarding the needs of a disadvantaged population may become concretized in a permanently constructed form that meets that complex need.</w:t>
+      </w:r>
+    </w:p>
+    <w:p>
+      <w:pPr>
+        <w:jc w:val="both"/>
+      </w:pPr>
+      <w:r>
+        <w:t xml:space="preserve">2.6 Examine and Consider </w:t>
+      </w:r>
+    </w:p>
+    <w:p>
+      <w:pPr>
+        <w:jc w:val="both"/>
+      </w:pPr>
+      <w:r>
+        <w:t xml:space="preserve">Using </w:t>
+      </w:r>
+      <w:r>
+        <w:t>Iterative feedback procedures, the Test and Reflect is the stage of Design Thinking</w:t>
+      </w:r>
+      <w:r>
+        <w:t xml:space="preserve"> which</w:t>
+      </w:r>
+      <w:r>
+        <w:t xml:space="preserve"> is </w:t>
+      </w:r>
+      <w:r>
+        <w:t>a crucial step in</w:t>
+      </w:r>
+      <w:r>
+        <w:t xml:space="preserve"> determining the impact, usability as well as functionality of prototypes. This phase at Yarm Wellness Centre focused on using focus groups and pilot sessions designed especially to meet the requirements of older individuals to evaluate three suggested wellness programs: Watch and Connect, the Companion Programme, and Wellness Workshops. </w:t>
+      </w:r>
+      <w:r>
+        <w:t>Findings</w:t>
+      </w:r>
+      <w:r>
+        <w:t xml:space="preserve"> gathered from the process presented a clear picture of user involvement, identified areas that required improvement and showed how the program could be almost perfectly structured to facilitate seniors’ well-being of the participants in the program. </w:t>
+      </w:r>
+    </w:p>
+    <w:p>
+      <w:pPr>
+        <w:jc w:val="both"/>
+      </w:pPr>
+      <w:r>
+        <w:t xml:space="preserve">In the testing phase, both quantitative and qualitative form of analysis were employed to ensure methodological rigor. </w:t>
+      </w:r>
+      <w:r>
+        <w:t xml:space="preserve">With 8–12 participants (including volunteers, carers, and older persons), </w:t>
+      </w:r>
+      <w:r>
+        <w:t xml:space="preserve">Each focus </w:t>
       </w:r>
       <w:r>
         <w:lastRenderedPageBreak/>
-        <w:t>version shows that the Centre is aware of the technical challenges and limitations of movements of older people. Moreover, the chosen hybrid delivery strategy also uncovers geographical constraints while also increasing the possibility of participation by offering options for face-to-face and remote access. Through showing this prototype to the Centre, the Centre can be assertive about the attractiveness of the workshop subjects and the practicality of the hybrid framework – all in terms of the schedule of the event – that thoroughly ensures and provides the most possibilities and pertinence (Kolko, 2015).</w:t>
-      </w:r>
-    </w:p>
-    <w:p>
-      <w:pPr>
-        <w:jc w:val="both"/>
-      </w:pPr>
-      <w:r>
-        <w:t xml:space="preserve">Converting sample feedback into comparable data and evaluating this feedback during each stage of the Stakeholder Engagement Map is critical when producing the prototype stage. There is agreement that a robust assessment system is particularly important because prototypes are only as good as the information fed into them by other systems, as Kolko (2015) suggests. To this end, three integrated parameters, namely, usability, relevance, and accessibility are used in determining </w:t>
-      </w:r>
-      <w:r>
-        <w:t>feedback</w:t>
-      </w:r>
-      <w:r>
-        <w:t xml:space="preserve">. Availability enables full participation in the projects by persons with physical, sensory, or technical impairments; relevance determines whether the efforts are commensurate with the participants’ requirements and goals; usability is focused on how easily concepts are understood from prototypes. This replaces conventional ad hoc conversion of specifications into functional prototypes to ensure that prototypes are lively and </w:t>
-      </w:r>
-      <w:r>
-        <w:t>can respond</w:t>
-      </w:r>
-      <w:r>
-        <w:t xml:space="preserve"> to actual world inputs. </w:t>
-      </w:r>
-    </w:p>
-    <w:p>
-      <w:pPr>
-        <w:jc w:val="both"/>
-      </w:pPr>
-      <w:r>
-        <w:t>In conclusion, the ideas put forward during the work on Yarm Wellness Centre and at the prototype phase can be characterised as including the ability to implement the design thinking approach along with the principles of inclusion and focus on the end-users, and the possibility of repeating the process of idea creation throughout the existence of a venture. The Centre can perform useful and meaningful activities by translating discourse into material objects and having stakeholders engage in refinement based on experience. As well as to minimize any risks, this stage ensures that they do this while enhancing the well-being and interaction with the community of the Centre’s focal patrons – senior citizens. It is with support of evidence-based feedback and the resulting iterative prototyping approach that what has been presented as abstract ideas regarding the needs of a disadvantaged population may become concretized in a permanently constructed form that meets that complex need.</w:t>
-      </w:r>
-    </w:p>
-    <w:p>
-      <w:pPr>
-        <w:jc w:val="both"/>
-      </w:pPr>
-      <w:r>
-        <w:t xml:space="preserve">2.6 Examine and Consider </w:t>
-      </w:r>
-    </w:p>
-    <w:p>
-      <w:pPr>
-        <w:jc w:val="both"/>
-      </w:pPr>
-      <w:r>
-        <w:t xml:space="preserve">Iterative feedback procedures, the Test and Reflect is the stage of Design Thinking that is useful to determining the impact, usability as well as functionality of prototypes. This phase at Yarm Wellness Centre focused on using focus groups and pilot sessions designed especially to meet the requirements of older individuals to evaluate three suggested wellness programs: Watch and Connect, the Companion Programme, and Wellness Workshops. Information gathered from the process presented a clear picture of user involvement, identified areas that required improvement and showed how the program could be almost perfectly structured to facilitate seniors’ well-being of the participants in the program. </w:t>
-      </w:r>
-    </w:p>
-    <w:p>
-      <w:pPr>
-        <w:jc w:val="both"/>
-      </w:pPr>
-      <w:r>
-        <w:t>In the testing phase, both quantitative and qualitative form of analysis were employed to ensure methodological rigor. 3 and 4 Focus groups: Five focus groups were conducted including three volunteer focus groups two carer groups and three older person groups Each focus group involved 8–12 participants Focus groups were stimulating and yielded a variety of ideas on the relevance and usefulness an identifiable variety of views were expressed. Notably, gender- segregated focus groups were vital in understanding gender needs because analogized programs such as the Companion Programme and Watch and Connect (Morgan, 1996).</w:t>
-      </w:r>
-    </w:p>
-    <w:p>
-      <w:pPr>
-        <w:jc w:val="both"/>
-      </w:pPr>
+        <w:t>group involved 8–12 participants</w:t>
+      </w:r>
+      <w:r>
+        <w:t>.</w:t>
+      </w:r>
+      <w:r>
+        <w:t xml:space="preserve"> Focus groups were stimulating and yielded a variety of ideas on the relevance and usefulness an identifiable variety of views were expressed. Notably, gender- segregated focus groups were vital in understanding gender needs because analogized programs such as the Companion Programme and Watch and Connect (Morgan, 1996).</w:t>
+      </w:r>
+    </w:p>
+    <w:p>
+      <w:pPr>
+        <w:jc w:val="both"/>
+      </w:pPr>
+      <w:r>
+        <w:t>Complementary pilot sessions</w:t>
+      </w:r>
+      <w:r>
+        <w:t xml:space="preserve"> after</w:t>
+      </w:r>
+      <w:r>
+        <w:t xml:space="preserve"> four weeks were dedicated to test the programs in a real context to get real practice. All the methods used were deliberately employed to generate pertinent information on participant satisfaction, engagement and new issues such as the following. The assessment indicated significant opportunities for development as well as significant success. As the programme, which was mainly developed for men, the Watch and Connect program that facilitates comradery based on shared interests, especially play making football, demonstrated strong impact in the fight against social isolation. </w:t>
+      </w:r>
+      <w:r>
+        <w:t xml:space="preserve">90% </w:t>
+      </w:r>
+      <w:r>
+        <w:t xml:space="preserve">participants reported high satisfaction levels with the program, which they said was due to the informal vibe. However, problems in schedule and other concerns raised awareness about the necessity of the flexible sectioning. Issues concerning physical access like; improved transport system within the premises and improved signages within the compound emerged as other aspects if increased participation. </w:t>
+      </w:r>
+    </w:p>
+    <w:p>
+      <w:pPr>
+        <w:jc w:val="both"/>
+      </w:pPr>
+      <w:r>
+        <w:t xml:space="preserve">Also because of its focus on </w:t>
+      </w:r>
+      <w:r>
+        <w:t xml:space="preserve">meaningful </w:t>
+      </w:r>
+      <w:r>
+        <w:t xml:space="preserve">and </w:t>
+      </w:r>
+      <w:r>
+        <w:t>individualised social contact</w:t>
+      </w:r>
+      <w:r>
+        <w:t xml:space="preserve">, the Companion Programme, which most participants were women, provided similar highly positive feedback. Daily report let participants name the emotional benefits of receiving regular companionship, people </w:t>
+      </w:r>
+      <w:r>
+        <w:t>say</w:t>
+      </w:r>
+      <w:r>
+        <w:t>, “</w:t>
+      </w:r>
+      <w:r>
+        <w:t>having someone to talk to every week gave me a sense of purpose.</w:t>
+      </w:r>
+      <w:r>
+        <w:t xml:space="preserve">” The preparatory training of volunteers empowered them more concerning the delivery of the program a lot more. However there were a few schedule-timing clashes pointed out, and this supports the idea of flexible timing slots. Additional he added that to make the programme more attractive and to add to the existing framework that was proposed, some participants suggested activities such as creativity classes or </w:t>
+      </w:r>
+      <w:r>
+        <w:t>light</w:t>
+      </w:r>
+      <w:r>
+        <w:t xml:space="preserve"> exercising. </w:t>
+      </w:r>
+    </w:p>
+    <w:p>
+      <w:pPr>
+        <w:jc w:val="both"/>
+      </w:pPr>
+      <w:r>
+        <w:t xml:space="preserve">Offered as gender neutral, the wellness workshops that delivered through </w:t>
+      </w:r>
+      <w:r>
+        <w:t>a</w:t>
+      </w:r>
+      <w:r>
+        <w:t xml:space="preserve"> </w:t>
+      </w:r>
+      <w:r>
+        <w:t xml:space="preserve">hybrid delivery approach </w:t>
+      </w:r>
+      <w:r>
+        <w:t xml:space="preserve">proved </w:t>
+      </w:r>
+      <w:r>
+        <w:t>adaptability and accessibility</w:t>
+      </w:r>
+      <w:r>
+        <w:t xml:space="preserve">. Freedom to attend classes physically or virtually was reported positively with nearly </w:t>
+      </w:r>
+      <w:r>
+        <w:t xml:space="preserve">75% </w:t>
+      </w:r>
+      <w:r>
+        <w:t xml:space="preserve">participants, thus enhancing learning accessibility immensely. Topics such as </w:t>
+      </w:r>
+      <w:r>
+        <w:t>“</w:t>
+      </w:r>
+      <w:r>
+        <w:t>Healthy Eating on a Budget</w:t>
+      </w:r>
+      <w:r>
+        <w:t>”</w:t>
+      </w:r>
+      <w:r>
+        <w:t xml:space="preserve">, </w:t>
+      </w:r>
+      <w:r>
+        <w:t xml:space="preserve">"Yoga for Beginners" </w:t>
+      </w:r>
+      <w:r>
+        <w:t>was a topic that had high levels of persuasive influence among participants. Technological challenges, for example, poor connectivity during virtual engagements, as highlighted by the need for an expeditious resolution to infrastructure problems that hinder efficient participation. Further</w:t>
+      </w:r>
+      <w:r>
+        <w:t>more</w:t>
+      </w:r>
+      <w:r>
+        <w:t>, the participant’s comment showed</w:t>
+      </w:r>
+      <w:r>
+        <w:t xml:space="preserve"> </w:t>
+      </w:r>
+      <w:r>
+        <w:t xml:space="preserve">that if large workshops were divided into more topical and smaller parts then perhaps the communication within the session and way the topic is delivered would also be enhanced. </w:t>
+      </w:r>
+    </w:p>
+    <w:p>
+      <w:pPr>
+        <w:jc w:val="both"/>
+      </w:pPr>
+      <w:r>
+        <w:t xml:space="preserve">Although the results are encouraging, they underscore the need to achieve an optimal level of formalization and flexibility. While the planned specifications of the programs were applauded for their coherence, ‘time optionality’ emerged as an essential characteristic to address the participants’ diverse patterns. This is more relevant for the programs such as the Companion Programme which presupposes one-on-one interaction still being crucial for this program’s success. Thus, it becomes equally crucial to address diverse barriers to involvement in the process that can be logistics, digital, and physical ones. In Smith et al’s (2021) frame of reference, these barriers must be </w:t>
+      </w:r>
+      <w:r>
+        <w:t xml:space="preserve">broken down </w:t>
+      </w:r>
+      <w:r>
+        <w:t xml:space="preserve">to achieve participation in wellness program for under-represented samples like the senior citizens. </w:t>
+      </w:r>
+    </w:p>
+    <w:p>
+      <w:pPr>
+        <w:jc w:val="both"/>
+      </w:pPr>
+      <w:r>
+        <w:t xml:space="preserve">Also, an important emphasis for participants was made when discussing the values of instant relevance and interaction in respect to program material. For example, while participants in the wellness workshops </w:t>
+      </w:r>
       <w:r>
         <w:lastRenderedPageBreak/>
-        <w:t xml:space="preserve">Complementary to pilot sessions, four weeks were dedicated to test the programs in a real context to get real practice. All the methods used were deliberately employed to generate pertinent information on participant satisfaction, engagement and new issues such as the following. The assessment indicated significant opportunities for development as well as significant success. As the </w:t>
-      </w:r>
-      <w:r>
-        <w:t>programme,</w:t>
-      </w:r>
-      <w:r>
-        <w:t xml:space="preserve"> which was mainly developed for men, the Watch and Connect program that facilitates comradery based on shared interests, especially play making football, demonstrated strong impact in the fight against social isolation. Nine out of 10 participants reported high satisfaction levels with the program, which they said was due to the informal vibe. However, problems in schedule and other concerns raised awareness about the necessity of the flexible </w:t>
-      </w:r>
-      <w:r>
-        <w:t>sectioning</w:t>
-      </w:r>
-      <w:r>
-        <w:t xml:space="preserve">. Issues concerning physical access like; improved transport system within the premises and improved signages within the compound emerged as other aspects if increased participation. </w:t>
-      </w:r>
-    </w:p>
-    <w:p>
-      <w:pPr>
-        <w:jc w:val="both"/>
-      </w:pPr>
-      <w:r>
-        <w:t xml:space="preserve">Also because of its focus on purposeful and person centered social interaction, the Companion Programme, which </w:t>
-      </w:r>
-      <w:r>
-        <w:t>most</w:t>
-      </w:r>
-      <w:r>
-        <w:t xml:space="preserve"> participants were women, provided similar highly positive feedback. Daily report let participants name the emotional benefits of receiving regular companionship, </w:t>
-      </w:r>
-      <w:r>
-        <w:t>people</w:t>
-      </w:r>
-      <w:r>
-        <w:t xml:space="preserve"> </w:t>
-      </w:r>
-      <w:proofErr w:type="gramStart"/>
-      <w:r>
-        <w:t>says</w:t>
-      </w:r>
-      <w:proofErr w:type="gramEnd"/>
-      <w:r>
-        <w:t xml:space="preserve">, “It was good to have someone to talk to every week, felt like I had a sense of something.” The preparatory training of volunteers empowered them more concerning the delivery of the program a lot more. However there were a few schedule-timing clashes pointed out, and this supports the idea of flexible timing slots. Additional he added that to make the programme more attractive and to add to the existing framework that was proposed, some participants suggested activities such as creativity classes or mild exercising. </w:t>
-      </w:r>
-    </w:p>
-    <w:p>
-      <w:pPr>
-        <w:jc w:val="both"/>
-      </w:pPr>
-      <w:r>
-        <w:t xml:space="preserve">Offered as gender neutral, the wellness workshops that delivered through </w:t>
-      </w:r>
-      <w:proofErr w:type="gramStart"/>
-      <w:r>
-        <w:t>a</w:t>
-      </w:r>
-      <w:proofErr w:type="gramEnd"/>
-      <w:r>
-        <w:t xml:space="preserve"> unconventional blending of face-to-face and online delivery proved flexibility. Freedom to attend classes physically or virtually was reported positively with nearly </w:t>
-      </w:r>
-      <w:r>
-        <w:t>three-quarter</w:t>
-      </w:r>
-      <w:r>
-        <w:t xml:space="preserve"> participants, thus enhancing learning accessibility immensely. Topics such as ‘How to eat healthy and </w:t>
-      </w:r>
-      <w:r>
-        <w:t>cheap’, ‘Beginner</w:t>
-      </w:r>
-      <w:r>
-        <w:t xml:space="preserve"> of yoga’ was a topic that had high levels of persuasive influence among participants. Technological challenges, for example, poor connectivity during virtual engagements, as highlighted by the need for an expeditious resolution to infrastructure problems that hinder efficient participation. Further, the participant’s comment showed that organizational scholars are of the view that if large workshops were divided into more topical and smaller parts then perhaps the communication within the session and </w:t>
-      </w:r>
-      <w:r>
-        <w:t>way</w:t>
-      </w:r>
-      <w:r>
-        <w:t xml:space="preserve"> the topic is delivered would also be enhanced. </w:t>
-      </w:r>
-    </w:p>
-    <w:p>
-      <w:pPr>
-        <w:jc w:val="both"/>
-      </w:pPr>
-      <w:r>
-        <w:t xml:space="preserve">Although the results are </w:t>
-      </w:r>
-      <w:r>
-        <w:t>encouraging,</w:t>
-      </w:r>
-      <w:r>
-        <w:t xml:space="preserve"> they underscore the need to achieve an optimal level of formalization and flexibility. While the planned specifications of the programs were applauded for their coherence, ‘time optionality’ emerged as an essential characteristic to address the participants’ diverse patterns. This is more relevant for the programs such as the Companion Programme which presupposes one-on-one interaction still being crucial for this program’s success. Thus, it becomes equally crucial to address diverse barriers to involvement in the process that can be logistics, digital, and physical ones. In Smith et al’s (2021) frame of reference, these barriers must be unbundled to achieve participation in wellness program for under-represented samples like the senior citizens. </w:t>
-      </w:r>
-    </w:p>
-    <w:p>
-      <w:pPr>
-        <w:jc w:val="both"/>
-      </w:pPr>
-      <w:r>
-        <w:t xml:space="preserve">Also, an important emphasis for participants was made when discussing the values of instant relevance and interaction in respect to program material. For example, while participants in the wellness workshops claimed that they enjoyed the messages being presented, the level of interest and activity was much higher when participants were given tasks, as opposed to merely listening to a lecture. The second major concern that arose in the study was affection aiming at the impacts set by programmes that attach more </w:t>
-      </w:r>
-      <w:r>
-        <w:lastRenderedPageBreak/>
-        <w:t xml:space="preserve">importance to affectional relation. This is in line with other previous studies showing detrimental effects of loneliness to older persons in addition to targeted interventions to decrease social isolation (Victor &amp; Yang, 2012). </w:t>
-      </w:r>
-    </w:p>
-    <w:p>
-      <w:pPr>
-        <w:jc w:val="both"/>
-      </w:pPr>
-      <w:r>
-        <w:t xml:space="preserve">With reference to these findings some recommendations to enhance the wellness programs could be made which are as follows: By using more flexible schedules including having more sessions and timely reminders, conflicts may be prevented as well as the attendance enhanced. Additional ways for improving access include teaching participants basic computer skills or providing shuttle services – actions that would eliminate realistic barriers to engagement and increase parity. Workshop structures may be adjusted to increase participant engagement and deliver customized materials through segmentation of workshops into smaller groups, based on the participants’ preferences. The impact of the program will be also boosted by expanding the training of volunteers to cover complex group interactions as well as </w:t>
-      </w:r>
-      <w:r>
-        <w:t>counselling</w:t>
+        <w:t xml:space="preserve">claimed that they enjoyed the messages being presented, the level of interest and activity was much higher when participants were given tasks, as opposed to merely listening to a lecture. The second major concern that arose in the study was affection aiming at the impacts set by programmes that attach more importance to affectional relation. This is in line with other previous studies showing detrimental effects of loneliness to older persons in addition to targeted interventions to decrease social isolation (Victor &amp; Yang, 2012). </w:t>
+      </w:r>
+    </w:p>
+    <w:p>
+      <w:pPr>
+        <w:jc w:val="both"/>
+      </w:pPr>
+      <w:r>
+        <w:t xml:space="preserve">With reference to these findings some </w:t>
+      </w:r>
+      <w:r>
+        <w:t>practical suggestions</w:t>
+      </w:r>
+      <w:r>
+        <w:t xml:space="preserve"> to enhance the wellness programs could be made which are as follows: By using more flexible schedules including having more sessions and timely reminders, conflicts may be prevented as well as the attendance enhanced. Additional ways for improving access include teaching participants basic computer skills or providing shuttle services – actions that would eliminate realistic barriers to engagement and increase parity. Workshop structures may be adjusted to increase participant engagement and deliver customized materials through segmentation of workshops into smaller groups, based on the participants’ preferences. The impact of the program will be </w:t>
+      </w:r>
+      <w:r>
+        <w:t>further strengthened</w:t>
+      </w:r>
+      <w:r>
+        <w:t xml:space="preserve"> by expanding the training of volunteers to cover complex group interactions as well as </w:t>
+      </w:r>
+      <w:r>
+        <w:t>emotional support</w:t>
       </w:r>
       <w:r>
         <w:t xml:space="preserve">. </w:t>
@@ -1044,19 +2100,19 @@
         <w:jc w:val="both"/>
       </w:pPr>
       <w:r>
-        <w:t xml:space="preserve">This Phase of Test and Reflect at Yarm Wellness Centre has given </w:t>
-      </w:r>
-      <w:r>
-        <w:t>invaluable feedback</w:t>
-      </w:r>
-      <w:r>
-        <w:t xml:space="preserve"> on planning and working out the Wellness projects. The Centre can ensure it sustains delivery of those favourable program characteristics of power, inclusion and responsiveness by incorporating users into program enhancements. This iterative process is a clear example of design thinking by which need can evolve with seniors’ needs, while fostering socialization, emotional support, and wellbeing. These findings contribute to the broader debates on how the concept of sustainability impacts and integrates with the </w:t>
-      </w:r>
-      <w:r>
-        <w:t>social</w:t>
-      </w:r>
-      <w:r>
-        <w:t xml:space="preserve"> determinants of health in wellness programs, as currently embodied by various atypical employees in different parts of the globalised world.</w:t>
+        <w:t xml:space="preserve">This Phase of Test and Reflect at Yarm Wellness Centre has given invaluable feedback on planning and </w:t>
+      </w:r>
+      <w:r>
+        <w:t>implementation of</w:t>
+      </w:r>
+      <w:r>
+        <w:t xml:space="preserve"> the Wellness projects. The Centre can ensure it sustains delivery of those favourable program characteristics of power, inclusion and responsiveness by incorporating users into program enhancements. This iterative process is a clear example of design thinking by which need can evolve with seniors’ needs, while fostering socialization, emotional support, and wellbeing. These findings contribute to the broader d</w:t>
+      </w:r>
+      <w:r>
+        <w:t>iscussions</w:t>
+      </w:r>
+      <w:r>
+        <w:t xml:space="preserve"> on how the concept of sustainability impacts and integrates with the social determinants of health in wellness programs, as currently embodied by various atypical employees in different parts of the globalised world.</w:t>
       </w:r>
     </w:p>
     <w:sectPr>

</xml_diff>